<commit_message>
create use case diagram
</commit_message>
<xml_diff>
--- a/documento de requisitos.docx
+++ b/documento de requisitos.docx
@@ -1,6 +1,6 @@
 
 <file path=word/document.xml><?xml version="1.0" encoding="utf-8"?>
-<w:document xmlns:wpc="http://schemas.microsoft.com/office/word/2010/wordprocessingCanvas" xmlns:cx="http://schemas.microsoft.com/office/drawing/2014/chartex" xmlns:cx1="http://schemas.microsoft.com/office/drawing/2015/9/8/chartex" xmlns:cx2="http://schemas.microsoft.com/office/drawing/2015/10/21/chartex" xmlns:cx3="http://schemas.microsoft.com/office/drawing/2016/5/9/chartex" xmlns:cx4="http://schemas.microsoft.com/office/drawing/2016/5/10/chartex" xmlns:cx5="http://schemas.microsoft.com/office/drawing/2016/5/11/chartex" xmlns:cx6="http://schemas.microsoft.com/office/drawing/2016/5/12/chartex" xmlns:cx7="http://schemas.microsoft.com/office/drawing/2016/5/13/chartex" xmlns:cx8="http://schemas.microsoft.com/office/drawing/2016/5/14/chartex" xmlns:mc="http://schemas.openxmlformats.org/markup-compatibility/2006" xmlns:aink="http://schemas.microsoft.com/office/drawing/2016/ink" xmlns:am3d="http://schemas.microsoft.com/office/drawing/2017/model3d" xmlns:o="urn:schemas-microsoft-com:office:office" xmlns:oel="http://schemas.microsoft.com/office/2019/extlst" xmlns:r="http://schemas.openxmlformats.org/officeDocument/2006/relationships" xmlns:m="http://schemas.openxmlformats.org/officeDocument/2006/math" xmlns:v="urn:schemas-microsoft-com:vml" xmlns:wp14="http://schemas.microsoft.com/office/word/2010/wordprocessingDrawing" xmlns:wp="http://schemas.openxmlformats.org/drawingml/2006/wordprocessingDrawing" xmlns:w10="urn:schemas-microsoft-com:office:word" xmlns:w="http://schemas.openxmlformats.org/wordprocessingml/2006/main" xmlns:w14="http://schemas.microsoft.com/office/word/2010/wordml" xmlns:w15="http://schemas.microsoft.com/office/word/2012/wordml" xmlns:w16cex="http://schemas.microsoft.com/office/word/2018/wordml/cex" xmlns:w16cid="http://schemas.microsoft.com/office/word/2016/wordml/cid" xmlns:w16="http://schemas.microsoft.com/office/word/2018/wordml" xmlns:w16sdtdh="http://schemas.microsoft.com/office/word/2020/wordml/sdtdatahash" xmlns:w16se="http://schemas.microsoft.com/office/word/2015/wordml/symex" xmlns:wpg="http://schemas.microsoft.com/office/word/2010/wordprocessingGroup" xmlns:wpi="http://schemas.microsoft.com/office/word/2010/wordprocessingInk" xmlns:wne="http://schemas.microsoft.com/office/word/2006/wordml" xmlns:wps="http://schemas.microsoft.com/office/word/2010/wordprocessingShape" mc:Ignorable="w14 w15 w16se w16cid w16 w16cex w16sdtdh wp14">
+<w:document xmlns:wpc="http://schemas.microsoft.com/office/word/2010/wordprocessingCanvas" xmlns:cx="http://schemas.microsoft.com/office/drawing/2014/chartex" xmlns:cx1="http://schemas.microsoft.com/office/drawing/2015/9/8/chartex" xmlns:mc="http://schemas.openxmlformats.org/markup-compatibility/2006" xmlns:o="urn:schemas-microsoft-com:office:office" xmlns:r="http://schemas.openxmlformats.org/officeDocument/2006/relationships" xmlns:m="http://schemas.openxmlformats.org/officeDocument/2006/math" xmlns:v="urn:schemas-microsoft-com:vml" xmlns:wp14="http://schemas.microsoft.com/office/word/2010/wordprocessingDrawing" xmlns:wp="http://schemas.openxmlformats.org/drawingml/2006/wordprocessingDrawing" xmlns:w10="urn:schemas-microsoft-com:office:word" xmlns:w="http://schemas.openxmlformats.org/wordprocessingml/2006/main" xmlns:w14="http://schemas.microsoft.com/office/word/2010/wordml" xmlns:w15="http://schemas.microsoft.com/office/word/2012/wordml" xmlns:w16se="http://schemas.microsoft.com/office/word/2015/wordml/symex" xmlns:wpg="http://schemas.microsoft.com/office/word/2010/wordprocessingGroup" xmlns:wpi="http://schemas.microsoft.com/office/word/2010/wordprocessingInk" xmlns:wne="http://schemas.microsoft.com/office/word/2006/wordml" xmlns:wps="http://schemas.microsoft.com/office/word/2010/wordprocessingShape" mc:Ignorable="w14 w15 w16se wp14">
   <w:body>
     <w:p>
       <w:pPr>
@@ -38,8 +38,13 @@
         <w:ind w:firstLine="0"/>
         <w:jc w:val="center"/>
       </w:pPr>
-      <w:r>
-        <w:t>Janderson Moreira Guedes</w:t>
+      <w:proofErr w:type="spellStart"/>
+      <w:r>
+        <w:t>Janderson</w:t>
+      </w:r>
+      <w:proofErr w:type="spellEnd"/>
+      <w:r>
+        <w:t xml:space="preserve"> Moreira Guedes</w:t>
       </w:r>
     </w:p>
     <w:p>
@@ -70,6 +75,7 @@
           <w:bCs/>
         </w:rPr>
       </w:pPr>
+      <w:proofErr w:type="spellStart"/>
       <w:r>
         <w:rPr>
           <w:b/>
@@ -82,7 +88,15 @@
           <w:b/>
           <w:bCs/>
         </w:rPr>
-        <w:t>aud Eventos</w:t>
+        <w:t>aud</w:t>
+      </w:r>
+      <w:proofErr w:type="spellEnd"/>
+      <w:r>
+        <w:rPr>
+          <w:b/>
+          <w:bCs/>
+        </w:rPr>
+        <w:t xml:space="preserve"> Eventos</w:t>
       </w:r>
     </w:p>
     <w:p>
@@ -323,7 +337,15 @@
               <w:pStyle w:val="Tabela"/>
             </w:pPr>
             <w:r>
-              <w:t>Descrição da seções:</w:t>
+              <w:t xml:space="preserve">Descrição </w:t>
+            </w:r>
+            <w:proofErr w:type="gramStart"/>
+            <w:r>
+              <w:t>da seções</w:t>
+            </w:r>
+            <w:proofErr w:type="gramEnd"/>
+            <w:r>
+              <w:t>:</w:t>
             </w:r>
           </w:p>
           <w:p>
@@ -377,6 +399,72 @@
           </w:p>
         </w:tc>
       </w:tr>
+      <w:tr>
+        <w:tc>
+          <w:tcPr>
+            <w:tcW w:w="1413" w:type="dxa"/>
+          </w:tcPr>
+          <w:p>
+            <w:pPr>
+              <w:pStyle w:val="Tabela"/>
+            </w:pPr>
+            <w:r>
+              <w:t>14/11/2023</w:t>
+            </w:r>
+          </w:p>
+        </w:tc>
+        <w:tc>
+          <w:tcPr>
+            <w:tcW w:w="1004" w:type="dxa"/>
+          </w:tcPr>
+          <w:p>
+            <w:pPr>
+              <w:pStyle w:val="Tabela"/>
+            </w:pPr>
+            <w:r>
+              <w:t>0.2</w:t>
+            </w:r>
+          </w:p>
+        </w:tc>
+        <w:tc>
+          <w:tcPr>
+            <w:tcW w:w="3815" w:type="dxa"/>
+          </w:tcPr>
+          <w:p>
+            <w:pPr>
+              <w:pStyle w:val="Tabela"/>
+            </w:pPr>
+            <w:r>
+              <w:t>Descrição da seção:</w:t>
+            </w:r>
+          </w:p>
+          <w:p>
+            <w:pPr>
+              <w:pStyle w:val="Tabela"/>
+              <w:numPr>
+                <w:ilvl w:val="0"/>
+                <w:numId w:val="14"/>
+              </w:numPr>
+            </w:pPr>
+            <w:r>
+              <w:t>Requisitos não funcionais</w:t>
+            </w:r>
+          </w:p>
+        </w:tc>
+        <w:tc>
+          <w:tcPr>
+            <w:tcW w:w="2829" w:type="dxa"/>
+          </w:tcPr>
+          <w:p>
+            <w:pPr>
+              <w:pStyle w:val="Tabela"/>
+            </w:pPr>
+            <w:r>
+              <w:t>Douglas Souza de Lima</w:t>
+            </w:r>
+          </w:p>
+        </w:tc>
+      </w:tr>
     </w:tbl>
     <w:p>
       <w:pPr>
@@ -405,9 +493,11 @@
       <w:r>
         <w:t>“</w:t>
       </w:r>
+      <w:proofErr w:type="spellStart"/>
       <w:r>
         <w:t>Craud</w:t>
       </w:r>
+      <w:proofErr w:type="spellEnd"/>
       <w:r>
         <w:t xml:space="preserve"> </w:t>
       </w:r>
@@ -697,18 +787,33 @@
         <w:t>Por convenção</w:t>
       </w:r>
       <w:r>
-        <w:t>, a referência a requisitos é feita através do nome da subseção onde eles estão descritos seguidos do identificador do requisito, de acordo com a especificação a seguir: [nome da subseção.identifica</w:t>
+        <w:t xml:space="preserve">, a referência a requisitos é feita através do nome da subseção onde eles estão descritos seguidos do identificador do requisito, de acordo com a especificação a seguir: [nome da </w:t>
+      </w:r>
+      <w:proofErr w:type="spellStart"/>
+      <w:proofErr w:type="gramStart"/>
+      <w:r>
+        <w:t>subseção.identifica</w:t>
       </w:r>
       <w:r>
         <w:t>dor</w:t>
       </w:r>
+      <w:proofErr w:type="spellEnd"/>
+      <w:proofErr w:type="gramEnd"/>
       <w:r>
         <w:t xml:space="preserve"> do requisito].</w:t>
       </w:r>
     </w:p>
     <w:p>
       <w:r>
-        <w:t>Por exemplo, o requisito funcional [Cadastrar usuário.RF001] deve estar descrito na subseção chamada “Cadastrar usuário”, em um bloco identificado p</w:t>
+        <w:t xml:space="preserve">Por exemplo, o requisito funcional [Cadastrar </w:t>
+      </w:r>
+      <w:proofErr w:type="gramStart"/>
+      <w:r>
+        <w:t>usuário.RF</w:t>
+      </w:r>
+      <w:proofErr w:type="gramEnd"/>
+      <w:r>
+        <w:t>001] deve estar descrito na subseção chamada “Cadastrar usuário”, em um bloco identificado p</w:t>
       </w:r>
       <w:r>
         <w:t>or “</w:t>
@@ -783,7 +888,13 @@
         <w:t xml:space="preserve">Essencial </w:t>
       </w:r>
       <w:r>
-        <w:t xml:space="preserve">é o requisito sem o qual o sistema não entra em fucionamento. </w:t>
+        <w:t>é o requisito sem o qual o sistema não entra em fu</w:t>
+      </w:r>
+      <w:r>
+        <w:t>n</w:t>
+      </w:r>
+      <w:r>
+        <w:t xml:space="preserve">cionamento. </w:t>
       </w:r>
       <w:r>
         <w:t>Requisitos essenciais são requisitos imprescindíveis, que têm que ser implementados impreterivelmente.</w:t>
@@ -837,8 +948,13 @@
       <w:r>
         <w:t xml:space="preserve">O </w:t>
       </w:r>
-      <w:r>
-        <w:t xml:space="preserve">Craud Eventos é uma aplicação </w:t>
+      <w:proofErr w:type="spellStart"/>
+      <w:r>
+        <w:t>Craud</w:t>
+      </w:r>
+      <w:proofErr w:type="spellEnd"/>
+      <w:r>
+        <w:t xml:space="preserve"> Eventos é uma aplicação </w:t>
       </w:r>
       <w:r>
         <w:t>web que</w:t>
@@ -951,7 +1067,15 @@
         <w:t xml:space="preserve"> clientes</w:t>
       </w:r>
       <w:r>
-        <w:t xml:space="preserve"> poderão acessar a aplicação sem realizar login, porém para finalizar pedidos será necessário autenticar o acesso.</w:t>
+        <w:t xml:space="preserve"> poderão acessar a aplicação sem realizar </w:t>
+      </w:r>
+      <w:proofErr w:type="spellStart"/>
+      <w:r>
+        <w:t>login</w:t>
+      </w:r>
+      <w:proofErr w:type="spellEnd"/>
+      <w:r>
+        <w:t>, porém para finalizar pedidos será necessário autenticar o acesso.</w:t>
       </w:r>
     </w:p>
     <w:p>
@@ -998,8 +1122,21 @@
       <w:r>
         <w:t xml:space="preserve">como </w:t>
       </w:r>
-      <w:r>
-        <w:t>pdf e excel.</w:t>
+      <w:proofErr w:type="spellStart"/>
+      <w:r>
+        <w:t>pdf</w:t>
+      </w:r>
+      <w:proofErr w:type="spellEnd"/>
+      <w:r>
+        <w:t xml:space="preserve"> e </w:t>
+      </w:r>
+      <w:proofErr w:type="spellStart"/>
+      <w:r>
+        <w:t>excel</w:t>
+      </w:r>
+      <w:proofErr w:type="spellEnd"/>
+      <w:r>
+        <w:t>.</w:t>
       </w:r>
     </w:p>
     <w:p>
@@ -1058,7 +1195,10 @@
         <w:pStyle w:val="Requisitosfuncionais"/>
       </w:pPr>
       <w:r>
-        <w:t>Cadastrar Usuário</w:t>
+        <w:t xml:space="preserve">Cadastrar </w:t>
+      </w:r>
+      <w:r>
+        <w:t>cliente</w:t>
       </w:r>
     </w:p>
     <w:p>
@@ -1085,6 +1225,7 @@
             <w14:uncheckedState w14:val="2610" w14:font="MS Gothic"/>
           </w14:checkbox>
         </w:sdtPr>
+        <w:sdtEndPr/>
         <w:sdtContent>
           <w:r>
             <w:rPr>
@@ -1109,6 +1250,7 @@
             <w14:uncheckedState w14:val="2610" w14:font="MS Gothic"/>
           </w14:checkbox>
         </w:sdtPr>
+        <w:sdtEndPr/>
         <w:sdtContent>
           <w:r>
             <w:rPr>
@@ -1130,6 +1272,7 @@
             <w14:uncheckedState w14:val="2610" w14:font="MS Gothic"/>
           </w14:checkbox>
         </w:sdtPr>
+        <w:sdtEndPr/>
         <w:sdtContent>
           <w:r>
             <w:rPr>
@@ -1145,7 +1288,13 @@
     </w:p>
     <w:p>
       <w:r>
-        <w:t xml:space="preserve">O sistema deve solicitar o cadastro do usuário </w:t>
+        <w:t xml:space="preserve">O sistema deve solicitar o cadastro do </w:t>
+      </w:r>
+      <w:r>
+        <w:t>cliente</w:t>
+      </w:r>
+      <w:r>
+        <w:t xml:space="preserve"> </w:t>
       </w:r>
       <w:r>
         <w:t xml:space="preserve">antes de </w:t>
@@ -1168,8 +1317,13 @@
         <w:pStyle w:val="Requisitosfuncionais"/>
       </w:pPr>
       <w:r>
-        <w:t>Realizar login</w:t>
-      </w:r>
+        <w:t xml:space="preserve">Realizar </w:t>
+      </w:r>
+      <w:proofErr w:type="spellStart"/>
+      <w:r>
+        <w:t>login</w:t>
+      </w:r>
+      <w:proofErr w:type="spellEnd"/>
     </w:p>
     <w:p>
       <w:r>
@@ -1188,6 +1342,7 @@
             <w14:uncheckedState w14:val="2610" w14:font="MS Gothic"/>
           </w14:checkbox>
         </w:sdtPr>
+        <w:sdtEndPr/>
         <w:sdtContent>
           <w:r>
             <w:rPr>
@@ -1209,6 +1364,7 @@
             <w14:uncheckedState w14:val="2610" w14:font="MS Gothic"/>
           </w14:checkbox>
         </w:sdtPr>
+        <w:sdtEndPr/>
         <w:sdtContent>
           <w:r>
             <w:rPr>
@@ -1230,6 +1386,7 @@
             <w14:uncheckedState w14:val="2610" w14:font="MS Gothic"/>
           </w14:checkbox>
         </w:sdtPr>
+        <w:sdtEndPr/>
         <w:sdtContent>
           <w:r>
             <w:rPr>
@@ -1245,8 +1402,13 @@
     </w:p>
     <w:p>
       <w:r>
-        <w:t>O sistema deve permitir o usuário realizar login</w:t>
-      </w:r>
+        <w:t xml:space="preserve">O sistema deve permitir o usuário realizar </w:t>
+      </w:r>
+      <w:proofErr w:type="spellStart"/>
+      <w:r>
+        <w:t>login</w:t>
+      </w:r>
+      <w:proofErr w:type="spellEnd"/>
       <w:r>
         <w:t xml:space="preserve"> utilizando e-mail e senha</w:t>
       </w:r>
@@ -1279,6 +1441,7 @@
             <w14:uncheckedState w14:val="2610" w14:font="MS Gothic"/>
           </w14:checkbox>
         </w:sdtPr>
+        <w:sdtEndPr/>
         <w:sdtContent>
           <w:r>
             <w:rPr>
@@ -1300,6 +1463,7 @@
             <w14:uncheckedState w14:val="2610" w14:font="MS Gothic"/>
           </w14:checkbox>
         </w:sdtPr>
+        <w:sdtEndPr/>
         <w:sdtContent>
           <w:r>
             <w:rPr>
@@ -1321,6 +1485,7 @@
             <w14:uncheckedState w14:val="2610" w14:font="MS Gothic"/>
           </w14:checkbox>
         </w:sdtPr>
+        <w:sdtEndPr/>
         <w:sdtContent>
           <w:r>
             <w:rPr>
@@ -1336,13 +1501,24 @@
     </w:p>
     <w:p>
       <w:r>
-        <w:t>O sistema deve permitir o usuário editar os dados do cadastro</w:t>
+        <w:t xml:space="preserve">O sistema deve permitir o </w:t>
+      </w:r>
+      <w:r>
+        <w:t>cliente</w:t>
+      </w:r>
+      <w:r>
+        <w:t xml:space="preserve"> editar os dados do cadastro</w:t>
       </w:r>
       <w:r>
         <w:t xml:space="preserve">, como nome, </w:t>
       </w:r>
-      <w:r>
-        <w:t xml:space="preserve">cpf, </w:t>
+      <w:proofErr w:type="spellStart"/>
+      <w:r>
+        <w:t>cpf</w:t>
+      </w:r>
+      <w:proofErr w:type="spellEnd"/>
+      <w:r>
+        <w:t xml:space="preserve">, </w:t>
       </w:r>
       <w:r>
         <w:t>data de nascimento, endereço, etc</w:t>
@@ -1377,6 +1553,7 @@
             <w14:uncheckedState w14:val="2610" w14:font="MS Gothic"/>
           </w14:checkbox>
         </w:sdtPr>
+        <w:sdtEndPr/>
         <w:sdtContent>
           <w:r>
             <w:rPr>
@@ -1398,6 +1575,7 @@
             <w14:uncheckedState w14:val="2610" w14:font="MS Gothic"/>
           </w14:checkbox>
         </w:sdtPr>
+        <w:sdtEndPr/>
         <w:sdtContent>
           <w:r>
             <w:rPr>
@@ -1419,6 +1597,7 @@
             <w14:uncheckedState w14:val="2610" w14:font="MS Gothic"/>
           </w14:checkbox>
         </w:sdtPr>
+        <w:sdtEndPr/>
         <w:sdtContent>
           <w:r>
             <w:rPr>
@@ -1440,7 +1619,10 @@
         <w:t xml:space="preserve"> </w:t>
       </w:r>
       <w:r>
-        <w:t>sistema deve permitir o usuário</w:t>
+        <w:t xml:space="preserve">sistema deve permitir o </w:t>
+      </w:r>
+      <w:r>
+        <w:t>cliente</w:t>
       </w:r>
       <w:r>
         <w:t xml:space="preserve"> recuperar a</w:t>
@@ -1452,7 +1634,13 @@
         <w:t xml:space="preserve">a </w:t>
       </w:r>
       <w:r>
-        <w:t xml:space="preserve">através de link </w:t>
+        <w:t>através de</w:t>
+      </w:r>
+      <w:r>
+        <w:t xml:space="preserve"> um</w:t>
+      </w:r>
+      <w:r>
+        <w:t xml:space="preserve"> link </w:t>
       </w:r>
       <w:r>
         <w:t>enviado via e-mail</w:t>
@@ -1486,6 +1674,7 @@
             <w14:uncheckedState w14:val="2610" w14:font="MS Gothic"/>
           </w14:checkbox>
         </w:sdtPr>
+        <w:sdtEndPr/>
         <w:sdtContent>
           <w:r>
             <w:rPr>
@@ -1507,6 +1696,7 @@
             <w14:uncheckedState w14:val="2610" w14:font="MS Gothic"/>
           </w14:checkbox>
         </w:sdtPr>
+        <w:sdtEndPr/>
         <w:sdtContent>
           <w:r>
             <w:rPr>
@@ -1528,6 +1718,7 @@
             <w14:uncheckedState w14:val="2610" w14:font="MS Gothic"/>
           </w14:checkbox>
         </w:sdtPr>
+        <w:sdtEndPr/>
         <w:sdtContent>
           <w:r>
             <w:rPr>
@@ -1543,7 +1734,13 @@
     </w:p>
     <w:p>
       <w:r>
-        <w:t>O sistema deve permitir o usuário cadastrar um cartão de crédito ou débito.</w:t>
+        <w:t xml:space="preserve">O sistema deve permitir o </w:t>
+      </w:r>
+      <w:r>
+        <w:t>cliente</w:t>
+      </w:r>
+      <w:r>
+        <w:t xml:space="preserve"> cadastrar um cartão de crédito ou débito.</w:t>
       </w:r>
     </w:p>
     <w:p>
@@ -1551,7 +1748,10 @@
         <w:pStyle w:val="Requisitosfuncionais"/>
       </w:pPr>
       <w:r>
-        <w:t>Verificar identidade</w:t>
+        <w:t>Excluir</w:t>
+      </w:r>
+      <w:r>
+        <w:t xml:space="preserve"> cartão</w:t>
       </w:r>
     </w:p>
     <w:p>
@@ -1564,19 +1764,19 @@
       </w:r>
       <w:sdt>
         <w:sdtPr>
-          <w:id w:val="1251846908"/>
-          <w14:checkbox>
-            <w14:checked w14:val="0"/>
-            <w14:checkedState w14:val="2612" w14:font="MS Gothic"/>
-            <w14:uncheckedState w14:val="2610" w14:font="MS Gothic"/>
-          </w14:checkbox>
-        </w:sdtPr>
-        <w:sdtContent>
-          <w:r>
-            <w:rPr>
-              <w:rFonts w:ascii="MS Gothic" w:eastAsia="MS Gothic" w:hAnsi="MS Gothic" w:hint="eastAsia"/>
-            </w:rPr>
-            <w:t>☐</w:t>
+          <w:id w:val="716789732"/>
+          <w14:checkbox>
+            <w14:checked w14:val="1"/>
+            <w14:checkedState w14:val="2612" w14:font="MS Gothic"/>
+            <w14:uncheckedState w14:val="2610" w14:font="MS Gothic"/>
+          </w14:checkbox>
+        </w:sdtPr>
+        <w:sdtContent>
+          <w:r>
+            <w:rPr>
+              <w:rFonts w:ascii="MS Gothic" w:eastAsia="MS Gothic" w:hAnsi="MS Gothic" w:hint="eastAsia"/>
+            </w:rPr>
+            <w:t>☒</w:t>
           </w:r>
         </w:sdtContent>
       </w:sdt>
@@ -1585,19 +1785,19 @@
       </w:r>
       <w:sdt>
         <w:sdtPr>
-          <w:id w:val="-696852633"/>
-          <w14:checkbox>
-            <w14:checked w14:val="1"/>
-            <w14:checkedState w14:val="2612" w14:font="MS Gothic"/>
-            <w14:uncheckedState w14:val="2610" w14:font="MS Gothic"/>
-          </w14:checkbox>
-        </w:sdtPr>
-        <w:sdtContent>
-          <w:r>
-            <w:rPr>
-              <w:rFonts w:ascii="MS Gothic" w:eastAsia="MS Gothic" w:hAnsi="MS Gothic" w:hint="eastAsia"/>
-            </w:rPr>
-            <w:t>☒</w:t>
+          <w:id w:val="651259544"/>
+          <w14:checkbox>
+            <w14:checked w14:val="0"/>
+            <w14:checkedState w14:val="2612" w14:font="MS Gothic"/>
+            <w14:uncheckedState w14:val="2610" w14:font="MS Gothic"/>
+          </w14:checkbox>
+        </w:sdtPr>
+        <w:sdtContent>
+          <w:r>
+            <w:rPr>
+              <w:rFonts w:ascii="MS Gothic" w:eastAsia="MS Gothic" w:hAnsi="MS Gothic" w:hint="eastAsia"/>
+            </w:rPr>
+            <w:t>☐</w:t>
           </w:r>
         </w:sdtContent>
       </w:sdt>
@@ -1606,7 +1806,7 @@
       </w:r>
       <w:sdt>
         <w:sdtPr>
-          <w:id w:val="-808162590"/>
+          <w:id w:val="217098121"/>
           <w14:checkbox>
             <w14:checked w14:val="0"/>
             <w14:checkedState w14:val="2612" w14:font="MS Gothic"/>
@@ -1628,7 +1828,19 @@
     </w:p>
     <w:p>
       <w:r>
-        <w:t>O sistema deve solicitar verificação de identidade para finalizar o cadastro do usuário.</w:t>
+        <w:t xml:space="preserve">O sistema deve permitir o </w:t>
+      </w:r>
+      <w:r>
+        <w:t>cliente</w:t>
+      </w:r>
+      <w:r>
+        <w:t xml:space="preserve"> </w:t>
+      </w:r>
+      <w:r>
+        <w:t>excluir os dados do cartão cadastrado</w:t>
+      </w:r>
+      <w:r>
+        <w:t>.</w:t>
       </w:r>
     </w:p>
     <w:p>
@@ -1636,7 +1848,7 @@
         <w:pStyle w:val="Requisitosfuncionais"/>
       </w:pPr>
       <w:r>
-        <w:t>Alterar e-mail</w:t>
+        <w:t>Verificar identidade</w:t>
       </w:r>
     </w:p>
     <w:p>
@@ -1649,13 +1861,36 @@
       </w:r>
       <w:sdt>
         <w:sdtPr>
-          <w:id w:val="1818381386"/>
+          <w:id w:val="1251846908"/>
+          <w14:checkbox>
+            <w14:checked w14:val="0"/>
+            <w14:checkedState w14:val="2612" w14:font="MS Gothic"/>
+            <w14:uncheckedState w14:val="2610" w14:font="MS Gothic"/>
+          </w14:checkbox>
+        </w:sdtPr>
+        <w:sdtEndPr/>
+        <w:sdtContent>
+          <w:r>
+            <w:rPr>
+              <w:rFonts w:ascii="MS Gothic" w:eastAsia="MS Gothic" w:hAnsi="MS Gothic" w:hint="eastAsia"/>
+            </w:rPr>
+            <w:t>☐</w:t>
+          </w:r>
+        </w:sdtContent>
+      </w:sdt>
+      <w:r>
+        <w:t xml:space="preserve"> Essencial </w:t>
+      </w:r>
+      <w:sdt>
+        <w:sdtPr>
+          <w:id w:val="-696852633"/>
           <w14:checkbox>
             <w14:checked w14:val="1"/>
             <w14:checkedState w14:val="2612" w14:font="MS Gothic"/>
             <w14:uncheckedState w14:val="2610" w14:font="MS Gothic"/>
           </w14:checkbox>
         </w:sdtPr>
+        <w:sdtEndPr/>
         <w:sdtContent>
           <w:r>
             <w:rPr>
@@ -1666,38 +1901,18 @@
         </w:sdtContent>
       </w:sdt>
       <w:r>
-        <w:t xml:space="preserve"> Essencial </w:t>
-      </w:r>
-      <w:sdt>
-        <w:sdtPr>
-          <w:id w:val="229964938"/>
-          <w14:checkbox>
-            <w14:checked w14:val="0"/>
-            <w14:checkedState w14:val="2612" w14:font="MS Gothic"/>
-            <w14:uncheckedState w14:val="2610" w14:font="MS Gothic"/>
-          </w14:checkbox>
-        </w:sdtPr>
-        <w:sdtContent>
-          <w:r>
-            <w:rPr>
-              <w:rFonts w:ascii="MS Gothic" w:eastAsia="MS Gothic" w:hAnsi="MS Gothic" w:hint="eastAsia"/>
-            </w:rPr>
-            <w:t>☐</w:t>
-          </w:r>
-        </w:sdtContent>
-      </w:sdt>
-      <w:r>
         <w:t xml:space="preserve"> Importante </w:t>
       </w:r>
       <w:sdt>
         <w:sdtPr>
-          <w:id w:val="-1145660414"/>
-          <w14:checkbox>
-            <w14:checked w14:val="0"/>
-            <w14:checkedState w14:val="2612" w14:font="MS Gothic"/>
-            <w14:uncheckedState w14:val="2610" w14:font="MS Gothic"/>
-          </w14:checkbox>
-        </w:sdtPr>
+          <w:id w:val="-808162590"/>
+          <w14:checkbox>
+            <w14:checked w14:val="0"/>
+            <w14:checkedState w14:val="2612" w14:font="MS Gothic"/>
+            <w14:uncheckedState w14:val="2610" w14:font="MS Gothic"/>
+          </w14:checkbox>
+        </w:sdtPr>
+        <w:sdtEndPr/>
         <w:sdtContent>
           <w:r>
             <w:rPr>
@@ -1713,10 +1928,10 @@
     </w:p>
     <w:p>
       <w:r>
-        <w:t xml:space="preserve">O sistema deve permitir o usuário alterar o e-mail </w:t>
-      </w:r>
-      <w:r>
-        <w:t>do cadastro</w:t>
+        <w:t xml:space="preserve">O sistema deve solicitar verificação de identidade para finalizar o cadastro do </w:t>
+      </w:r>
+      <w:r>
+        <w:t>cliente</w:t>
       </w:r>
       <w:r>
         <w:t>.</w:t>
@@ -1728,7 +1943,7 @@
       </w:pPr>
       <w:r>
         <w:lastRenderedPageBreak/>
-        <w:t>Alterar senha</w:t>
+        <w:t>Alterar e-mail</w:t>
       </w:r>
     </w:p>
     <w:p>
@@ -1741,13 +1956,14 @@
       </w:r>
       <w:sdt>
         <w:sdtPr>
-          <w:id w:val="1677457388"/>
+          <w:id w:val="1818381386"/>
           <w14:checkbox>
             <w14:checked w14:val="1"/>
             <w14:checkedState w14:val="2612" w14:font="MS Gothic"/>
             <w14:uncheckedState w14:val="2610" w14:font="MS Gothic"/>
           </w14:checkbox>
         </w:sdtPr>
+        <w:sdtEndPr/>
         <w:sdtContent>
           <w:r>
             <w:rPr>
@@ -1762,13 +1978,14 @@
       </w:r>
       <w:sdt>
         <w:sdtPr>
-          <w:id w:val="1133050093"/>
-          <w14:checkbox>
-            <w14:checked w14:val="0"/>
-            <w14:checkedState w14:val="2612" w14:font="MS Gothic"/>
-            <w14:uncheckedState w14:val="2610" w14:font="MS Gothic"/>
-          </w14:checkbox>
-        </w:sdtPr>
+          <w:id w:val="229964938"/>
+          <w14:checkbox>
+            <w14:checked w14:val="0"/>
+            <w14:checkedState w14:val="2612" w14:font="MS Gothic"/>
+            <w14:uncheckedState w14:val="2610" w14:font="MS Gothic"/>
+          </w14:checkbox>
+        </w:sdtPr>
+        <w:sdtEndPr/>
         <w:sdtContent>
           <w:r>
             <w:rPr>
@@ -1783,13 +2000,14 @@
       </w:r>
       <w:sdt>
         <w:sdtPr>
-          <w:id w:val="-133569897"/>
-          <w14:checkbox>
-            <w14:checked w14:val="0"/>
-            <w14:checkedState w14:val="2612" w14:font="MS Gothic"/>
-            <w14:uncheckedState w14:val="2610" w14:font="MS Gothic"/>
-          </w14:checkbox>
-        </w:sdtPr>
+          <w:id w:val="-1145660414"/>
+          <w14:checkbox>
+            <w14:checked w14:val="0"/>
+            <w14:checkedState w14:val="2612" w14:font="MS Gothic"/>
+            <w14:uncheckedState w14:val="2610" w14:font="MS Gothic"/>
+          </w14:checkbox>
+        </w:sdtPr>
+        <w:sdtEndPr/>
         <w:sdtContent>
           <w:r>
             <w:rPr>
@@ -1805,7 +2023,22 @@
     </w:p>
     <w:p>
       <w:r>
-        <w:t>O sistema deve permitir o usuário alterar a senha.</w:t>
+        <w:t xml:space="preserve">O sistema deve permitir o </w:t>
+      </w:r>
+      <w:r>
+        <w:t>cliente</w:t>
+      </w:r>
+      <w:r>
+        <w:t xml:space="preserve"> </w:t>
+      </w:r>
+      <w:r>
+        <w:t xml:space="preserve">alterar o e-mail </w:t>
+      </w:r>
+      <w:r>
+        <w:t>do cadastro</w:t>
+      </w:r>
+      <w:r>
+        <w:t>.</w:t>
       </w:r>
     </w:p>
     <w:p>
@@ -1813,7 +2046,7 @@
         <w:pStyle w:val="Requisitosfuncionais"/>
       </w:pPr>
       <w:r>
-        <w:t>Excluir cadastro</w:t>
+        <w:t>Alterar senha</w:t>
       </w:r>
     </w:p>
     <w:p>
@@ -1826,13 +2059,14 @@
       </w:r>
       <w:sdt>
         <w:sdtPr>
-          <w:id w:val="-1338226113"/>
+          <w:id w:val="1677457388"/>
           <w14:checkbox>
             <w14:checked w14:val="1"/>
             <w14:checkedState w14:val="2612" w14:font="MS Gothic"/>
             <w14:uncheckedState w14:val="2610" w14:font="MS Gothic"/>
           </w14:checkbox>
         </w:sdtPr>
+        <w:sdtEndPr/>
         <w:sdtContent>
           <w:r>
             <w:rPr>
@@ -1847,13 +2081,14 @@
       </w:r>
       <w:sdt>
         <w:sdtPr>
-          <w:id w:val="-1289201733"/>
-          <w14:checkbox>
-            <w14:checked w14:val="0"/>
-            <w14:checkedState w14:val="2612" w14:font="MS Gothic"/>
-            <w14:uncheckedState w14:val="2610" w14:font="MS Gothic"/>
-          </w14:checkbox>
-        </w:sdtPr>
+          <w:id w:val="1133050093"/>
+          <w14:checkbox>
+            <w14:checked w14:val="0"/>
+            <w14:checkedState w14:val="2612" w14:font="MS Gothic"/>
+            <w14:uncheckedState w14:val="2610" w14:font="MS Gothic"/>
+          </w14:checkbox>
+        </w:sdtPr>
+        <w:sdtEndPr/>
         <w:sdtContent>
           <w:r>
             <w:rPr>
@@ -1868,13 +2103,14 @@
       </w:r>
       <w:sdt>
         <w:sdtPr>
-          <w:id w:val="-306243217"/>
-          <w14:checkbox>
-            <w14:checked w14:val="0"/>
-            <w14:checkedState w14:val="2612" w14:font="MS Gothic"/>
-            <w14:uncheckedState w14:val="2610" w14:font="MS Gothic"/>
-          </w14:checkbox>
-        </w:sdtPr>
+          <w:id w:val="-133569897"/>
+          <w14:checkbox>
+            <w14:checked w14:val="0"/>
+            <w14:checkedState w14:val="2612" w14:font="MS Gothic"/>
+            <w14:uncheckedState w14:val="2610" w14:font="MS Gothic"/>
+          </w14:checkbox>
+        </w:sdtPr>
+        <w:sdtEndPr/>
         <w:sdtContent>
           <w:r>
             <w:rPr>
@@ -1890,10 +2126,13 @@
     </w:p>
     <w:p>
       <w:r>
-        <w:t xml:space="preserve">O sistema deve permitir o usuário solicitar exclusão permanente </w:t>
-      </w:r>
-      <w:r>
-        <w:t>da conta com confirmação via e-mail e deve dar um período de 30 dias para cancelar o pedido.</w:t>
+        <w:t xml:space="preserve">O sistema deve permitir o </w:t>
+      </w:r>
+      <w:r>
+        <w:t>cliente</w:t>
+      </w:r>
+      <w:r>
+        <w:t xml:space="preserve"> alterar a senha.</w:t>
       </w:r>
     </w:p>
     <w:p>
@@ -1901,7 +2140,7 @@
         <w:pStyle w:val="Requisitosfuncionais"/>
       </w:pPr>
       <w:r>
-        <w:t>Exibir eventos</w:t>
+        <w:t>Excluir cadastro</w:t>
       </w:r>
     </w:p>
     <w:p>
@@ -1914,13 +2153,14 @@
       </w:r>
       <w:sdt>
         <w:sdtPr>
-          <w:id w:val="-1327739847"/>
+          <w:id w:val="-1338226113"/>
           <w14:checkbox>
             <w14:checked w14:val="1"/>
             <w14:checkedState w14:val="2612" w14:font="MS Gothic"/>
             <w14:uncheckedState w14:val="2610" w14:font="MS Gothic"/>
           </w14:checkbox>
         </w:sdtPr>
+        <w:sdtEndPr/>
         <w:sdtContent>
           <w:r>
             <w:rPr>
@@ -1935,13 +2175,14 @@
       </w:r>
       <w:sdt>
         <w:sdtPr>
-          <w:id w:val="1778053144"/>
-          <w14:checkbox>
-            <w14:checked w14:val="0"/>
-            <w14:checkedState w14:val="2612" w14:font="MS Gothic"/>
-            <w14:uncheckedState w14:val="2610" w14:font="MS Gothic"/>
-          </w14:checkbox>
-        </w:sdtPr>
+          <w:id w:val="-1289201733"/>
+          <w14:checkbox>
+            <w14:checked w14:val="0"/>
+            <w14:checkedState w14:val="2612" w14:font="MS Gothic"/>
+            <w14:uncheckedState w14:val="2610" w14:font="MS Gothic"/>
+          </w14:checkbox>
+        </w:sdtPr>
+        <w:sdtEndPr/>
         <w:sdtContent>
           <w:r>
             <w:rPr>
@@ -1956,13 +2197,14 @@
       </w:r>
       <w:sdt>
         <w:sdtPr>
-          <w:id w:val="809133847"/>
-          <w14:checkbox>
-            <w14:checked w14:val="0"/>
-            <w14:checkedState w14:val="2612" w14:font="MS Gothic"/>
-            <w14:uncheckedState w14:val="2610" w14:font="MS Gothic"/>
-          </w14:checkbox>
-        </w:sdtPr>
+          <w:id w:val="-306243217"/>
+          <w14:checkbox>
+            <w14:checked w14:val="0"/>
+            <w14:checkedState w14:val="2612" w14:font="MS Gothic"/>
+            <w14:uncheckedState w14:val="2610" w14:font="MS Gothic"/>
+          </w14:checkbox>
+        </w:sdtPr>
+        <w:sdtEndPr/>
         <w:sdtContent>
           <w:r>
             <w:rPr>
@@ -1978,13 +2220,16 @@
     </w:p>
     <w:p>
       <w:r>
-        <w:t>O sistema deve exibir os eventos na página inicial organizados por assunto</w:t>
-      </w:r>
-      <w:r>
-        <w:t xml:space="preserve"> e categoria</w:t>
-      </w:r>
-      <w:r>
-        <w:t>.</w:t>
+        <w:t xml:space="preserve">O sistema deve permitir o </w:t>
+      </w:r>
+      <w:r>
+        <w:t xml:space="preserve">cliente </w:t>
+      </w:r>
+      <w:r>
+        <w:t xml:space="preserve">solicitar exclusão permanente </w:t>
+      </w:r>
+      <w:r>
+        <w:t>da conta com confirmação via e-mail e deve dar um período de 30 dias para cancelar o pedido.</w:t>
       </w:r>
     </w:p>
     <w:p>
@@ -1992,7 +2237,7 @@
         <w:pStyle w:val="Requisitosfuncionais"/>
       </w:pPr>
       <w:r>
-        <w:t>Pesquisar evento</w:t>
+        <w:t>Exibir eventos</w:t>
       </w:r>
     </w:p>
     <w:p>
@@ -2005,13 +2250,14 @@
       </w:r>
       <w:sdt>
         <w:sdtPr>
-          <w:id w:val="317233380"/>
+          <w:id w:val="-1327739847"/>
           <w14:checkbox>
             <w14:checked w14:val="1"/>
             <w14:checkedState w14:val="2612" w14:font="MS Gothic"/>
             <w14:uncheckedState w14:val="2610" w14:font="MS Gothic"/>
           </w14:checkbox>
         </w:sdtPr>
+        <w:sdtEndPr/>
         <w:sdtContent>
           <w:r>
             <w:rPr>
@@ -2026,13 +2272,14 @@
       </w:r>
       <w:sdt>
         <w:sdtPr>
-          <w:id w:val="-772782142"/>
-          <w14:checkbox>
-            <w14:checked w14:val="0"/>
-            <w14:checkedState w14:val="2612" w14:font="MS Gothic"/>
-            <w14:uncheckedState w14:val="2610" w14:font="MS Gothic"/>
-          </w14:checkbox>
-        </w:sdtPr>
+          <w:id w:val="1778053144"/>
+          <w14:checkbox>
+            <w14:checked w14:val="0"/>
+            <w14:checkedState w14:val="2612" w14:font="MS Gothic"/>
+            <w14:uncheckedState w14:val="2610" w14:font="MS Gothic"/>
+          </w14:checkbox>
+        </w:sdtPr>
+        <w:sdtEndPr/>
         <w:sdtContent>
           <w:r>
             <w:rPr>
@@ -2047,13 +2294,14 @@
       </w:r>
       <w:sdt>
         <w:sdtPr>
-          <w:id w:val="1135687890"/>
-          <w14:checkbox>
-            <w14:checked w14:val="0"/>
-            <w14:checkedState w14:val="2612" w14:font="MS Gothic"/>
-            <w14:uncheckedState w14:val="2610" w14:font="MS Gothic"/>
-          </w14:checkbox>
-        </w:sdtPr>
+          <w:id w:val="809133847"/>
+          <w14:checkbox>
+            <w14:checked w14:val="0"/>
+            <w14:checkedState w14:val="2612" w14:font="MS Gothic"/>
+            <w14:uncheckedState w14:val="2610" w14:font="MS Gothic"/>
+          </w14:checkbox>
+        </w:sdtPr>
+        <w:sdtEndPr/>
         <w:sdtContent>
           <w:r>
             <w:rPr>
@@ -2069,16 +2317,10 @@
     </w:p>
     <w:p>
       <w:r>
-        <w:t>O sistema deve permitir o usuário pesquisar eventos</w:t>
-      </w:r>
-      <w:r>
-        <w:t xml:space="preserve"> utilizando </w:t>
-      </w:r>
-      <w:r>
-        <w:t xml:space="preserve">o </w:t>
-      </w:r>
-      <w:r>
-        <w:t>filtro de pesquisa</w:t>
+        <w:t>O sistema deve exibir os eventos na página inicial organizados por assunto</w:t>
+      </w:r>
+      <w:r>
+        <w:t xml:space="preserve"> e categoria</w:t>
       </w:r>
       <w:r>
         <w:t>.</w:t>
@@ -2090,7 +2332,7 @@
       </w:pPr>
       <w:r>
         <w:lastRenderedPageBreak/>
-        <w:t>Visualizar evento</w:t>
+        <w:t>Pesquisar evento</w:t>
       </w:r>
     </w:p>
     <w:p>
@@ -2103,13 +2345,14 @@
       </w:r>
       <w:sdt>
         <w:sdtPr>
-          <w:id w:val="1945656776"/>
+          <w:id w:val="317233380"/>
           <w14:checkbox>
             <w14:checked w14:val="1"/>
             <w14:checkedState w14:val="2612" w14:font="MS Gothic"/>
             <w14:uncheckedState w14:val="2610" w14:font="MS Gothic"/>
           </w14:checkbox>
         </w:sdtPr>
+        <w:sdtEndPr/>
         <w:sdtContent>
           <w:r>
             <w:rPr>
@@ -2124,13 +2367,14 @@
       </w:r>
       <w:sdt>
         <w:sdtPr>
-          <w:id w:val="348463290"/>
-          <w14:checkbox>
-            <w14:checked w14:val="0"/>
-            <w14:checkedState w14:val="2612" w14:font="MS Gothic"/>
-            <w14:uncheckedState w14:val="2610" w14:font="MS Gothic"/>
-          </w14:checkbox>
-        </w:sdtPr>
+          <w:id w:val="-772782142"/>
+          <w14:checkbox>
+            <w14:checked w14:val="0"/>
+            <w14:checkedState w14:val="2612" w14:font="MS Gothic"/>
+            <w14:uncheckedState w14:val="2610" w14:font="MS Gothic"/>
+          </w14:checkbox>
+        </w:sdtPr>
+        <w:sdtEndPr/>
         <w:sdtContent>
           <w:r>
             <w:rPr>
@@ -2145,13 +2389,14 @@
       </w:r>
       <w:sdt>
         <w:sdtPr>
-          <w:id w:val="-589857948"/>
-          <w14:checkbox>
-            <w14:checked w14:val="0"/>
-            <w14:checkedState w14:val="2612" w14:font="MS Gothic"/>
-            <w14:uncheckedState w14:val="2610" w14:font="MS Gothic"/>
-          </w14:checkbox>
-        </w:sdtPr>
+          <w:id w:val="1135687890"/>
+          <w14:checkbox>
+            <w14:checked w14:val="0"/>
+            <w14:checkedState w14:val="2612" w14:font="MS Gothic"/>
+            <w14:uncheckedState w14:val="2610" w14:font="MS Gothic"/>
+          </w14:checkbox>
+        </w:sdtPr>
+        <w:sdtEndPr/>
         <w:sdtContent>
           <w:r>
             <w:rPr>
@@ -2167,19 +2412,22 @@
     </w:p>
     <w:p>
       <w:r>
-        <w:t xml:space="preserve">O sistema deve permitir o usuário visualizar </w:t>
-      </w:r>
-      <w:r>
-        <w:t>os detalhes d</w:t>
-      </w:r>
-      <w:r>
-        <w:t>os</w:t>
-      </w:r>
-      <w:r>
-        <w:t xml:space="preserve"> evento</w:t>
-      </w:r>
-      <w:r>
-        <w:t>s</w:t>
+        <w:t xml:space="preserve">O sistema deve permitir o </w:t>
+      </w:r>
+      <w:r>
+        <w:t xml:space="preserve">cliente </w:t>
+      </w:r>
+      <w:r>
+        <w:t>pesquisar eventos</w:t>
+      </w:r>
+      <w:r>
+        <w:t xml:space="preserve"> utilizando </w:t>
+      </w:r>
+      <w:r>
+        <w:t xml:space="preserve">o </w:t>
+      </w:r>
+      <w:r>
+        <w:t>filtro de pesquisa</w:t>
       </w:r>
       <w:r>
         <w:t>.</w:t>
@@ -2190,7 +2438,7 @@
         <w:pStyle w:val="Requisitosfuncionais"/>
       </w:pPr>
       <w:r>
-        <w:t>Adicionar evento aos favoritos</w:t>
+        <w:t>Visualizar evento</w:t>
       </w:r>
     </w:p>
     <w:p>
@@ -2203,19 +2451,20 @@
       </w:r>
       <w:sdt>
         <w:sdtPr>
-          <w:id w:val="-1856963770"/>
-          <w14:checkbox>
-            <w14:checked w14:val="0"/>
-            <w14:checkedState w14:val="2612" w14:font="MS Gothic"/>
-            <w14:uncheckedState w14:val="2610" w14:font="MS Gothic"/>
-          </w14:checkbox>
-        </w:sdtPr>
-        <w:sdtContent>
-          <w:r>
-            <w:rPr>
-              <w:rFonts w:ascii="MS Gothic" w:eastAsia="MS Gothic" w:hAnsi="MS Gothic" w:hint="eastAsia"/>
-            </w:rPr>
-            <w:t>☐</w:t>
+          <w:id w:val="1945656776"/>
+          <w14:checkbox>
+            <w14:checked w14:val="1"/>
+            <w14:checkedState w14:val="2612" w14:font="MS Gothic"/>
+            <w14:uncheckedState w14:val="2610" w14:font="MS Gothic"/>
+          </w14:checkbox>
+        </w:sdtPr>
+        <w:sdtEndPr/>
+        <w:sdtContent>
+          <w:r>
+            <w:rPr>
+              <w:rFonts w:ascii="MS Gothic" w:eastAsia="MS Gothic" w:hAnsi="MS Gothic" w:hint="eastAsia"/>
+            </w:rPr>
+            <w:t>☒</w:t>
           </w:r>
         </w:sdtContent>
       </w:sdt>
@@ -2224,19 +2473,20 @@
       </w:r>
       <w:sdt>
         <w:sdtPr>
-          <w:id w:val="556589714"/>
-          <w14:checkbox>
-            <w14:checked w14:val="1"/>
-            <w14:checkedState w14:val="2612" w14:font="MS Gothic"/>
-            <w14:uncheckedState w14:val="2610" w14:font="MS Gothic"/>
-          </w14:checkbox>
-        </w:sdtPr>
-        <w:sdtContent>
-          <w:r>
-            <w:rPr>
-              <w:rFonts w:ascii="MS Gothic" w:eastAsia="MS Gothic" w:hAnsi="MS Gothic" w:hint="eastAsia"/>
-            </w:rPr>
-            <w:t>☒</w:t>
+          <w:id w:val="348463290"/>
+          <w14:checkbox>
+            <w14:checked w14:val="0"/>
+            <w14:checkedState w14:val="2612" w14:font="MS Gothic"/>
+            <w14:uncheckedState w14:val="2610" w14:font="MS Gothic"/>
+          </w14:checkbox>
+        </w:sdtPr>
+        <w:sdtEndPr/>
+        <w:sdtContent>
+          <w:r>
+            <w:rPr>
+              <w:rFonts w:ascii="MS Gothic" w:eastAsia="MS Gothic" w:hAnsi="MS Gothic" w:hint="eastAsia"/>
+            </w:rPr>
+            <w:t>☐</w:t>
           </w:r>
         </w:sdtContent>
       </w:sdt>
@@ -2245,13 +2495,14 @@
       </w:r>
       <w:sdt>
         <w:sdtPr>
-          <w:id w:val="2020271058"/>
-          <w14:checkbox>
-            <w14:checked w14:val="0"/>
-            <w14:checkedState w14:val="2612" w14:font="MS Gothic"/>
-            <w14:uncheckedState w14:val="2610" w14:font="MS Gothic"/>
-          </w14:checkbox>
-        </w:sdtPr>
+          <w:id w:val="-589857948"/>
+          <w14:checkbox>
+            <w14:checked w14:val="0"/>
+            <w14:checkedState w14:val="2612" w14:font="MS Gothic"/>
+            <w14:uncheckedState w14:val="2610" w14:font="MS Gothic"/>
+          </w14:checkbox>
+        </w:sdtPr>
+        <w:sdtEndPr/>
         <w:sdtContent>
           <w:r>
             <w:rPr>
@@ -2267,7 +2518,28 @@
     </w:p>
     <w:p>
       <w:r>
-        <w:t>O sistema deve permitir o usuário adicionar um evento na lista de favoritos.</w:t>
+        <w:t xml:space="preserve">O sistema deve permitir o </w:t>
+      </w:r>
+      <w:r>
+        <w:t xml:space="preserve">cliente </w:t>
+      </w:r>
+      <w:r>
+        <w:t xml:space="preserve">visualizar </w:t>
+      </w:r>
+      <w:r>
+        <w:t>os detalhes d</w:t>
+      </w:r>
+      <w:r>
+        <w:t>os</w:t>
+      </w:r>
+      <w:r>
+        <w:t xml:space="preserve"> evento</w:t>
+      </w:r>
+      <w:r>
+        <w:t>s</w:t>
+      </w:r>
+      <w:r>
+        <w:t>.</w:t>
       </w:r>
     </w:p>
     <w:p>
@@ -2275,7 +2547,7 @@
         <w:pStyle w:val="Requisitosfuncionais"/>
       </w:pPr>
       <w:r>
-        <w:t>Adicionar ingresso ao carrinho de compras</w:t>
+        <w:t>Adicionar evento aos favoritos</w:t>
       </w:r>
     </w:p>
     <w:p>
@@ -2288,13 +2560,36 @@
       </w:r>
       <w:sdt>
         <w:sdtPr>
-          <w:id w:val="1656258901"/>
+          <w:id w:val="-1856963770"/>
+          <w14:checkbox>
+            <w14:checked w14:val="0"/>
+            <w14:checkedState w14:val="2612" w14:font="MS Gothic"/>
+            <w14:uncheckedState w14:val="2610" w14:font="MS Gothic"/>
+          </w14:checkbox>
+        </w:sdtPr>
+        <w:sdtEndPr/>
+        <w:sdtContent>
+          <w:r>
+            <w:rPr>
+              <w:rFonts w:ascii="MS Gothic" w:eastAsia="MS Gothic" w:hAnsi="MS Gothic" w:hint="eastAsia"/>
+            </w:rPr>
+            <w:t>☐</w:t>
+          </w:r>
+        </w:sdtContent>
+      </w:sdt>
+      <w:r>
+        <w:t xml:space="preserve"> Essencial </w:t>
+      </w:r>
+      <w:sdt>
+        <w:sdtPr>
+          <w:id w:val="556589714"/>
           <w14:checkbox>
             <w14:checked w14:val="1"/>
             <w14:checkedState w14:val="2612" w14:font="MS Gothic"/>
             <w14:uncheckedState w14:val="2610" w14:font="MS Gothic"/>
           </w14:checkbox>
         </w:sdtPr>
+        <w:sdtEndPr/>
         <w:sdtContent>
           <w:r>
             <w:rPr>
@@ -2305,38 +2600,18 @@
         </w:sdtContent>
       </w:sdt>
       <w:r>
-        <w:t xml:space="preserve"> Essencial </w:t>
-      </w:r>
-      <w:sdt>
-        <w:sdtPr>
-          <w:id w:val="-275335955"/>
-          <w14:checkbox>
-            <w14:checked w14:val="0"/>
-            <w14:checkedState w14:val="2612" w14:font="MS Gothic"/>
-            <w14:uncheckedState w14:val="2610" w14:font="MS Gothic"/>
-          </w14:checkbox>
-        </w:sdtPr>
-        <w:sdtContent>
-          <w:r>
-            <w:rPr>
-              <w:rFonts w:ascii="MS Gothic" w:eastAsia="MS Gothic" w:hAnsi="MS Gothic" w:hint="eastAsia"/>
-            </w:rPr>
-            <w:t>☐</w:t>
-          </w:r>
-        </w:sdtContent>
-      </w:sdt>
-      <w:r>
         <w:t xml:space="preserve"> Importante </w:t>
       </w:r>
       <w:sdt>
         <w:sdtPr>
-          <w:id w:val="1296959043"/>
-          <w14:checkbox>
-            <w14:checked w14:val="0"/>
-            <w14:checkedState w14:val="2612" w14:font="MS Gothic"/>
-            <w14:uncheckedState w14:val="2610" w14:font="MS Gothic"/>
-          </w14:checkbox>
-        </w:sdtPr>
+          <w:id w:val="2020271058"/>
+          <w14:checkbox>
+            <w14:checked w14:val="0"/>
+            <w14:checkedState w14:val="2612" w14:font="MS Gothic"/>
+            <w14:uncheckedState w14:val="2610" w14:font="MS Gothic"/>
+          </w14:checkbox>
+        </w:sdtPr>
+        <w:sdtEndPr/>
         <w:sdtContent>
           <w:r>
             <w:rPr>
@@ -2352,7 +2627,13 @@
     </w:p>
     <w:p>
       <w:r>
-        <w:t>O sistema deve permitir o usuário adicionar um ingresso ao carrinho de compras.</w:t>
+        <w:t xml:space="preserve">O sistema deve permitir o </w:t>
+      </w:r>
+      <w:r>
+        <w:t xml:space="preserve">cliente </w:t>
+      </w:r>
+      <w:r>
+        <w:t>adicionar um evento na lista de favoritos.</w:t>
       </w:r>
     </w:p>
     <w:p>
@@ -2360,7 +2641,7 @@
         <w:pStyle w:val="Requisitosfuncionais"/>
       </w:pPr>
       <w:r>
-        <w:t>Editar item do carrinho de compras</w:t>
+        <w:t>Adicionar ingresso ao carrinho de compras</w:t>
       </w:r>
     </w:p>
     <w:p>
@@ -2373,13 +2654,14 @@
       </w:r>
       <w:sdt>
         <w:sdtPr>
-          <w:id w:val="-322974758"/>
+          <w:id w:val="1656258901"/>
           <w14:checkbox>
             <w14:checked w14:val="1"/>
             <w14:checkedState w14:val="2612" w14:font="MS Gothic"/>
             <w14:uncheckedState w14:val="2610" w14:font="MS Gothic"/>
           </w14:checkbox>
         </w:sdtPr>
+        <w:sdtEndPr/>
         <w:sdtContent>
           <w:r>
             <w:rPr>
@@ -2394,13 +2676,14 @@
       </w:r>
       <w:sdt>
         <w:sdtPr>
-          <w:id w:val="-918172381"/>
-          <w14:checkbox>
-            <w14:checked w14:val="0"/>
-            <w14:checkedState w14:val="2612" w14:font="MS Gothic"/>
-            <w14:uncheckedState w14:val="2610" w14:font="MS Gothic"/>
-          </w14:checkbox>
-        </w:sdtPr>
+          <w:id w:val="-275335955"/>
+          <w14:checkbox>
+            <w14:checked w14:val="0"/>
+            <w14:checkedState w14:val="2612" w14:font="MS Gothic"/>
+            <w14:uncheckedState w14:val="2610" w14:font="MS Gothic"/>
+          </w14:checkbox>
+        </w:sdtPr>
+        <w:sdtEndPr/>
         <w:sdtContent>
           <w:r>
             <w:rPr>
@@ -2415,13 +2698,14 @@
       </w:r>
       <w:sdt>
         <w:sdtPr>
-          <w:id w:val="729584491"/>
-          <w14:checkbox>
-            <w14:checked w14:val="0"/>
-            <w14:checkedState w14:val="2612" w14:font="MS Gothic"/>
-            <w14:uncheckedState w14:val="2610" w14:font="MS Gothic"/>
-          </w14:checkbox>
-        </w:sdtPr>
+          <w:id w:val="1296959043"/>
+          <w14:checkbox>
+            <w14:checked w14:val="0"/>
+            <w14:checkedState w14:val="2612" w14:font="MS Gothic"/>
+            <w14:uncheckedState w14:val="2610" w14:font="MS Gothic"/>
+          </w14:checkbox>
+        </w:sdtPr>
+        <w:sdtEndPr/>
         <w:sdtContent>
           <w:r>
             <w:rPr>
@@ -2437,7 +2721,13 @@
     </w:p>
     <w:p>
       <w:r>
-        <w:t>O sistema deve permitir o usuário alterar a quantidade dos itens no carrinho de compras.</w:t>
+        <w:t xml:space="preserve">O sistema deve permitir o </w:t>
+      </w:r>
+      <w:r>
+        <w:t xml:space="preserve">cliente </w:t>
+      </w:r>
+      <w:r>
+        <w:t>adicionar um ingresso ao carrinho de compras.</w:t>
       </w:r>
     </w:p>
     <w:p>
@@ -2446,7 +2736,7 @@
       </w:pPr>
       <w:r>
         <w:lastRenderedPageBreak/>
-        <w:t>Remover item do carrinho de compras</w:t>
+        <w:t>Editar item do carrinho de compras</w:t>
       </w:r>
     </w:p>
     <w:p>
@@ -2459,13 +2749,14 @@
       </w:r>
       <w:sdt>
         <w:sdtPr>
-          <w:id w:val="1333269838"/>
+          <w:id w:val="-322974758"/>
           <w14:checkbox>
             <w14:checked w14:val="1"/>
             <w14:checkedState w14:val="2612" w14:font="MS Gothic"/>
             <w14:uncheckedState w14:val="2610" w14:font="MS Gothic"/>
           </w14:checkbox>
         </w:sdtPr>
+        <w:sdtEndPr/>
         <w:sdtContent>
           <w:r>
             <w:rPr>
@@ -2480,13 +2771,14 @@
       </w:r>
       <w:sdt>
         <w:sdtPr>
-          <w:id w:val="-1551683009"/>
-          <w14:checkbox>
-            <w14:checked w14:val="0"/>
-            <w14:checkedState w14:val="2612" w14:font="MS Gothic"/>
-            <w14:uncheckedState w14:val="2610" w14:font="MS Gothic"/>
-          </w14:checkbox>
-        </w:sdtPr>
+          <w:id w:val="-918172381"/>
+          <w14:checkbox>
+            <w14:checked w14:val="0"/>
+            <w14:checkedState w14:val="2612" w14:font="MS Gothic"/>
+            <w14:uncheckedState w14:val="2610" w14:font="MS Gothic"/>
+          </w14:checkbox>
+        </w:sdtPr>
+        <w:sdtEndPr/>
         <w:sdtContent>
           <w:r>
             <w:rPr>
@@ -2501,13 +2793,14 @@
       </w:r>
       <w:sdt>
         <w:sdtPr>
-          <w:id w:val="-532803143"/>
-          <w14:checkbox>
-            <w14:checked w14:val="0"/>
-            <w14:checkedState w14:val="2612" w14:font="MS Gothic"/>
-            <w14:uncheckedState w14:val="2610" w14:font="MS Gothic"/>
-          </w14:checkbox>
-        </w:sdtPr>
+          <w:id w:val="729584491"/>
+          <w14:checkbox>
+            <w14:checked w14:val="0"/>
+            <w14:checkedState w14:val="2612" w14:font="MS Gothic"/>
+            <w14:uncheckedState w14:val="2610" w14:font="MS Gothic"/>
+          </w14:checkbox>
+        </w:sdtPr>
+        <w:sdtEndPr/>
         <w:sdtContent>
           <w:r>
             <w:rPr>
@@ -2523,7 +2816,13 @@
     </w:p>
     <w:p>
       <w:r>
-        <w:t>O sistema deve permitir o usuário remover um item do carrinho de compras.</w:t>
+        <w:t xml:space="preserve">O sistema deve permitir o </w:t>
+      </w:r>
+      <w:r>
+        <w:t xml:space="preserve">cliente </w:t>
+      </w:r>
+      <w:r>
+        <w:t>alterar a quantidade dos itens no carrinho de compras.</w:t>
       </w:r>
     </w:p>
     <w:p>
@@ -2531,7 +2830,7 @@
         <w:pStyle w:val="Requisitosfuncionais"/>
       </w:pPr>
       <w:r>
-        <w:t>Confirmar pedido de compra</w:t>
+        <w:t>Remover item do carrinho de compras</w:t>
       </w:r>
     </w:p>
     <w:p>
@@ -2544,13 +2843,14 @@
       </w:r>
       <w:sdt>
         <w:sdtPr>
-          <w:id w:val="-1935738981"/>
+          <w:id w:val="1333269838"/>
           <w14:checkbox>
             <w14:checked w14:val="1"/>
             <w14:checkedState w14:val="2612" w14:font="MS Gothic"/>
             <w14:uncheckedState w14:val="2610" w14:font="MS Gothic"/>
           </w14:checkbox>
         </w:sdtPr>
+        <w:sdtEndPr/>
         <w:sdtContent>
           <w:r>
             <w:rPr>
@@ -2565,13 +2865,14 @@
       </w:r>
       <w:sdt>
         <w:sdtPr>
-          <w:id w:val="1378348007"/>
-          <w14:checkbox>
-            <w14:checked w14:val="0"/>
-            <w14:checkedState w14:val="2612" w14:font="MS Gothic"/>
-            <w14:uncheckedState w14:val="2610" w14:font="MS Gothic"/>
-          </w14:checkbox>
-        </w:sdtPr>
+          <w:id w:val="-1551683009"/>
+          <w14:checkbox>
+            <w14:checked w14:val="0"/>
+            <w14:checkedState w14:val="2612" w14:font="MS Gothic"/>
+            <w14:uncheckedState w14:val="2610" w14:font="MS Gothic"/>
+          </w14:checkbox>
+        </w:sdtPr>
+        <w:sdtEndPr/>
         <w:sdtContent>
           <w:r>
             <w:rPr>
@@ -2586,13 +2887,14 @@
       </w:r>
       <w:sdt>
         <w:sdtPr>
-          <w:id w:val="1931231759"/>
-          <w14:checkbox>
-            <w14:checked w14:val="0"/>
-            <w14:checkedState w14:val="2612" w14:font="MS Gothic"/>
-            <w14:uncheckedState w14:val="2610" w14:font="MS Gothic"/>
-          </w14:checkbox>
-        </w:sdtPr>
+          <w:id w:val="-532803143"/>
+          <w14:checkbox>
+            <w14:checked w14:val="0"/>
+            <w14:checkedState w14:val="2612" w14:font="MS Gothic"/>
+            <w14:uncheckedState w14:val="2610" w14:font="MS Gothic"/>
+          </w14:checkbox>
+        </w:sdtPr>
+        <w:sdtEndPr/>
         <w:sdtContent>
           <w:r>
             <w:rPr>
@@ -2608,7 +2910,13 @@
     </w:p>
     <w:p>
       <w:r>
-        <w:t>O usuário deve confirmar o pedido de compra antes de escolher o método de pagamento.</w:t>
+        <w:t xml:space="preserve">O sistema deve permitir o </w:t>
+      </w:r>
+      <w:r>
+        <w:t xml:space="preserve">cliente </w:t>
+      </w:r>
+      <w:r>
+        <w:t>remover um item do carrinho de compras.</w:t>
       </w:r>
     </w:p>
     <w:p>
@@ -2616,7 +2924,7 @@
         <w:pStyle w:val="Requisitosfuncionais"/>
       </w:pPr>
       <w:r>
-        <w:t>Registrar pedido de compra</w:t>
+        <w:t>Confirmar pedido de compra</w:t>
       </w:r>
     </w:p>
     <w:p>
@@ -2629,13 +2937,14 @@
       </w:r>
       <w:sdt>
         <w:sdtPr>
-          <w:id w:val="-1020005384"/>
+          <w:id w:val="-1935738981"/>
           <w14:checkbox>
             <w14:checked w14:val="1"/>
             <w14:checkedState w14:val="2612" w14:font="MS Gothic"/>
             <w14:uncheckedState w14:val="2610" w14:font="MS Gothic"/>
           </w14:checkbox>
         </w:sdtPr>
+        <w:sdtEndPr/>
         <w:sdtContent>
           <w:r>
             <w:rPr>
@@ -2650,13 +2959,14 @@
       </w:r>
       <w:sdt>
         <w:sdtPr>
-          <w:id w:val="-335615362"/>
-          <w14:checkbox>
-            <w14:checked w14:val="0"/>
-            <w14:checkedState w14:val="2612" w14:font="MS Gothic"/>
-            <w14:uncheckedState w14:val="2610" w14:font="MS Gothic"/>
-          </w14:checkbox>
-        </w:sdtPr>
+          <w:id w:val="1378348007"/>
+          <w14:checkbox>
+            <w14:checked w14:val="0"/>
+            <w14:checkedState w14:val="2612" w14:font="MS Gothic"/>
+            <w14:uncheckedState w14:val="2610" w14:font="MS Gothic"/>
+          </w14:checkbox>
+        </w:sdtPr>
+        <w:sdtEndPr/>
         <w:sdtContent>
           <w:r>
             <w:rPr>
@@ -2671,13 +2981,14 @@
       </w:r>
       <w:sdt>
         <w:sdtPr>
-          <w:id w:val="1326785701"/>
-          <w14:checkbox>
-            <w14:checked w14:val="0"/>
-            <w14:checkedState w14:val="2612" w14:font="MS Gothic"/>
-            <w14:uncheckedState w14:val="2610" w14:font="MS Gothic"/>
-          </w14:checkbox>
-        </w:sdtPr>
+          <w:id w:val="1931231759"/>
+          <w14:checkbox>
+            <w14:checked w14:val="0"/>
+            <w14:checkedState w14:val="2612" w14:font="MS Gothic"/>
+            <w14:uncheckedState w14:val="2610" w14:font="MS Gothic"/>
+          </w14:checkbox>
+        </w:sdtPr>
+        <w:sdtEndPr/>
         <w:sdtContent>
           <w:r>
             <w:rPr>
@@ -2693,22 +3004,13 @@
     </w:p>
     <w:p>
       <w:r>
-        <w:t xml:space="preserve">O sistema deve registrar o pedido </w:t>
-      </w:r>
-      <w:r>
-        <w:t xml:space="preserve">quando o usuário </w:t>
-      </w:r>
-      <w:r>
-        <w:t>clicar em “C</w:t>
-      </w:r>
-      <w:r>
-        <w:t>onfirmar pedido</w:t>
-      </w:r>
-      <w:r>
-        <w:t>”</w:t>
-      </w:r>
-      <w:r>
-        <w:t>.</w:t>
+        <w:t>O usuário deve</w:t>
+      </w:r>
+      <w:r>
+        <w:t xml:space="preserve"> solicitar ao cliente</w:t>
+      </w:r>
+      <w:r>
+        <w:t xml:space="preserve"> confirmar o pedido de compra antes de escolher o método de pagamento.</w:t>
       </w:r>
     </w:p>
     <w:p>
@@ -2716,7 +3018,7 @@
         <w:pStyle w:val="Requisitosfuncionais"/>
       </w:pPr>
       <w:r>
-        <w:t>Escolher método de pagamento</w:t>
+        <w:t>Registrar pedido de compra</w:t>
       </w:r>
     </w:p>
     <w:p>
@@ -2729,13 +3031,14 @@
       </w:r>
       <w:sdt>
         <w:sdtPr>
-          <w:id w:val="249936411"/>
+          <w:id w:val="-1020005384"/>
           <w14:checkbox>
             <w14:checked w14:val="1"/>
             <w14:checkedState w14:val="2612" w14:font="MS Gothic"/>
             <w14:uncheckedState w14:val="2610" w14:font="MS Gothic"/>
           </w14:checkbox>
         </w:sdtPr>
+        <w:sdtEndPr/>
         <w:sdtContent>
           <w:r>
             <w:rPr>
@@ -2750,13 +3053,14 @@
       </w:r>
       <w:sdt>
         <w:sdtPr>
-          <w:id w:val="299269725"/>
-          <w14:checkbox>
-            <w14:checked w14:val="0"/>
-            <w14:checkedState w14:val="2612" w14:font="MS Gothic"/>
-            <w14:uncheckedState w14:val="2610" w14:font="MS Gothic"/>
-          </w14:checkbox>
-        </w:sdtPr>
+          <w:id w:val="-335615362"/>
+          <w14:checkbox>
+            <w14:checked w14:val="0"/>
+            <w14:checkedState w14:val="2612" w14:font="MS Gothic"/>
+            <w14:uncheckedState w14:val="2610" w14:font="MS Gothic"/>
+          </w14:checkbox>
+        </w:sdtPr>
+        <w:sdtEndPr/>
         <w:sdtContent>
           <w:r>
             <w:rPr>
@@ -2771,13 +3075,14 @@
       </w:r>
       <w:sdt>
         <w:sdtPr>
-          <w:id w:val="44649264"/>
-          <w14:checkbox>
-            <w14:checked w14:val="0"/>
-            <w14:checkedState w14:val="2612" w14:font="MS Gothic"/>
-            <w14:uncheckedState w14:val="2610" w14:font="MS Gothic"/>
-          </w14:checkbox>
-        </w:sdtPr>
+          <w:id w:val="1326785701"/>
+          <w14:checkbox>
+            <w14:checked w14:val="0"/>
+            <w14:checkedState w14:val="2612" w14:font="MS Gothic"/>
+            <w14:uncheckedState w14:val="2610" w14:font="MS Gothic"/>
+          </w14:checkbox>
+        </w:sdtPr>
+        <w:sdtEndPr/>
         <w:sdtContent>
           <w:r>
             <w:rPr>
@@ -2793,7 +3098,19 @@
     </w:p>
     <w:p>
       <w:r>
-        <w:t>O sistema deve solicitar ao usuário um método de pagamento.</w:t>
+        <w:t xml:space="preserve">O sistema deve registrar o pedido </w:t>
+      </w:r>
+      <w:r>
+        <w:t xml:space="preserve">quando o </w:t>
+      </w:r>
+      <w:r>
+        <w:t xml:space="preserve">cliente </w:t>
+      </w:r>
+      <w:r>
+        <w:t>confirmar o pedido</w:t>
+      </w:r>
+      <w:r>
+        <w:t>.</w:t>
       </w:r>
     </w:p>
     <w:p>
@@ -2802,7 +3119,7 @@
       </w:pPr>
       <w:r>
         <w:lastRenderedPageBreak/>
-        <w:t>Confirmar pagamento</w:t>
+        <w:t>Escolher método de pagamento</w:t>
       </w:r>
     </w:p>
     <w:p>
@@ -2815,13 +3132,14 @@
       </w:r>
       <w:sdt>
         <w:sdtPr>
-          <w:id w:val="2139453833"/>
+          <w:id w:val="249936411"/>
           <w14:checkbox>
             <w14:checked w14:val="1"/>
             <w14:checkedState w14:val="2612" w14:font="MS Gothic"/>
             <w14:uncheckedState w14:val="2610" w14:font="MS Gothic"/>
           </w14:checkbox>
         </w:sdtPr>
+        <w:sdtEndPr/>
         <w:sdtContent>
           <w:r>
             <w:rPr>
@@ -2836,13 +3154,14 @@
       </w:r>
       <w:sdt>
         <w:sdtPr>
-          <w:id w:val="-748730032"/>
-          <w14:checkbox>
-            <w14:checked w14:val="0"/>
-            <w14:checkedState w14:val="2612" w14:font="MS Gothic"/>
-            <w14:uncheckedState w14:val="2610" w14:font="MS Gothic"/>
-          </w14:checkbox>
-        </w:sdtPr>
+          <w:id w:val="299269725"/>
+          <w14:checkbox>
+            <w14:checked w14:val="0"/>
+            <w14:checkedState w14:val="2612" w14:font="MS Gothic"/>
+            <w14:uncheckedState w14:val="2610" w14:font="MS Gothic"/>
+          </w14:checkbox>
+        </w:sdtPr>
+        <w:sdtEndPr/>
         <w:sdtContent>
           <w:r>
             <w:rPr>
@@ -2857,13 +3176,14 @@
       </w:r>
       <w:sdt>
         <w:sdtPr>
-          <w:id w:val="-530412989"/>
-          <w14:checkbox>
-            <w14:checked w14:val="0"/>
-            <w14:checkedState w14:val="2612" w14:font="MS Gothic"/>
-            <w14:uncheckedState w14:val="2610" w14:font="MS Gothic"/>
-          </w14:checkbox>
-        </w:sdtPr>
+          <w:id w:val="44649264"/>
+          <w14:checkbox>
+            <w14:checked w14:val="0"/>
+            <w14:checkedState w14:val="2612" w14:font="MS Gothic"/>
+            <w14:uncheckedState w14:val="2610" w14:font="MS Gothic"/>
+          </w14:checkbox>
+        </w:sdtPr>
+        <w:sdtEndPr/>
         <w:sdtContent>
           <w:r>
             <w:rPr>
@@ -2879,13 +3199,13 @@
     </w:p>
     <w:p>
       <w:r>
-        <w:t>O sistema deve confirmar o pagamento com a instituição financeira responsável</w:t>
-      </w:r>
-      <w:r>
-        <w:t xml:space="preserve"> pelo pagamento</w:t>
-      </w:r>
-      <w:r>
-        <w:t>.</w:t>
+        <w:t xml:space="preserve">O sistema deve solicitar ao </w:t>
+      </w:r>
+      <w:r>
+        <w:t xml:space="preserve">cliente </w:t>
+      </w:r>
+      <w:r>
+        <w:t>um método de pagamento.</w:t>
       </w:r>
     </w:p>
     <w:p>
@@ -2893,7 +3213,7 @@
         <w:pStyle w:val="Requisitosfuncionais"/>
       </w:pPr>
       <w:r>
-        <w:t>Visualizar pedido de compra</w:t>
+        <w:t>Confirmar pagamento</w:t>
       </w:r>
     </w:p>
     <w:p>
@@ -2906,13 +3226,14 @@
       </w:r>
       <w:sdt>
         <w:sdtPr>
-          <w:id w:val="-12694857"/>
+          <w:id w:val="2139453833"/>
           <w14:checkbox>
             <w14:checked w14:val="1"/>
             <w14:checkedState w14:val="2612" w14:font="MS Gothic"/>
             <w14:uncheckedState w14:val="2610" w14:font="MS Gothic"/>
           </w14:checkbox>
         </w:sdtPr>
+        <w:sdtEndPr/>
         <w:sdtContent>
           <w:r>
             <w:rPr>
@@ -2927,13 +3248,14 @@
       </w:r>
       <w:sdt>
         <w:sdtPr>
-          <w:id w:val="-1617829154"/>
-          <w14:checkbox>
-            <w14:checked w14:val="0"/>
-            <w14:checkedState w14:val="2612" w14:font="MS Gothic"/>
-            <w14:uncheckedState w14:val="2610" w14:font="MS Gothic"/>
-          </w14:checkbox>
-        </w:sdtPr>
+          <w:id w:val="-748730032"/>
+          <w14:checkbox>
+            <w14:checked w14:val="0"/>
+            <w14:checkedState w14:val="2612" w14:font="MS Gothic"/>
+            <w14:uncheckedState w14:val="2610" w14:font="MS Gothic"/>
+          </w14:checkbox>
+        </w:sdtPr>
+        <w:sdtEndPr/>
         <w:sdtContent>
           <w:r>
             <w:rPr>
@@ -2948,13 +3270,14 @@
       </w:r>
       <w:sdt>
         <w:sdtPr>
-          <w:id w:val="-1199932268"/>
-          <w14:checkbox>
-            <w14:checked w14:val="0"/>
-            <w14:checkedState w14:val="2612" w14:font="MS Gothic"/>
-            <w14:uncheckedState w14:val="2610" w14:font="MS Gothic"/>
-          </w14:checkbox>
-        </w:sdtPr>
+          <w:id w:val="-530412989"/>
+          <w14:checkbox>
+            <w14:checked w14:val="0"/>
+            <w14:checkedState w14:val="2612" w14:font="MS Gothic"/>
+            <w14:uncheckedState w14:val="2610" w14:font="MS Gothic"/>
+          </w14:checkbox>
+        </w:sdtPr>
+        <w:sdtEndPr/>
         <w:sdtContent>
           <w:r>
             <w:rPr>
@@ -2970,19 +3293,10 @@
     </w:p>
     <w:p>
       <w:r>
-        <w:t>O sistema deve permitir o usuário visualizar os detalhes de um pedido</w:t>
-      </w:r>
-      <w:r>
-        <w:t xml:space="preserve">, incluindo código, data, </w:t>
-      </w:r>
-      <w:r>
-        <w:t xml:space="preserve">status, </w:t>
-      </w:r>
-      <w:r>
-        <w:t>itens do pedido</w:t>
-      </w:r>
-      <w:r>
-        <w:t xml:space="preserve"> e histórico de alterações</w:t>
+        <w:t>O sistema deve confirmar o pagamento com a instituição financeira responsável</w:t>
+      </w:r>
+      <w:r>
+        <w:t xml:space="preserve"> pelo pagamento</w:t>
       </w:r>
       <w:r>
         <w:t>.</w:t>
@@ -2993,7 +3307,7 @@
         <w:pStyle w:val="Requisitosfuncionais"/>
       </w:pPr>
       <w:r>
-        <w:t>Cancelar pedido de compra</w:t>
+        <w:t>Visualizar pedido de compra</w:t>
       </w:r>
     </w:p>
     <w:p>
@@ -3006,13 +3320,14 @@
       </w:r>
       <w:sdt>
         <w:sdtPr>
-          <w:id w:val="1662496433"/>
+          <w:id w:val="-12694857"/>
           <w14:checkbox>
             <w14:checked w14:val="1"/>
             <w14:checkedState w14:val="2612" w14:font="MS Gothic"/>
             <w14:uncheckedState w14:val="2610" w14:font="MS Gothic"/>
           </w14:checkbox>
         </w:sdtPr>
+        <w:sdtEndPr/>
         <w:sdtContent>
           <w:r>
             <w:rPr>
@@ -3027,13 +3342,14 @@
       </w:r>
       <w:sdt>
         <w:sdtPr>
-          <w:id w:val="580410896"/>
-          <w14:checkbox>
-            <w14:checked w14:val="0"/>
-            <w14:checkedState w14:val="2612" w14:font="MS Gothic"/>
-            <w14:uncheckedState w14:val="2610" w14:font="MS Gothic"/>
-          </w14:checkbox>
-        </w:sdtPr>
+          <w:id w:val="-1617829154"/>
+          <w14:checkbox>
+            <w14:checked w14:val="0"/>
+            <w14:checkedState w14:val="2612" w14:font="MS Gothic"/>
+            <w14:uncheckedState w14:val="2610" w14:font="MS Gothic"/>
+          </w14:checkbox>
+        </w:sdtPr>
+        <w:sdtEndPr/>
         <w:sdtContent>
           <w:r>
             <w:rPr>
@@ -3048,13 +3364,14 @@
       </w:r>
       <w:sdt>
         <w:sdtPr>
-          <w:id w:val="-354269024"/>
-          <w14:checkbox>
-            <w14:checked w14:val="0"/>
-            <w14:checkedState w14:val="2612" w14:font="MS Gothic"/>
-            <w14:uncheckedState w14:val="2610" w14:font="MS Gothic"/>
-          </w14:checkbox>
-        </w:sdtPr>
+          <w:id w:val="-1199932268"/>
+          <w14:checkbox>
+            <w14:checked w14:val="0"/>
+            <w14:checkedState w14:val="2612" w14:font="MS Gothic"/>
+            <w14:uncheckedState w14:val="2610" w14:font="MS Gothic"/>
+          </w14:checkbox>
+        </w:sdtPr>
+        <w:sdtEndPr/>
         <w:sdtContent>
           <w:r>
             <w:rPr>
@@ -3070,7 +3387,28 @@
     </w:p>
     <w:p>
       <w:r>
-        <w:t>O sistema deve permitir o usuário cancelar um pedido de compra que ainda não foi pago.</w:t>
+        <w:t xml:space="preserve">O sistema deve permitir o </w:t>
+      </w:r>
+      <w:r>
+        <w:t xml:space="preserve">cliente </w:t>
+      </w:r>
+      <w:r>
+        <w:t>visualizar os detalhes de um pedido</w:t>
+      </w:r>
+      <w:r>
+        <w:t xml:space="preserve">, incluindo código, data, </w:t>
+      </w:r>
+      <w:r>
+        <w:t xml:space="preserve">status, </w:t>
+      </w:r>
+      <w:r>
+        <w:t>itens do pedido</w:t>
+      </w:r>
+      <w:r>
+        <w:t xml:space="preserve"> e histórico de alterações</w:t>
+      </w:r>
+      <w:r>
+        <w:t>.</w:t>
       </w:r>
     </w:p>
     <w:p>
@@ -3078,10 +3416,7 @@
         <w:pStyle w:val="Requisitosfuncionais"/>
       </w:pPr>
       <w:r>
-        <w:t>Solicitar reembolso</w:t>
-      </w:r>
-      <w:r>
-        <w:t xml:space="preserve"> de pedido de compra</w:t>
+        <w:t>Cancelar pedido de compra</w:t>
       </w:r>
     </w:p>
     <w:p>
@@ -3094,13 +3429,14 @@
       </w:r>
       <w:sdt>
         <w:sdtPr>
-          <w:id w:val="-1714801201"/>
+          <w:id w:val="1662496433"/>
           <w14:checkbox>
             <w14:checked w14:val="1"/>
             <w14:checkedState w14:val="2612" w14:font="MS Gothic"/>
             <w14:uncheckedState w14:val="2610" w14:font="MS Gothic"/>
           </w14:checkbox>
         </w:sdtPr>
+        <w:sdtEndPr/>
         <w:sdtContent>
           <w:r>
             <w:rPr>
@@ -3115,13 +3451,14 @@
       </w:r>
       <w:sdt>
         <w:sdtPr>
-          <w:id w:val="-1860886048"/>
-          <w14:checkbox>
-            <w14:checked w14:val="0"/>
-            <w14:checkedState w14:val="2612" w14:font="MS Gothic"/>
-            <w14:uncheckedState w14:val="2610" w14:font="MS Gothic"/>
-          </w14:checkbox>
-        </w:sdtPr>
+          <w:id w:val="580410896"/>
+          <w14:checkbox>
+            <w14:checked w14:val="0"/>
+            <w14:checkedState w14:val="2612" w14:font="MS Gothic"/>
+            <w14:uncheckedState w14:val="2610" w14:font="MS Gothic"/>
+          </w14:checkbox>
+        </w:sdtPr>
+        <w:sdtEndPr/>
         <w:sdtContent>
           <w:r>
             <w:rPr>
@@ -3136,13 +3473,14 @@
       </w:r>
       <w:sdt>
         <w:sdtPr>
-          <w:id w:val="-806006993"/>
-          <w14:checkbox>
-            <w14:checked w14:val="0"/>
-            <w14:checkedState w14:val="2612" w14:font="MS Gothic"/>
-            <w14:uncheckedState w14:val="2610" w14:font="MS Gothic"/>
-          </w14:checkbox>
-        </w:sdtPr>
+          <w:id w:val="-354269024"/>
+          <w14:checkbox>
+            <w14:checked w14:val="0"/>
+            <w14:checkedState w14:val="2612" w14:font="MS Gothic"/>
+            <w14:uncheckedState w14:val="2610" w14:font="MS Gothic"/>
+          </w14:checkbox>
+        </w:sdtPr>
+        <w:sdtEndPr/>
         <w:sdtContent>
           <w:r>
             <w:rPr>
@@ -3158,7 +3496,13 @@
     </w:p>
     <w:p>
       <w:r>
-        <w:t>O sistema deve permitir o usuário solicitar o reembolso de um pedido dentro de 7 dias após o pagamento e antes da data de início do evento.</w:t>
+        <w:t xml:space="preserve">O sistema deve permitir o </w:t>
+      </w:r>
+      <w:r>
+        <w:t xml:space="preserve">cliente </w:t>
+      </w:r>
+      <w:r>
+        <w:t>cancelar um pedido de compra que ainda não foi pago.</w:t>
       </w:r>
     </w:p>
     <w:p>
@@ -3167,7 +3511,10 @@
       </w:pPr>
       <w:r>
         <w:lastRenderedPageBreak/>
-        <w:t>Emitir ingresso</w:t>
+        <w:t>Solicitar reembolso</w:t>
+      </w:r>
+      <w:r>
+        <w:t xml:space="preserve"> de pedido de compra</w:t>
       </w:r>
     </w:p>
     <w:p>
@@ -3180,13 +3527,14 @@
       </w:r>
       <w:sdt>
         <w:sdtPr>
-          <w:id w:val="-832528829"/>
+          <w:id w:val="-1714801201"/>
           <w14:checkbox>
             <w14:checked w14:val="1"/>
             <w14:checkedState w14:val="2612" w14:font="MS Gothic"/>
             <w14:uncheckedState w14:val="2610" w14:font="MS Gothic"/>
           </w14:checkbox>
         </w:sdtPr>
+        <w:sdtEndPr/>
         <w:sdtContent>
           <w:r>
             <w:rPr>
@@ -3201,13 +3549,14 @@
       </w:r>
       <w:sdt>
         <w:sdtPr>
-          <w:id w:val="-738865711"/>
-          <w14:checkbox>
-            <w14:checked w14:val="0"/>
-            <w14:checkedState w14:val="2612" w14:font="MS Gothic"/>
-            <w14:uncheckedState w14:val="2610" w14:font="MS Gothic"/>
-          </w14:checkbox>
-        </w:sdtPr>
+          <w:id w:val="-1860886048"/>
+          <w14:checkbox>
+            <w14:checked w14:val="0"/>
+            <w14:checkedState w14:val="2612" w14:font="MS Gothic"/>
+            <w14:uncheckedState w14:val="2610" w14:font="MS Gothic"/>
+          </w14:checkbox>
+        </w:sdtPr>
+        <w:sdtEndPr/>
         <w:sdtContent>
           <w:r>
             <w:rPr>
@@ -3222,13 +3571,14 @@
       </w:r>
       <w:sdt>
         <w:sdtPr>
-          <w:id w:val="713465884"/>
-          <w14:checkbox>
-            <w14:checked w14:val="0"/>
-            <w14:checkedState w14:val="2612" w14:font="MS Gothic"/>
-            <w14:uncheckedState w14:val="2610" w14:font="MS Gothic"/>
-          </w14:checkbox>
-        </w:sdtPr>
+          <w:id w:val="-806006993"/>
+          <w14:checkbox>
+            <w14:checked w14:val="0"/>
+            <w14:checkedState w14:val="2612" w14:font="MS Gothic"/>
+            <w14:uncheckedState w14:val="2610" w14:font="MS Gothic"/>
+          </w14:checkbox>
+        </w:sdtPr>
+        <w:sdtEndPr/>
         <w:sdtContent>
           <w:r>
             <w:rPr>
@@ -3244,7 +3594,13 @@
     </w:p>
     <w:p>
       <w:r>
-        <w:t>O sistema deve emitir o ingresso e enviar para o usuário via e-mail, bem como, deve anexar o ingresso em formato pdf no pedido de compra.</w:t>
+        <w:t xml:space="preserve">O sistema deve permitir o </w:t>
+      </w:r>
+      <w:r>
+        <w:t xml:space="preserve">cliente </w:t>
+      </w:r>
+      <w:r>
+        <w:t>solicitar o reembolso de um pedido dentro de 7 dias após o pagamento e antes da data de início do evento.</w:t>
       </w:r>
     </w:p>
     <w:p>
@@ -3252,19 +3608,7 @@
         <w:pStyle w:val="Requisitosfuncionais"/>
       </w:pPr>
       <w:r>
-        <w:t xml:space="preserve">Cadastrar </w:t>
-      </w:r>
-      <w:r>
-        <w:t>o</w:t>
-      </w:r>
-      <w:r>
-        <w:t xml:space="preserve">rganizador de </w:t>
-      </w:r>
-      <w:r>
-        <w:t>e</w:t>
-      </w:r>
-      <w:r>
-        <w:t>vento</w:t>
+        <w:t>Emitir ingresso</w:t>
       </w:r>
     </w:p>
     <w:p>
@@ -3277,13 +3621,14 @@
       </w:r>
       <w:sdt>
         <w:sdtPr>
-          <w:id w:val="-1441983701"/>
+          <w:id w:val="-832528829"/>
           <w14:checkbox>
             <w14:checked w14:val="1"/>
             <w14:checkedState w14:val="2612" w14:font="MS Gothic"/>
             <w14:uncheckedState w14:val="2610" w14:font="MS Gothic"/>
           </w14:checkbox>
         </w:sdtPr>
+        <w:sdtEndPr/>
         <w:sdtContent>
           <w:r>
             <w:rPr>
@@ -3298,13 +3643,14 @@
       </w:r>
       <w:sdt>
         <w:sdtPr>
-          <w:id w:val="-1477988487"/>
-          <w14:checkbox>
-            <w14:checked w14:val="0"/>
-            <w14:checkedState w14:val="2612" w14:font="MS Gothic"/>
-            <w14:uncheckedState w14:val="2610" w14:font="MS Gothic"/>
-          </w14:checkbox>
-        </w:sdtPr>
+          <w:id w:val="-738865711"/>
+          <w14:checkbox>
+            <w14:checked w14:val="0"/>
+            <w14:checkedState w14:val="2612" w14:font="MS Gothic"/>
+            <w14:uncheckedState w14:val="2610" w14:font="MS Gothic"/>
+          </w14:checkbox>
+        </w:sdtPr>
+        <w:sdtEndPr/>
         <w:sdtContent>
           <w:r>
             <w:rPr>
@@ -3319,13 +3665,14 @@
       </w:r>
       <w:sdt>
         <w:sdtPr>
-          <w:id w:val="150643620"/>
-          <w14:checkbox>
-            <w14:checked w14:val="0"/>
-            <w14:checkedState w14:val="2612" w14:font="MS Gothic"/>
-            <w14:uncheckedState w14:val="2610" w14:font="MS Gothic"/>
-          </w14:checkbox>
-        </w:sdtPr>
+          <w:id w:val="713465884"/>
+          <w14:checkbox>
+            <w14:checked w14:val="0"/>
+            <w14:checkedState w14:val="2612" w14:font="MS Gothic"/>
+            <w14:uncheckedState w14:val="2610" w14:font="MS Gothic"/>
+          </w14:checkbox>
+        </w:sdtPr>
+        <w:sdtEndPr/>
         <w:sdtContent>
           <w:r>
             <w:rPr>
@@ -3341,22 +3688,21 @@
     </w:p>
     <w:p>
       <w:r>
-        <w:t>O sistema deve permitir o cadastro de organizadores de evento</w:t>
-      </w:r>
-      <w:r>
-        <w:t xml:space="preserve">, solicitando informações relevantes como nome </w:t>
-      </w:r>
-      <w:r>
-        <w:t>do organizador, cnpj ou cpf, endereço</w:t>
-      </w:r>
-      <w:r>
-        <w:t xml:space="preserve">, </w:t>
-      </w:r>
-      <w:r>
-        <w:t>contato, redes sociais, etc</w:t>
-      </w:r>
-      <w:r>
-        <w:t>.</w:t>
+        <w:t>O sistema deve emitir o ingresso e enviar</w:t>
+      </w:r>
+      <w:r>
+        <w:t xml:space="preserve"> no e-mail do cliente</w:t>
+      </w:r>
+      <w:r>
+        <w:t xml:space="preserve">, bem como, deve anexar o ingresso em formato </w:t>
+      </w:r>
+      <w:proofErr w:type="spellStart"/>
+      <w:r>
+        <w:t>pdf</w:t>
+      </w:r>
+      <w:proofErr w:type="spellEnd"/>
+      <w:r>
+        <w:t xml:space="preserve"> no pedido de compra.</w:t>
       </w:r>
     </w:p>
     <w:p>
@@ -3364,16 +3710,19 @@
         <w:pStyle w:val="Requisitosfuncionais"/>
       </w:pPr>
       <w:r>
-        <w:t xml:space="preserve">Editar dados do </w:t>
+        <w:t xml:space="preserve">Cadastrar </w:t>
       </w:r>
       <w:r>
         <w:t>o</w:t>
       </w:r>
       <w:r>
-        <w:t>rganizador</w:t>
-      </w:r>
-      <w:r>
-        <w:t xml:space="preserve"> de eventos</w:t>
+        <w:t xml:space="preserve">rganizador de </w:t>
+      </w:r>
+      <w:r>
+        <w:t>e</w:t>
+      </w:r>
+      <w:r>
+        <w:t>vento</w:t>
       </w:r>
     </w:p>
     <w:p>
@@ -3386,13 +3735,14 @@
       </w:r>
       <w:sdt>
         <w:sdtPr>
-          <w:id w:val="892939158"/>
+          <w:id w:val="-1441983701"/>
           <w14:checkbox>
             <w14:checked w14:val="1"/>
             <w14:checkedState w14:val="2612" w14:font="MS Gothic"/>
             <w14:uncheckedState w14:val="2610" w14:font="MS Gothic"/>
           </w14:checkbox>
         </w:sdtPr>
+        <w:sdtEndPr/>
         <w:sdtContent>
           <w:r>
             <w:rPr>
@@ -3407,13 +3757,14 @@
       </w:r>
       <w:sdt>
         <w:sdtPr>
-          <w:id w:val="1462069910"/>
-          <w14:checkbox>
-            <w14:checked w14:val="0"/>
-            <w14:checkedState w14:val="2612" w14:font="MS Gothic"/>
-            <w14:uncheckedState w14:val="2610" w14:font="MS Gothic"/>
-          </w14:checkbox>
-        </w:sdtPr>
+          <w:id w:val="-1477988487"/>
+          <w14:checkbox>
+            <w14:checked w14:val="0"/>
+            <w14:checkedState w14:val="2612" w14:font="MS Gothic"/>
+            <w14:uncheckedState w14:val="2610" w14:font="MS Gothic"/>
+          </w14:checkbox>
+        </w:sdtPr>
+        <w:sdtEndPr/>
         <w:sdtContent>
           <w:r>
             <w:rPr>
@@ -3428,13 +3779,14 @@
       </w:r>
       <w:sdt>
         <w:sdtPr>
-          <w:id w:val="1167366168"/>
-          <w14:checkbox>
-            <w14:checked w14:val="0"/>
-            <w14:checkedState w14:val="2612" w14:font="MS Gothic"/>
-            <w14:uncheckedState w14:val="2610" w14:font="MS Gothic"/>
-          </w14:checkbox>
-        </w:sdtPr>
+          <w:id w:val="150643620"/>
+          <w14:checkbox>
+            <w14:checked w14:val="0"/>
+            <w14:checkedState w14:val="2612" w14:font="MS Gothic"/>
+            <w14:uncheckedState w14:val="2610" w14:font="MS Gothic"/>
+          </w14:checkbox>
+        </w:sdtPr>
+        <w:sdtEndPr/>
         <w:sdtContent>
           <w:r>
             <w:rPr>
@@ -3450,7 +3802,46 @@
     </w:p>
     <w:p>
       <w:r>
-        <w:t xml:space="preserve">O sistema deve permitir o </w:t>
+        <w:t>O sistema deve permitir o cadastro de organizadores de evento</w:t>
+      </w:r>
+      <w:r>
+        <w:t xml:space="preserve">, solicitando informações relevantes como nome </w:t>
+      </w:r>
+      <w:r>
+        <w:t xml:space="preserve">do organizador, </w:t>
+      </w:r>
+      <w:proofErr w:type="spellStart"/>
+      <w:r>
+        <w:t>cnpj</w:t>
+      </w:r>
+      <w:proofErr w:type="spellEnd"/>
+      <w:r>
+        <w:t xml:space="preserve"> ou </w:t>
+      </w:r>
+      <w:proofErr w:type="spellStart"/>
+      <w:r>
+        <w:t>cpf</w:t>
+      </w:r>
+      <w:proofErr w:type="spellEnd"/>
+      <w:r>
+        <w:t>, endereço</w:t>
+      </w:r>
+      <w:r>
+        <w:t xml:space="preserve">, </w:t>
+      </w:r>
+      <w:r>
+        <w:t>contato, redes sociais, etc</w:t>
+      </w:r>
+      <w:r>
+        <w:t>.</w:t>
+      </w:r>
+    </w:p>
+    <w:p>
+      <w:pPr>
+        <w:pStyle w:val="Requisitosfuncionais"/>
+      </w:pPr>
+      <w:r>
+        <w:t xml:space="preserve">Editar dados do </w:t>
       </w:r>
       <w:r>
         <w:t>o</w:t>
@@ -3460,17 +3851,6 @@
       </w:r>
       <w:r>
         <w:t xml:space="preserve"> de eventos</w:t>
-      </w:r>
-      <w:r>
-        <w:t xml:space="preserve"> editar os dados do cadastro.</w:t>
-      </w:r>
-    </w:p>
-    <w:p>
-      <w:pPr>
-        <w:pStyle w:val="Requisitosfuncionais"/>
-      </w:pPr>
-      <w:r>
-        <w:t>Cadastrar evento</w:t>
       </w:r>
     </w:p>
     <w:p>
@@ -3483,13 +3863,14 @@
       </w:r>
       <w:sdt>
         <w:sdtPr>
-          <w:id w:val="1805814795"/>
+          <w:id w:val="892939158"/>
           <w14:checkbox>
             <w14:checked w14:val="1"/>
             <w14:checkedState w14:val="2612" w14:font="MS Gothic"/>
             <w14:uncheckedState w14:val="2610" w14:font="MS Gothic"/>
           </w14:checkbox>
         </w:sdtPr>
+        <w:sdtEndPr/>
         <w:sdtContent>
           <w:r>
             <w:rPr>
@@ -3504,13 +3885,14 @@
       </w:r>
       <w:sdt>
         <w:sdtPr>
-          <w:id w:val="-223684684"/>
-          <w14:checkbox>
-            <w14:checked w14:val="0"/>
-            <w14:checkedState w14:val="2612" w14:font="MS Gothic"/>
-            <w14:uncheckedState w14:val="2610" w14:font="MS Gothic"/>
-          </w14:checkbox>
-        </w:sdtPr>
+          <w:id w:val="1462069910"/>
+          <w14:checkbox>
+            <w14:checked w14:val="0"/>
+            <w14:checkedState w14:val="2612" w14:font="MS Gothic"/>
+            <w14:uncheckedState w14:val="2610" w14:font="MS Gothic"/>
+          </w14:checkbox>
+        </w:sdtPr>
+        <w:sdtEndPr/>
         <w:sdtContent>
           <w:r>
             <w:rPr>
@@ -3525,13 +3907,14 @@
       </w:r>
       <w:sdt>
         <w:sdtPr>
-          <w:id w:val="-2018384700"/>
-          <w14:checkbox>
-            <w14:checked w14:val="0"/>
-            <w14:checkedState w14:val="2612" w14:font="MS Gothic"/>
-            <w14:uncheckedState w14:val="2610" w14:font="MS Gothic"/>
-          </w14:checkbox>
-        </w:sdtPr>
+          <w:id w:val="1167366168"/>
+          <w14:checkbox>
+            <w14:checked w14:val="0"/>
+            <w14:checkedState w14:val="2612" w14:font="MS Gothic"/>
+            <w14:uncheckedState w14:val="2610" w14:font="MS Gothic"/>
+          </w14:checkbox>
+        </w:sdtPr>
+        <w:sdtEndPr/>
         <w:sdtContent>
           <w:r>
             <w:rPr>
@@ -3547,70 +3930,28 @@
     </w:p>
     <w:p>
       <w:r>
+        <w:t xml:space="preserve">O sistema deve permitir o </w:t>
+      </w:r>
+      <w:r>
+        <w:t>o</w:t>
+      </w:r>
+      <w:r>
+        <w:t>rganizador</w:t>
+      </w:r>
+      <w:r>
+        <w:t xml:space="preserve"> de eventos</w:t>
+      </w:r>
+      <w:r>
+        <w:t xml:space="preserve"> editar os dados do cadastro.</w:t>
+      </w:r>
+    </w:p>
+    <w:p>
+      <w:pPr>
+        <w:pStyle w:val="Requisitosfuncionais"/>
+      </w:pPr>
+      <w:r>
         <w:lastRenderedPageBreak/>
-        <w:t>O sistema deve permitir o organizador</w:t>
-      </w:r>
-      <w:r>
-        <w:t xml:space="preserve"> </w:t>
-      </w:r>
-      <w:r>
-        <w:t>cadastrar evento</w:t>
-      </w:r>
-      <w:r>
-        <w:t xml:space="preserve">s </w:t>
-      </w:r>
-      <w:r>
-        <w:t>do tipo</w:t>
-      </w:r>
-      <w:r>
-        <w:t xml:space="preserve"> </w:t>
-      </w:r>
-      <w:r>
-        <w:t xml:space="preserve">presencial </w:t>
-      </w:r>
-      <w:r>
-        <w:t>e</w:t>
-      </w:r>
-      <w:r>
-        <w:t xml:space="preserve"> online</w:t>
-      </w:r>
-      <w:r>
-        <w:t xml:space="preserve">, sendo obrigatório fornecer dados como </w:t>
-      </w:r>
-      <w:r>
-        <w:t xml:space="preserve">título, descrição, </w:t>
-      </w:r>
-      <w:r>
-        <w:t>endereço, quando o evento for presencial,</w:t>
-      </w:r>
-      <w:r>
-        <w:t xml:space="preserve"> e </w:t>
-      </w:r>
-      <w:r>
-        <w:t>data</w:t>
-      </w:r>
-      <w:r>
-        <w:t>-</w:t>
-      </w:r>
-      <w:r>
-        <w:t xml:space="preserve">hora de início e </w:t>
-      </w:r>
-      <w:r>
-        <w:t>término</w:t>
-      </w:r>
-      <w:r>
-        <w:t>.</w:t>
-      </w:r>
-    </w:p>
-    <w:p>
-      <w:pPr>
-        <w:pStyle w:val="Requisitosfuncionais"/>
-      </w:pPr>
-      <w:r>
-        <w:t xml:space="preserve">Cadastrar lote de </w:t>
-      </w:r>
-      <w:r>
-        <w:t>ingressos</w:t>
+        <w:t>Cadastrar evento</w:t>
       </w:r>
     </w:p>
     <w:p>
@@ -3623,13 +3964,14 @@
       </w:r>
       <w:sdt>
         <w:sdtPr>
-          <w:id w:val="-252740141"/>
+          <w:id w:val="1805814795"/>
           <w14:checkbox>
             <w14:checked w14:val="1"/>
             <w14:checkedState w14:val="2612" w14:font="MS Gothic"/>
             <w14:uncheckedState w14:val="2610" w14:font="MS Gothic"/>
           </w14:checkbox>
         </w:sdtPr>
+        <w:sdtEndPr/>
         <w:sdtContent>
           <w:r>
             <w:rPr>
@@ -3644,13 +3986,14 @@
       </w:r>
       <w:sdt>
         <w:sdtPr>
-          <w:id w:val="1867333739"/>
-          <w14:checkbox>
-            <w14:checked w14:val="0"/>
-            <w14:checkedState w14:val="2612" w14:font="MS Gothic"/>
-            <w14:uncheckedState w14:val="2610" w14:font="MS Gothic"/>
-          </w14:checkbox>
-        </w:sdtPr>
+          <w:id w:val="-223684684"/>
+          <w14:checkbox>
+            <w14:checked w14:val="0"/>
+            <w14:checkedState w14:val="2612" w14:font="MS Gothic"/>
+            <w14:uncheckedState w14:val="2610" w14:font="MS Gothic"/>
+          </w14:checkbox>
+        </w:sdtPr>
+        <w:sdtEndPr/>
         <w:sdtContent>
           <w:r>
             <w:rPr>
@@ -3665,13 +4008,14 @@
       </w:r>
       <w:sdt>
         <w:sdtPr>
-          <w:id w:val="-1739314622"/>
-          <w14:checkbox>
-            <w14:checked w14:val="0"/>
-            <w14:checkedState w14:val="2612" w14:font="MS Gothic"/>
-            <w14:uncheckedState w14:val="2610" w14:font="MS Gothic"/>
-          </w14:checkbox>
-        </w:sdtPr>
+          <w:id w:val="-2018384700"/>
+          <w14:checkbox>
+            <w14:checked w14:val="0"/>
+            <w14:checkedState w14:val="2612" w14:font="MS Gothic"/>
+            <w14:uncheckedState w14:val="2610" w14:font="MS Gothic"/>
+          </w14:checkbox>
+        </w:sdtPr>
+        <w:sdtEndPr/>
         <w:sdtContent>
           <w:r>
             <w:rPr>
@@ -3687,31 +4031,55 @@
     </w:p>
     <w:p>
       <w:r>
-        <w:t>O sistema deve permitir o organizador cadastrar lote</w:t>
-      </w:r>
-      <w:r>
-        <w:t>s</w:t>
-      </w:r>
-      <w:r>
-        <w:t xml:space="preserve"> de ingresso</w:t>
+        <w:t>O sistema deve permitir o organizador</w:t>
       </w:r>
       <w:r>
         <w:t xml:space="preserve"> </w:t>
       </w:r>
       <w:r>
-        <w:t>em um evento.</w:t>
+        <w:t>cadastrar evento</w:t>
+      </w:r>
+      <w:r>
+        <w:t xml:space="preserve">s </w:t>
+      </w:r>
+      <w:r>
+        <w:t>do tipo</w:t>
       </w:r>
       <w:r>
         <w:t xml:space="preserve"> </w:t>
       </w:r>
       <w:r>
-        <w:t xml:space="preserve">Cada lote deve conter </w:t>
-      </w:r>
-      <w:r>
-        <w:t>informações relevantes como título, descrição, quantidade, preço e meia-entrada,</w:t>
-      </w:r>
-      <w:r>
-        <w:t xml:space="preserve"> quando desejável</w:t>
+        <w:t xml:space="preserve">presencial </w:t>
+      </w:r>
+      <w:r>
+        <w:t>e</w:t>
+      </w:r>
+      <w:r>
+        <w:t xml:space="preserve"> online</w:t>
+      </w:r>
+      <w:r>
+        <w:t xml:space="preserve">, sendo obrigatório fornecer dados como </w:t>
+      </w:r>
+      <w:r>
+        <w:t xml:space="preserve">título, descrição, </w:t>
+      </w:r>
+      <w:r>
+        <w:t>endereço, quando o evento for presencial,</w:t>
+      </w:r>
+      <w:r>
+        <w:t xml:space="preserve"> e </w:t>
+      </w:r>
+      <w:r>
+        <w:t>data</w:t>
+      </w:r>
+      <w:r>
+        <w:t>-</w:t>
+      </w:r>
+      <w:r>
+        <w:t xml:space="preserve">hora de início e </w:t>
+      </w:r>
+      <w:r>
+        <w:t>término</w:t>
       </w:r>
       <w:r>
         <w:t>.</w:t>
@@ -3722,7 +4090,7 @@
         <w:pStyle w:val="Requisitosfuncionais"/>
       </w:pPr>
       <w:r>
-        <w:t xml:space="preserve">Editar lote de </w:t>
+        <w:t xml:space="preserve">Cadastrar lote de </w:t>
       </w:r>
       <w:r>
         <w:t>ingressos</w:t>
@@ -3738,13 +4106,14 @@
       </w:r>
       <w:sdt>
         <w:sdtPr>
-          <w:id w:val="-1069648413"/>
+          <w:id w:val="-252740141"/>
           <w14:checkbox>
             <w14:checked w14:val="1"/>
             <w14:checkedState w14:val="2612" w14:font="MS Gothic"/>
             <w14:uncheckedState w14:val="2610" w14:font="MS Gothic"/>
           </w14:checkbox>
         </w:sdtPr>
+        <w:sdtEndPr/>
         <w:sdtContent>
           <w:r>
             <w:rPr>
@@ -3759,13 +4128,14 @@
       </w:r>
       <w:sdt>
         <w:sdtPr>
-          <w:id w:val="-453486755"/>
-          <w14:checkbox>
-            <w14:checked w14:val="0"/>
-            <w14:checkedState w14:val="2612" w14:font="MS Gothic"/>
-            <w14:uncheckedState w14:val="2610" w14:font="MS Gothic"/>
-          </w14:checkbox>
-        </w:sdtPr>
+          <w:id w:val="1867333739"/>
+          <w14:checkbox>
+            <w14:checked w14:val="0"/>
+            <w14:checkedState w14:val="2612" w14:font="MS Gothic"/>
+            <w14:uncheckedState w14:val="2610" w14:font="MS Gothic"/>
+          </w14:checkbox>
+        </w:sdtPr>
+        <w:sdtEndPr/>
         <w:sdtContent>
           <w:r>
             <w:rPr>
@@ -3780,13 +4150,14 @@
       </w:r>
       <w:sdt>
         <w:sdtPr>
-          <w:id w:val="-692614376"/>
-          <w14:checkbox>
-            <w14:checked w14:val="0"/>
-            <w14:checkedState w14:val="2612" w14:font="MS Gothic"/>
-            <w14:uncheckedState w14:val="2610" w14:font="MS Gothic"/>
-          </w14:checkbox>
-        </w:sdtPr>
+          <w:id w:val="-1739314622"/>
+          <w14:checkbox>
+            <w14:checked w14:val="0"/>
+            <w14:checkedState w14:val="2612" w14:font="MS Gothic"/>
+            <w14:uncheckedState w14:val="2610" w14:font="MS Gothic"/>
+          </w14:checkbox>
+        </w:sdtPr>
+        <w:sdtEndPr/>
         <w:sdtContent>
           <w:r>
             <w:rPr>
@@ -3802,7 +4173,34 @@
     </w:p>
     <w:p>
       <w:r>
-        <w:t>O sistema deve permitir o organizador editar os detalhes de um lote de ingressos.</w:t>
+        <w:t>O sistema deve permitir o organizador cadastrar lote</w:t>
+      </w:r>
+      <w:r>
+        <w:t>s</w:t>
+      </w:r>
+      <w:r>
+        <w:t xml:space="preserve"> de ingresso</w:t>
+      </w:r>
+      <w:r>
+        <w:t xml:space="preserve"> </w:t>
+      </w:r>
+      <w:r>
+        <w:t>em um evento.</w:t>
+      </w:r>
+      <w:r>
+        <w:t xml:space="preserve"> </w:t>
+      </w:r>
+      <w:r>
+        <w:t xml:space="preserve">Cada lote deve conter </w:t>
+      </w:r>
+      <w:r>
+        <w:t>informações relevantes como título, descrição, quantidade, preço e meia-entrada,</w:t>
+      </w:r>
+      <w:r>
+        <w:t xml:space="preserve"> quando desejável</w:t>
+      </w:r>
+      <w:r>
+        <w:t>.</w:t>
       </w:r>
     </w:p>
     <w:p>
@@ -3810,7 +4208,7 @@
         <w:pStyle w:val="Requisitosfuncionais"/>
       </w:pPr>
       <w:r>
-        <w:t xml:space="preserve">Excluir lote de </w:t>
+        <w:t xml:space="preserve">Editar lote de </w:t>
       </w:r>
       <w:r>
         <w:t>ingressos</w:t>
@@ -3826,13 +4224,14 @@
       </w:r>
       <w:sdt>
         <w:sdtPr>
-          <w:id w:val="-1596554202"/>
+          <w:id w:val="-1069648413"/>
           <w14:checkbox>
             <w14:checked w14:val="1"/>
             <w14:checkedState w14:val="2612" w14:font="MS Gothic"/>
             <w14:uncheckedState w14:val="2610" w14:font="MS Gothic"/>
           </w14:checkbox>
         </w:sdtPr>
+        <w:sdtEndPr/>
         <w:sdtContent>
           <w:r>
             <w:rPr>
@@ -3847,13 +4246,14 @@
       </w:r>
       <w:sdt>
         <w:sdtPr>
-          <w:id w:val="40482467"/>
-          <w14:checkbox>
-            <w14:checked w14:val="0"/>
-            <w14:checkedState w14:val="2612" w14:font="MS Gothic"/>
-            <w14:uncheckedState w14:val="2610" w14:font="MS Gothic"/>
-          </w14:checkbox>
-        </w:sdtPr>
+          <w:id w:val="-453486755"/>
+          <w14:checkbox>
+            <w14:checked w14:val="0"/>
+            <w14:checkedState w14:val="2612" w14:font="MS Gothic"/>
+            <w14:uncheckedState w14:val="2610" w14:font="MS Gothic"/>
+          </w14:checkbox>
+        </w:sdtPr>
+        <w:sdtEndPr/>
         <w:sdtContent>
           <w:r>
             <w:rPr>
@@ -3868,13 +4268,14 @@
       </w:r>
       <w:sdt>
         <w:sdtPr>
-          <w:id w:val="-490255477"/>
-          <w14:checkbox>
-            <w14:checked w14:val="0"/>
-            <w14:checkedState w14:val="2612" w14:font="MS Gothic"/>
-            <w14:uncheckedState w14:val="2610" w14:font="MS Gothic"/>
-          </w14:checkbox>
-        </w:sdtPr>
+          <w:id w:val="-692614376"/>
+          <w14:checkbox>
+            <w14:checked w14:val="0"/>
+            <w14:checkedState w14:val="2612" w14:font="MS Gothic"/>
+            <w14:uncheckedState w14:val="2610" w14:font="MS Gothic"/>
+          </w14:checkbox>
+        </w:sdtPr>
+        <w:sdtEndPr/>
         <w:sdtContent>
           <w:r>
             <w:rPr>
@@ -3890,7 +4291,7 @@
     </w:p>
     <w:p>
       <w:r>
-        <w:t>O sistema deve permitir o organizador excluir um lote de ingressos.</w:t>
+        <w:t>O sistema deve permitir o organizador editar os detalhes de um lote de ingressos.</w:t>
       </w:r>
     </w:p>
     <w:p>
@@ -3898,93 +4299,10 @@
         <w:pStyle w:val="Requisitosfuncionais"/>
       </w:pPr>
       <w:r>
-        <w:t>Editar evento</w:t>
-      </w:r>
-    </w:p>
-    <w:p>
-      <w:r>
-        <w:rPr>
-          <w:b/>
-          <w:bCs/>
-        </w:rPr>
-        <w:lastRenderedPageBreak/>
-        <w:t xml:space="preserve">Prioridade: </w:t>
-      </w:r>
-      <w:sdt>
-        <w:sdtPr>
-          <w:id w:val="-1681198778"/>
-          <w14:checkbox>
-            <w14:checked w14:val="1"/>
-            <w14:checkedState w14:val="2612" w14:font="MS Gothic"/>
-            <w14:uncheckedState w14:val="2610" w14:font="MS Gothic"/>
-          </w14:checkbox>
-        </w:sdtPr>
-        <w:sdtContent>
-          <w:r>
-            <w:rPr>
-              <w:rFonts w:ascii="MS Gothic" w:eastAsia="MS Gothic" w:hAnsi="MS Gothic" w:hint="eastAsia"/>
-            </w:rPr>
-            <w:t>☒</w:t>
-          </w:r>
-        </w:sdtContent>
-      </w:sdt>
-      <w:r>
-        <w:t xml:space="preserve"> Essencial </w:t>
-      </w:r>
-      <w:sdt>
-        <w:sdtPr>
-          <w:id w:val="2015038818"/>
-          <w14:checkbox>
-            <w14:checked w14:val="0"/>
-            <w14:checkedState w14:val="2612" w14:font="MS Gothic"/>
-            <w14:uncheckedState w14:val="2610" w14:font="MS Gothic"/>
-          </w14:checkbox>
-        </w:sdtPr>
-        <w:sdtContent>
-          <w:r>
-            <w:rPr>
-              <w:rFonts w:ascii="MS Gothic" w:eastAsia="MS Gothic" w:hAnsi="MS Gothic" w:hint="eastAsia"/>
-            </w:rPr>
-            <w:t>☐</w:t>
-          </w:r>
-        </w:sdtContent>
-      </w:sdt>
-      <w:r>
-        <w:t xml:space="preserve"> Importante </w:t>
-      </w:r>
-      <w:sdt>
-        <w:sdtPr>
-          <w:id w:val="-1519687458"/>
-          <w14:checkbox>
-            <w14:checked w14:val="0"/>
-            <w14:checkedState w14:val="2612" w14:font="MS Gothic"/>
-            <w14:uncheckedState w14:val="2610" w14:font="MS Gothic"/>
-          </w14:checkbox>
-        </w:sdtPr>
-        <w:sdtContent>
-          <w:r>
-            <w:rPr>
-              <w:rFonts w:ascii="MS Gothic" w:eastAsia="MS Gothic" w:hAnsi="MS Gothic" w:hint="eastAsia"/>
-            </w:rPr>
-            <w:t>☐</w:t>
-          </w:r>
-        </w:sdtContent>
-      </w:sdt>
-      <w:r>
-        <w:t xml:space="preserve"> Desejável</w:t>
-      </w:r>
-    </w:p>
-    <w:p>
-      <w:r>
-        <w:t>O sistema deve permitir o organizador editar os detalhes de um evento.</w:t>
-      </w:r>
-    </w:p>
-    <w:p>
-      <w:pPr>
-        <w:pStyle w:val="Requisitosfuncionais"/>
-      </w:pPr>
-      <w:r>
-        <w:t>Publicar evento</w:t>
+        <w:t xml:space="preserve">Excluir lote de </w:t>
+      </w:r>
+      <w:r>
+        <w:t>ingressos</w:t>
       </w:r>
     </w:p>
     <w:p>
@@ -3997,13 +4315,14 @@
       </w:r>
       <w:sdt>
         <w:sdtPr>
-          <w:id w:val="1089970791"/>
+          <w:id w:val="-1596554202"/>
           <w14:checkbox>
             <w14:checked w14:val="1"/>
             <w14:checkedState w14:val="2612" w14:font="MS Gothic"/>
             <w14:uncheckedState w14:val="2610" w14:font="MS Gothic"/>
           </w14:checkbox>
         </w:sdtPr>
+        <w:sdtEndPr/>
         <w:sdtContent>
           <w:r>
             <w:rPr>
@@ -4018,13 +4337,14 @@
       </w:r>
       <w:sdt>
         <w:sdtPr>
-          <w:id w:val="-1356105266"/>
-          <w14:checkbox>
-            <w14:checked w14:val="0"/>
-            <w14:checkedState w14:val="2612" w14:font="MS Gothic"/>
-            <w14:uncheckedState w14:val="2610" w14:font="MS Gothic"/>
-          </w14:checkbox>
-        </w:sdtPr>
+          <w:id w:val="40482467"/>
+          <w14:checkbox>
+            <w14:checked w14:val="0"/>
+            <w14:checkedState w14:val="2612" w14:font="MS Gothic"/>
+            <w14:uncheckedState w14:val="2610" w14:font="MS Gothic"/>
+          </w14:checkbox>
+        </w:sdtPr>
+        <w:sdtEndPr/>
         <w:sdtContent>
           <w:r>
             <w:rPr>
@@ -4039,13 +4359,14 @@
       </w:r>
       <w:sdt>
         <w:sdtPr>
-          <w:id w:val="615172753"/>
-          <w14:checkbox>
-            <w14:checked w14:val="0"/>
-            <w14:checkedState w14:val="2612" w14:font="MS Gothic"/>
-            <w14:uncheckedState w14:val="2610" w14:font="MS Gothic"/>
-          </w14:checkbox>
-        </w:sdtPr>
+          <w:id w:val="-490255477"/>
+          <w14:checkbox>
+            <w14:checked w14:val="0"/>
+            <w14:checkedState w14:val="2612" w14:font="MS Gothic"/>
+            <w14:uncheckedState w14:val="2610" w14:font="MS Gothic"/>
+          </w14:checkbox>
+        </w:sdtPr>
+        <w:sdtEndPr/>
         <w:sdtContent>
           <w:r>
             <w:rPr>
@@ -4061,10 +4382,8 @@
     </w:p>
     <w:p>
       <w:r>
-        <w:t>Após terminar de criar o evento, o colaborador deve ser capaz de publicar o evento para os clientes visualizarem</w:t>
-      </w:r>
-      <w:r>
-        <w:t>.</w:t>
+        <w:lastRenderedPageBreak/>
+        <w:t>O sistema deve permitir o organizador excluir um lote de ingressos.</w:t>
       </w:r>
     </w:p>
     <w:p>
@@ -4072,7 +4391,7 @@
         <w:pStyle w:val="Requisitosfuncionais"/>
       </w:pPr>
       <w:r>
-        <w:t>Cancelar evento</w:t>
+        <w:t>Editar evento</w:t>
       </w:r>
     </w:p>
     <w:p>
@@ -4085,13 +4404,14 @@
       </w:r>
       <w:sdt>
         <w:sdtPr>
-          <w:id w:val="430014503"/>
+          <w:id w:val="-1681198778"/>
           <w14:checkbox>
             <w14:checked w14:val="1"/>
             <w14:checkedState w14:val="2612" w14:font="MS Gothic"/>
             <w14:uncheckedState w14:val="2610" w14:font="MS Gothic"/>
           </w14:checkbox>
         </w:sdtPr>
+        <w:sdtEndPr/>
         <w:sdtContent>
           <w:r>
             <w:rPr>
@@ -4106,13 +4426,14 @@
       </w:r>
       <w:sdt>
         <w:sdtPr>
-          <w:id w:val="-1062094710"/>
-          <w14:checkbox>
-            <w14:checked w14:val="0"/>
-            <w14:checkedState w14:val="2612" w14:font="MS Gothic"/>
-            <w14:uncheckedState w14:val="2610" w14:font="MS Gothic"/>
-          </w14:checkbox>
-        </w:sdtPr>
+          <w:id w:val="2015038818"/>
+          <w14:checkbox>
+            <w14:checked w14:val="0"/>
+            <w14:checkedState w14:val="2612" w14:font="MS Gothic"/>
+            <w14:uncheckedState w14:val="2610" w14:font="MS Gothic"/>
+          </w14:checkbox>
+        </w:sdtPr>
+        <w:sdtEndPr/>
         <w:sdtContent>
           <w:r>
             <w:rPr>
@@ -4127,13 +4448,14 @@
       </w:r>
       <w:sdt>
         <w:sdtPr>
-          <w:id w:val="-575433190"/>
-          <w14:checkbox>
-            <w14:checked w14:val="0"/>
-            <w14:checkedState w14:val="2612" w14:font="MS Gothic"/>
-            <w14:uncheckedState w14:val="2610" w14:font="MS Gothic"/>
-          </w14:checkbox>
-        </w:sdtPr>
+          <w:id w:val="-1519687458"/>
+          <w14:checkbox>
+            <w14:checked w14:val="0"/>
+            <w14:checkedState w14:val="2612" w14:font="MS Gothic"/>
+            <w14:uncheckedState w14:val="2610" w14:font="MS Gothic"/>
+          </w14:checkbox>
+        </w:sdtPr>
+        <w:sdtEndPr/>
         <w:sdtContent>
           <w:r>
             <w:rPr>
@@ -4149,16 +4471,7 @@
     </w:p>
     <w:p>
       <w:r>
-        <w:t>O sistema deve permitir o organizador cancelar um evento até 7 dias antes da data de início.</w:t>
-      </w:r>
-      <w:r>
-        <w:t xml:space="preserve"> Os valores </w:t>
-      </w:r>
-      <w:r>
-        <w:t xml:space="preserve">pagos pelos </w:t>
-      </w:r>
-      <w:r>
-        <w:t>clientes são reembolsados de forma automática.</w:t>
+        <w:t>O sistema deve permitir o organizador editar os detalhes de um evento.</w:t>
       </w:r>
     </w:p>
     <w:p>
@@ -4166,19 +4479,7 @@
         <w:pStyle w:val="Requisitosfuncionais"/>
       </w:pPr>
       <w:r>
-        <w:t>Gerar relatório</w:t>
-      </w:r>
-      <w:r>
-        <w:t xml:space="preserve"> geral</w:t>
-      </w:r>
-      <w:r>
-        <w:t xml:space="preserve"> </w:t>
-      </w:r>
-      <w:r>
-        <w:t>de venda</w:t>
-      </w:r>
-      <w:r>
-        <w:t>s</w:t>
+        <w:t>Publicar evento</w:t>
       </w:r>
     </w:p>
     <w:p>
@@ -4191,13 +4492,14 @@
       </w:r>
       <w:sdt>
         <w:sdtPr>
-          <w:id w:val="-933125540"/>
+          <w:id w:val="1089970791"/>
           <w14:checkbox>
             <w14:checked w14:val="1"/>
             <w14:checkedState w14:val="2612" w14:font="MS Gothic"/>
             <w14:uncheckedState w14:val="2610" w14:font="MS Gothic"/>
           </w14:checkbox>
         </w:sdtPr>
+        <w:sdtEndPr/>
         <w:sdtContent>
           <w:r>
             <w:rPr>
@@ -4212,13 +4514,14 @@
       </w:r>
       <w:sdt>
         <w:sdtPr>
-          <w:id w:val="369580832"/>
-          <w14:checkbox>
-            <w14:checked w14:val="0"/>
-            <w14:checkedState w14:val="2612" w14:font="MS Gothic"/>
-            <w14:uncheckedState w14:val="2610" w14:font="MS Gothic"/>
-          </w14:checkbox>
-        </w:sdtPr>
+          <w:id w:val="-1356105266"/>
+          <w14:checkbox>
+            <w14:checked w14:val="0"/>
+            <w14:checkedState w14:val="2612" w14:font="MS Gothic"/>
+            <w14:uncheckedState w14:val="2610" w14:font="MS Gothic"/>
+          </w14:checkbox>
+        </w:sdtPr>
+        <w:sdtEndPr/>
         <w:sdtContent>
           <w:r>
             <w:rPr>
@@ -4233,13 +4536,14 @@
       </w:r>
       <w:sdt>
         <w:sdtPr>
-          <w:id w:val="662203699"/>
-          <w14:checkbox>
-            <w14:checked w14:val="0"/>
-            <w14:checkedState w14:val="2612" w14:font="MS Gothic"/>
-            <w14:uncheckedState w14:val="2610" w14:font="MS Gothic"/>
-          </w14:checkbox>
-        </w:sdtPr>
+          <w:id w:val="615172753"/>
+          <w14:checkbox>
+            <w14:checked w14:val="0"/>
+            <w14:checkedState w14:val="2612" w14:font="MS Gothic"/>
+            <w14:uncheckedState w14:val="2610" w14:font="MS Gothic"/>
+          </w14:checkbox>
+        </w:sdtPr>
+        <w:sdtEndPr/>
         <w:sdtContent>
           <w:r>
             <w:rPr>
@@ -4255,46 +4559,18 @@
     </w:p>
     <w:p>
       <w:r>
-        <w:t>O sistema gera um relatório exibindo</w:t>
-      </w:r>
-      <w:r>
-        <w:t xml:space="preserve"> </w:t>
-      </w:r>
-      <w:r>
-        <w:t xml:space="preserve">o título do </w:t>
-      </w:r>
-      <w:r>
-        <w:t>event</w:t>
-      </w:r>
-      <w:r>
-        <w:t>o, data e hora em que ocorreu, local</w:t>
-      </w:r>
-      <w:r>
-        <w:t>,</w:t>
-      </w:r>
-      <w:r>
-        <w:t xml:space="preserve"> o </w:t>
-      </w:r>
-      <w:r>
-        <w:t xml:space="preserve">valor </w:t>
-      </w:r>
-      <w:r>
-        <w:t xml:space="preserve">de vendas </w:t>
-      </w:r>
-      <w:r>
-        <w:t>bruto</w:t>
-      </w:r>
-      <w:r>
-        <w:t>, a taxa de serviço cobrada</w:t>
-      </w:r>
-      <w:r>
-        <w:t>, o valor de vendas canceladas</w:t>
-      </w:r>
-      <w:r>
-        <w:t xml:space="preserve"> </w:t>
-      </w:r>
-      <w:r>
-        <w:t>e o valor de vendas líquido.</w:t>
+        <w:t xml:space="preserve">Após terminar de criar o evento, o </w:t>
+      </w:r>
+      <w:r>
+        <w:t>organizador</w:t>
+      </w:r>
+      <w:bookmarkStart w:id="0" w:name="_GoBack"/>
+      <w:bookmarkEnd w:id="0"/>
+      <w:r>
+        <w:t xml:space="preserve"> deve ser capaz de publicar o evento para os clientes visualizarem</w:t>
+      </w:r>
+      <w:r>
+        <w:t>.</w:t>
       </w:r>
     </w:p>
     <w:p>
@@ -4302,17 +4578,7 @@
         <w:pStyle w:val="Requisitosfuncionais"/>
       </w:pPr>
       <w:r>
-        <w:lastRenderedPageBreak/>
-        <w:t xml:space="preserve">Gerar relatório </w:t>
-      </w:r>
-      <w:r>
-        <w:t>de vendas por lote</w:t>
-      </w:r>
-      <w:r>
-        <w:t>s</w:t>
-      </w:r>
-      <w:r>
-        <w:t xml:space="preserve"> de ingresso</w:t>
+        <w:t>Cancelar evento</w:t>
       </w:r>
     </w:p>
     <w:p>
@@ -4325,13 +4591,14 @@
       </w:r>
       <w:sdt>
         <w:sdtPr>
-          <w:id w:val="-79377207"/>
+          <w:id w:val="430014503"/>
           <w14:checkbox>
             <w14:checked w14:val="1"/>
             <w14:checkedState w14:val="2612" w14:font="MS Gothic"/>
             <w14:uncheckedState w14:val="2610" w14:font="MS Gothic"/>
           </w14:checkbox>
         </w:sdtPr>
+        <w:sdtEndPr/>
         <w:sdtContent>
           <w:r>
             <w:rPr>
@@ -4346,13 +4613,14 @@
       </w:r>
       <w:sdt>
         <w:sdtPr>
-          <w:id w:val="-1511065952"/>
-          <w14:checkbox>
-            <w14:checked w14:val="0"/>
-            <w14:checkedState w14:val="2612" w14:font="MS Gothic"/>
-            <w14:uncheckedState w14:val="2610" w14:font="MS Gothic"/>
-          </w14:checkbox>
-        </w:sdtPr>
+          <w:id w:val="-1062094710"/>
+          <w14:checkbox>
+            <w14:checked w14:val="0"/>
+            <w14:checkedState w14:val="2612" w14:font="MS Gothic"/>
+            <w14:uncheckedState w14:val="2610" w14:font="MS Gothic"/>
+          </w14:checkbox>
+        </w:sdtPr>
+        <w:sdtEndPr/>
         <w:sdtContent>
           <w:r>
             <w:rPr>
@@ -4367,13 +4635,14 @@
       </w:r>
       <w:sdt>
         <w:sdtPr>
-          <w:id w:val="-1054534188"/>
-          <w14:checkbox>
-            <w14:checked w14:val="0"/>
-            <w14:checkedState w14:val="2612" w14:font="MS Gothic"/>
-            <w14:uncheckedState w14:val="2610" w14:font="MS Gothic"/>
-          </w14:checkbox>
-        </w:sdtPr>
+          <w:id w:val="-575433190"/>
+          <w14:checkbox>
+            <w14:checked w14:val="0"/>
+            <w14:checkedState w14:val="2612" w14:font="MS Gothic"/>
+            <w14:uncheckedState w14:val="2610" w14:font="MS Gothic"/>
+          </w14:checkbox>
+        </w:sdtPr>
+        <w:sdtEndPr/>
         <w:sdtContent>
           <w:r>
             <w:rPr>
@@ -4389,45 +4658,36 @@
     </w:p>
     <w:p>
       <w:r>
-        <w:t>O sistema gera um relatório</w:t>
-      </w:r>
-      <w:r>
-        <w:t xml:space="preserve"> para cada evento,</w:t>
+        <w:t>O sistema deve permitir o organizador cancelar um evento até 7 dias antes da data de início.</w:t>
+      </w:r>
+      <w:r>
+        <w:t xml:space="preserve"> Os valores </w:t>
+      </w:r>
+      <w:r>
+        <w:t xml:space="preserve">pagos pelos </w:t>
+      </w:r>
+      <w:r>
+        <w:t>clientes são reembolsados de forma automática.</w:t>
+      </w:r>
+    </w:p>
+    <w:p>
+      <w:pPr>
+        <w:pStyle w:val="Requisitosfuncionais"/>
+      </w:pPr>
+      <w:r>
+        <w:t>Gerar relatório</w:t>
+      </w:r>
+      <w:r>
+        <w:t xml:space="preserve"> geral</w:t>
       </w:r>
       <w:r>
         <w:t xml:space="preserve"> </w:t>
       </w:r>
       <w:r>
-        <w:t xml:space="preserve">organizado por </w:t>
-      </w:r>
-      <w:r>
-        <w:t>lotes de ingresso</w:t>
-      </w:r>
-      <w:r>
-        <w:t>, com informações como</w:t>
-      </w:r>
-      <w:r>
-        <w:t xml:space="preserve"> quantidade vendida, </w:t>
-      </w:r>
-      <w:r>
-        <w:t>valor de vendas bruto, taxa de serviço</w:t>
-      </w:r>
-      <w:r>
-        <w:t>, valor de vendas canceladas</w:t>
-      </w:r>
-      <w:r>
-        <w:t>, valor de vendas líquido.</w:t>
-      </w:r>
-    </w:p>
-    <w:p>
-      <w:pPr>
-        <w:pStyle w:val="Requisitosfuncionais"/>
-      </w:pPr>
-      <w:r>
-        <w:t xml:space="preserve">Gerar relatório </w:t>
-      </w:r>
-      <w:r>
-        <w:t>de desempenho financeiro</w:t>
+        <w:t>de venda</w:t>
+      </w:r>
+      <w:r>
+        <w:t>s</w:t>
       </w:r>
     </w:p>
     <w:p>
@@ -4440,6 +4700,261 @@
       </w:r>
       <w:sdt>
         <w:sdtPr>
+          <w:id w:val="-933125540"/>
+          <w14:checkbox>
+            <w14:checked w14:val="1"/>
+            <w14:checkedState w14:val="2612" w14:font="MS Gothic"/>
+            <w14:uncheckedState w14:val="2610" w14:font="MS Gothic"/>
+          </w14:checkbox>
+        </w:sdtPr>
+        <w:sdtEndPr/>
+        <w:sdtContent>
+          <w:r>
+            <w:rPr>
+              <w:rFonts w:ascii="MS Gothic" w:eastAsia="MS Gothic" w:hAnsi="MS Gothic" w:hint="eastAsia"/>
+            </w:rPr>
+            <w:t>☒</w:t>
+          </w:r>
+        </w:sdtContent>
+      </w:sdt>
+      <w:r>
+        <w:t xml:space="preserve"> Essencial </w:t>
+      </w:r>
+      <w:sdt>
+        <w:sdtPr>
+          <w:id w:val="369580832"/>
+          <w14:checkbox>
+            <w14:checked w14:val="0"/>
+            <w14:checkedState w14:val="2612" w14:font="MS Gothic"/>
+            <w14:uncheckedState w14:val="2610" w14:font="MS Gothic"/>
+          </w14:checkbox>
+        </w:sdtPr>
+        <w:sdtEndPr/>
+        <w:sdtContent>
+          <w:r>
+            <w:rPr>
+              <w:rFonts w:ascii="MS Gothic" w:eastAsia="MS Gothic" w:hAnsi="MS Gothic" w:hint="eastAsia"/>
+            </w:rPr>
+            <w:t>☐</w:t>
+          </w:r>
+        </w:sdtContent>
+      </w:sdt>
+      <w:r>
+        <w:t xml:space="preserve"> Importante </w:t>
+      </w:r>
+      <w:sdt>
+        <w:sdtPr>
+          <w:id w:val="662203699"/>
+          <w14:checkbox>
+            <w14:checked w14:val="0"/>
+            <w14:checkedState w14:val="2612" w14:font="MS Gothic"/>
+            <w14:uncheckedState w14:val="2610" w14:font="MS Gothic"/>
+          </w14:checkbox>
+        </w:sdtPr>
+        <w:sdtEndPr/>
+        <w:sdtContent>
+          <w:r>
+            <w:rPr>
+              <w:rFonts w:ascii="MS Gothic" w:eastAsia="MS Gothic" w:hAnsi="MS Gothic" w:hint="eastAsia"/>
+            </w:rPr>
+            <w:t>☐</w:t>
+          </w:r>
+        </w:sdtContent>
+      </w:sdt>
+      <w:r>
+        <w:t xml:space="preserve"> Desejável</w:t>
+      </w:r>
+    </w:p>
+    <w:p>
+      <w:r>
+        <w:lastRenderedPageBreak/>
+        <w:t>O sistema gera um relatório exibindo</w:t>
+      </w:r>
+      <w:r>
+        <w:t xml:space="preserve"> </w:t>
+      </w:r>
+      <w:r>
+        <w:t xml:space="preserve">o título do </w:t>
+      </w:r>
+      <w:r>
+        <w:t>event</w:t>
+      </w:r>
+      <w:r>
+        <w:t>o, data e hora em que ocorreu, local</w:t>
+      </w:r>
+      <w:r>
+        <w:t>,</w:t>
+      </w:r>
+      <w:r>
+        <w:t xml:space="preserve"> o </w:t>
+      </w:r>
+      <w:r>
+        <w:t xml:space="preserve">valor </w:t>
+      </w:r>
+      <w:r>
+        <w:t xml:space="preserve">de vendas </w:t>
+      </w:r>
+      <w:r>
+        <w:t>bruto</w:t>
+      </w:r>
+      <w:r>
+        <w:t>, a taxa de serviço cobrada</w:t>
+      </w:r>
+      <w:r>
+        <w:t>, o valor de vendas canceladas</w:t>
+      </w:r>
+      <w:r>
+        <w:t xml:space="preserve"> </w:t>
+      </w:r>
+      <w:r>
+        <w:t>e o valor de vendas líquido.</w:t>
+      </w:r>
+    </w:p>
+    <w:p>
+      <w:pPr>
+        <w:pStyle w:val="Requisitosfuncionais"/>
+      </w:pPr>
+      <w:r>
+        <w:t xml:space="preserve">Gerar relatório </w:t>
+      </w:r>
+      <w:r>
+        <w:t>de vendas por lote</w:t>
+      </w:r>
+      <w:r>
+        <w:t>s</w:t>
+      </w:r>
+      <w:r>
+        <w:t xml:space="preserve"> de ingresso</w:t>
+      </w:r>
+    </w:p>
+    <w:p>
+      <w:r>
+        <w:rPr>
+          <w:b/>
+          <w:bCs/>
+        </w:rPr>
+        <w:t xml:space="preserve">Prioridade: </w:t>
+      </w:r>
+      <w:sdt>
+        <w:sdtPr>
+          <w:id w:val="-79377207"/>
+          <w14:checkbox>
+            <w14:checked w14:val="1"/>
+            <w14:checkedState w14:val="2612" w14:font="MS Gothic"/>
+            <w14:uncheckedState w14:val="2610" w14:font="MS Gothic"/>
+          </w14:checkbox>
+        </w:sdtPr>
+        <w:sdtEndPr/>
+        <w:sdtContent>
+          <w:r>
+            <w:rPr>
+              <w:rFonts w:ascii="MS Gothic" w:eastAsia="MS Gothic" w:hAnsi="MS Gothic" w:hint="eastAsia"/>
+            </w:rPr>
+            <w:t>☒</w:t>
+          </w:r>
+        </w:sdtContent>
+      </w:sdt>
+      <w:r>
+        <w:t xml:space="preserve"> Essencial </w:t>
+      </w:r>
+      <w:sdt>
+        <w:sdtPr>
+          <w:id w:val="-1511065952"/>
+          <w14:checkbox>
+            <w14:checked w14:val="0"/>
+            <w14:checkedState w14:val="2612" w14:font="MS Gothic"/>
+            <w14:uncheckedState w14:val="2610" w14:font="MS Gothic"/>
+          </w14:checkbox>
+        </w:sdtPr>
+        <w:sdtEndPr/>
+        <w:sdtContent>
+          <w:r>
+            <w:rPr>
+              <w:rFonts w:ascii="MS Gothic" w:eastAsia="MS Gothic" w:hAnsi="MS Gothic" w:hint="eastAsia"/>
+            </w:rPr>
+            <w:t>☐</w:t>
+          </w:r>
+        </w:sdtContent>
+      </w:sdt>
+      <w:r>
+        <w:t xml:space="preserve"> Importante </w:t>
+      </w:r>
+      <w:sdt>
+        <w:sdtPr>
+          <w:id w:val="-1054534188"/>
+          <w14:checkbox>
+            <w14:checked w14:val="0"/>
+            <w14:checkedState w14:val="2612" w14:font="MS Gothic"/>
+            <w14:uncheckedState w14:val="2610" w14:font="MS Gothic"/>
+          </w14:checkbox>
+        </w:sdtPr>
+        <w:sdtEndPr/>
+        <w:sdtContent>
+          <w:r>
+            <w:rPr>
+              <w:rFonts w:ascii="MS Gothic" w:eastAsia="MS Gothic" w:hAnsi="MS Gothic" w:hint="eastAsia"/>
+            </w:rPr>
+            <w:t>☐</w:t>
+          </w:r>
+        </w:sdtContent>
+      </w:sdt>
+      <w:r>
+        <w:t xml:space="preserve"> Desejável</w:t>
+      </w:r>
+    </w:p>
+    <w:p>
+      <w:r>
+        <w:t>O sistema gera um relatório</w:t>
+      </w:r>
+      <w:r>
+        <w:t xml:space="preserve"> para cada evento,</w:t>
+      </w:r>
+      <w:r>
+        <w:t xml:space="preserve"> </w:t>
+      </w:r>
+      <w:r>
+        <w:t xml:space="preserve">organizado por </w:t>
+      </w:r>
+      <w:r>
+        <w:t>lotes de ingresso</w:t>
+      </w:r>
+      <w:r>
+        <w:t>, com informações como</w:t>
+      </w:r>
+      <w:r>
+        <w:t xml:space="preserve"> quantidade vendida, </w:t>
+      </w:r>
+      <w:r>
+        <w:t>valor de vendas bruto, taxa de serviço</w:t>
+      </w:r>
+      <w:r>
+        <w:t>, valor de vendas canceladas</w:t>
+      </w:r>
+      <w:r>
+        <w:t>, valor de vendas líquido.</w:t>
+      </w:r>
+    </w:p>
+    <w:p>
+      <w:pPr>
+        <w:pStyle w:val="Requisitosfuncionais"/>
+      </w:pPr>
+      <w:r>
+        <w:t xml:space="preserve">Gerar relatório </w:t>
+      </w:r>
+      <w:r>
+        <w:t>de desempenho financeiro</w:t>
+      </w:r>
+    </w:p>
+    <w:p>
+      <w:r>
+        <w:rPr>
+          <w:b/>
+          <w:bCs/>
+        </w:rPr>
+        <w:t xml:space="preserve">Prioridade: </w:t>
+      </w:r>
+      <w:sdt>
+        <w:sdtPr>
           <w:id w:val="1498919434"/>
           <w14:checkbox>
             <w14:checked w14:val="1"/>
@@ -4447,6 +4962,7 @@
             <w14:uncheckedState w14:val="2610" w14:font="MS Gothic"/>
           </w14:checkbox>
         </w:sdtPr>
+        <w:sdtEndPr/>
         <w:sdtContent>
           <w:r>
             <w:rPr>
@@ -4468,6 +4984,7 @@
             <w14:uncheckedState w14:val="2610" w14:font="MS Gothic"/>
           </w14:checkbox>
         </w:sdtPr>
+        <w:sdtEndPr/>
         <w:sdtContent>
           <w:r>
             <w:rPr>
@@ -4489,6 +5006,7 @@
             <w14:uncheckedState w14:val="2610" w14:font="MS Gothic"/>
           </w14:checkbox>
         </w:sdtPr>
+        <w:sdtEndPr/>
         <w:sdtContent>
           <w:r>
             <w:rPr>
@@ -4526,6 +5044,743 @@
       </w:r>
       <w:r>
         <w:t>.</w:t>
+      </w:r>
+    </w:p>
+    <w:p>
+      <w:pPr>
+        <w:pStyle w:val="Seo"/>
+      </w:pPr>
+      <w:r>
+        <w:t>Requisitos não funcionais</w:t>
+      </w:r>
+    </w:p>
+    <w:p>
+      <w:pPr>
+        <w:pStyle w:val="Requisitosnofuncionais"/>
+      </w:pPr>
+      <w:r>
+        <w:t>Compatibilidade com vários navegadores</w:t>
+      </w:r>
+    </w:p>
+    <w:p>
+      <w:r>
+        <w:rPr>
+          <w:b/>
+          <w:bCs/>
+        </w:rPr>
+        <w:t xml:space="preserve">Prioridade: </w:t>
+      </w:r>
+      <w:sdt>
+        <w:sdtPr>
+          <w:id w:val="-2108497671"/>
+          <w14:checkbox>
+            <w14:checked w14:val="0"/>
+            <w14:checkedState w14:val="2612" w14:font="MS Gothic"/>
+            <w14:uncheckedState w14:val="2610" w14:font="MS Gothic"/>
+          </w14:checkbox>
+        </w:sdtPr>
+        <w:sdtContent>
+          <w:r>
+            <w:rPr>
+              <w:rFonts w:ascii="MS Gothic" w:eastAsia="MS Gothic" w:hAnsi="MS Gothic" w:hint="eastAsia"/>
+            </w:rPr>
+            <w:t>☐</w:t>
+          </w:r>
+        </w:sdtContent>
+      </w:sdt>
+      <w:r>
+        <w:t xml:space="preserve"> Essencial </w:t>
+      </w:r>
+      <w:sdt>
+        <w:sdtPr>
+          <w:id w:val="321555029"/>
+          <w14:checkbox>
+            <w14:checked w14:val="1"/>
+            <w14:checkedState w14:val="2612" w14:font="MS Gothic"/>
+            <w14:uncheckedState w14:val="2610" w14:font="MS Gothic"/>
+          </w14:checkbox>
+        </w:sdtPr>
+        <w:sdtContent>
+          <w:r>
+            <w:rPr>
+              <w:rFonts w:ascii="MS Gothic" w:eastAsia="MS Gothic" w:hAnsi="MS Gothic" w:hint="eastAsia"/>
+            </w:rPr>
+            <w:t>☒</w:t>
+          </w:r>
+        </w:sdtContent>
+      </w:sdt>
+      <w:r>
+        <w:t xml:space="preserve"> Importante </w:t>
+      </w:r>
+      <w:sdt>
+        <w:sdtPr>
+          <w:id w:val="1032391208"/>
+          <w14:checkbox>
+            <w14:checked w14:val="0"/>
+            <w14:checkedState w14:val="2612" w14:font="MS Gothic"/>
+            <w14:uncheckedState w14:val="2610" w14:font="MS Gothic"/>
+          </w14:checkbox>
+        </w:sdtPr>
+        <w:sdtContent>
+          <w:r>
+            <w:rPr>
+              <w:rFonts w:ascii="MS Gothic" w:eastAsia="MS Gothic" w:hAnsi="MS Gothic" w:hint="eastAsia"/>
+            </w:rPr>
+            <w:t>☐</w:t>
+          </w:r>
+        </w:sdtContent>
+      </w:sdt>
+      <w:r>
+        <w:t xml:space="preserve"> Desejável</w:t>
+      </w:r>
+    </w:p>
+    <w:p>
+      <w:r>
+        <w:rPr>
+          <w:b/>
+        </w:rPr>
+        <w:t xml:space="preserve">Categoria: </w:t>
+      </w:r>
+      <w:r>
+        <w:t>Compatibilidade</w:t>
+      </w:r>
+    </w:p>
+    <w:p>
+      <w:r>
+        <w:lastRenderedPageBreak/>
+        <w:t>O sistema deve ser compatível com os navegadores Chrome, Edge, Firefox e Safari.</w:t>
+      </w:r>
+    </w:p>
+    <w:p>
+      <w:pPr>
+        <w:pStyle w:val="Requisitosnofuncionais"/>
+      </w:pPr>
+      <w:r>
+        <w:t>Senhas criptografadas</w:t>
+      </w:r>
+    </w:p>
+    <w:p>
+      <w:r>
+        <w:rPr>
+          <w:b/>
+          <w:bCs/>
+        </w:rPr>
+        <w:t xml:space="preserve">Prioridade: </w:t>
+      </w:r>
+      <w:sdt>
+        <w:sdtPr>
+          <w:id w:val="477964984"/>
+          <w14:checkbox>
+            <w14:checked w14:val="1"/>
+            <w14:checkedState w14:val="2612" w14:font="MS Gothic"/>
+            <w14:uncheckedState w14:val="2610" w14:font="MS Gothic"/>
+          </w14:checkbox>
+        </w:sdtPr>
+        <w:sdtContent>
+          <w:r>
+            <w:rPr>
+              <w:rFonts w:ascii="MS Gothic" w:eastAsia="MS Gothic" w:hAnsi="MS Gothic" w:hint="eastAsia"/>
+            </w:rPr>
+            <w:t>☒</w:t>
+          </w:r>
+        </w:sdtContent>
+      </w:sdt>
+      <w:r>
+        <w:t xml:space="preserve"> Essencial </w:t>
+      </w:r>
+      <w:sdt>
+        <w:sdtPr>
+          <w:id w:val="454767554"/>
+          <w14:checkbox>
+            <w14:checked w14:val="0"/>
+            <w14:checkedState w14:val="2612" w14:font="MS Gothic"/>
+            <w14:uncheckedState w14:val="2610" w14:font="MS Gothic"/>
+          </w14:checkbox>
+        </w:sdtPr>
+        <w:sdtContent>
+          <w:r>
+            <w:rPr>
+              <w:rFonts w:ascii="MS Gothic" w:eastAsia="MS Gothic" w:hAnsi="MS Gothic" w:hint="eastAsia"/>
+            </w:rPr>
+            <w:t>☐</w:t>
+          </w:r>
+        </w:sdtContent>
+      </w:sdt>
+      <w:r>
+        <w:t xml:space="preserve"> Importante </w:t>
+      </w:r>
+      <w:sdt>
+        <w:sdtPr>
+          <w:id w:val="-512994069"/>
+          <w14:checkbox>
+            <w14:checked w14:val="0"/>
+            <w14:checkedState w14:val="2612" w14:font="MS Gothic"/>
+            <w14:uncheckedState w14:val="2610" w14:font="MS Gothic"/>
+          </w14:checkbox>
+        </w:sdtPr>
+        <w:sdtContent>
+          <w:r>
+            <w:rPr>
+              <w:rFonts w:ascii="MS Gothic" w:eastAsia="MS Gothic" w:hAnsi="MS Gothic" w:hint="eastAsia"/>
+            </w:rPr>
+            <w:t>☐</w:t>
+          </w:r>
+        </w:sdtContent>
+      </w:sdt>
+      <w:r>
+        <w:t xml:space="preserve"> Desejável</w:t>
+      </w:r>
+    </w:p>
+    <w:p>
+      <w:r>
+        <w:rPr>
+          <w:b/>
+        </w:rPr>
+        <w:t xml:space="preserve">Categoria: </w:t>
+      </w:r>
+      <w:r>
+        <w:t>Segurança</w:t>
+      </w:r>
+    </w:p>
+    <w:p>
+      <w:r>
+        <w:t xml:space="preserve">O sistema deve armazenar as senhas </w:t>
+      </w:r>
+      <w:r>
+        <w:t>de forma criptografada no banco de dados</w:t>
+      </w:r>
+      <w:r>
+        <w:t>.</w:t>
+      </w:r>
+    </w:p>
+    <w:p>
+      <w:pPr>
+        <w:pStyle w:val="Requisitosnofuncionais"/>
+      </w:pPr>
+      <w:r>
+        <w:t>Programação orientada a objetos</w:t>
+      </w:r>
+    </w:p>
+    <w:p>
+      <w:r>
+        <w:rPr>
+          <w:b/>
+          <w:bCs/>
+        </w:rPr>
+        <w:t xml:space="preserve">Prioridade: </w:t>
+      </w:r>
+      <w:sdt>
+        <w:sdtPr>
+          <w:id w:val="409437750"/>
+          <w14:checkbox>
+            <w14:checked w14:val="1"/>
+            <w14:checkedState w14:val="2612" w14:font="MS Gothic"/>
+            <w14:uncheckedState w14:val="2610" w14:font="MS Gothic"/>
+          </w14:checkbox>
+        </w:sdtPr>
+        <w:sdtContent>
+          <w:r>
+            <w:rPr>
+              <w:rFonts w:ascii="MS Gothic" w:eastAsia="MS Gothic" w:hAnsi="MS Gothic" w:hint="eastAsia"/>
+            </w:rPr>
+            <w:t>☒</w:t>
+          </w:r>
+        </w:sdtContent>
+      </w:sdt>
+      <w:r>
+        <w:t xml:space="preserve"> Essencial </w:t>
+      </w:r>
+      <w:sdt>
+        <w:sdtPr>
+          <w:id w:val="365558356"/>
+          <w14:checkbox>
+            <w14:checked w14:val="0"/>
+            <w14:checkedState w14:val="2612" w14:font="MS Gothic"/>
+            <w14:uncheckedState w14:val="2610" w14:font="MS Gothic"/>
+          </w14:checkbox>
+        </w:sdtPr>
+        <w:sdtContent>
+          <w:r>
+            <w:rPr>
+              <w:rFonts w:ascii="MS Gothic" w:eastAsia="MS Gothic" w:hAnsi="MS Gothic" w:hint="eastAsia"/>
+            </w:rPr>
+            <w:t>☐</w:t>
+          </w:r>
+        </w:sdtContent>
+      </w:sdt>
+      <w:r>
+        <w:t xml:space="preserve"> Importante </w:t>
+      </w:r>
+      <w:sdt>
+        <w:sdtPr>
+          <w:id w:val="-688060927"/>
+          <w14:checkbox>
+            <w14:checked w14:val="0"/>
+            <w14:checkedState w14:val="2612" w14:font="MS Gothic"/>
+            <w14:uncheckedState w14:val="2610" w14:font="MS Gothic"/>
+          </w14:checkbox>
+        </w:sdtPr>
+        <w:sdtContent>
+          <w:r>
+            <w:rPr>
+              <w:rFonts w:ascii="MS Gothic" w:eastAsia="MS Gothic" w:hAnsi="MS Gothic" w:hint="eastAsia"/>
+            </w:rPr>
+            <w:t>☐</w:t>
+          </w:r>
+        </w:sdtContent>
+      </w:sdt>
+      <w:r>
+        <w:t xml:space="preserve"> Desejável</w:t>
+      </w:r>
+    </w:p>
+    <w:p>
+      <w:r>
+        <w:rPr>
+          <w:b/>
+        </w:rPr>
+        <w:t xml:space="preserve">Categoria: </w:t>
+      </w:r>
+      <w:r>
+        <w:t>Padrões</w:t>
+      </w:r>
+    </w:p>
+    <w:p>
+      <w:r>
+        <w:t xml:space="preserve">O sistema deve ser desenvolvido na linguagem PHP </w:t>
+      </w:r>
+      <w:r>
+        <w:t>utilizando o paradigma de</w:t>
+      </w:r>
+      <w:r>
+        <w:t xml:space="preserve"> programação orientada a objetos.</w:t>
+      </w:r>
+    </w:p>
+    <w:p>
+      <w:pPr>
+        <w:pStyle w:val="Requisitosnofuncionais"/>
+      </w:pPr>
+      <w:r>
+        <w:t>Arquitetura de software MVC</w:t>
+      </w:r>
+    </w:p>
+    <w:p>
+      <w:r>
+        <w:rPr>
+          <w:b/>
+          <w:bCs/>
+        </w:rPr>
+        <w:t xml:space="preserve">Prioridade: </w:t>
+      </w:r>
+      <w:sdt>
+        <w:sdtPr>
+          <w:id w:val="1046187393"/>
+          <w14:checkbox>
+            <w14:checked w14:val="1"/>
+            <w14:checkedState w14:val="2612" w14:font="MS Gothic"/>
+            <w14:uncheckedState w14:val="2610" w14:font="MS Gothic"/>
+          </w14:checkbox>
+        </w:sdtPr>
+        <w:sdtContent>
+          <w:r>
+            <w:rPr>
+              <w:rFonts w:ascii="MS Gothic" w:eastAsia="MS Gothic" w:hAnsi="MS Gothic" w:hint="eastAsia"/>
+            </w:rPr>
+            <w:t>☒</w:t>
+          </w:r>
+        </w:sdtContent>
+      </w:sdt>
+      <w:r>
+        <w:t xml:space="preserve"> Essencial </w:t>
+      </w:r>
+      <w:sdt>
+        <w:sdtPr>
+          <w:id w:val="-244571849"/>
+          <w14:checkbox>
+            <w14:checked w14:val="0"/>
+            <w14:checkedState w14:val="2612" w14:font="MS Gothic"/>
+            <w14:uncheckedState w14:val="2610" w14:font="MS Gothic"/>
+          </w14:checkbox>
+        </w:sdtPr>
+        <w:sdtContent>
+          <w:r>
+            <w:rPr>
+              <w:rFonts w:ascii="MS Gothic" w:eastAsia="MS Gothic" w:hAnsi="MS Gothic" w:hint="eastAsia"/>
+            </w:rPr>
+            <w:t>☐</w:t>
+          </w:r>
+        </w:sdtContent>
+      </w:sdt>
+      <w:r>
+        <w:t xml:space="preserve"> Importante </w:t>
+      </w:r>
+      <w:sdt>
+        <w:sdtPr>
+          <w:id w:val="2031760588"/>
+          <w14:checkbox>
+            <w14:checked w14:val="0"/>
+            <w14:checkedState w14:val="2612" w14:font="MS Gothic"/>
+            <w14:uncheckedState w14:val="2610" w14:font="MS Gothic"/>
+          </w14:checkbox>
+        </w:sdtPr>
+        <w:sdtContent>
+          <w:r>
+            <w:rPr>
+              <w:rFonts w:ascii="MS Gothic" w:eastAsia="MS Gothic" w:hAnsi="MS Gothic" w:hint="eastAsia"/>
+            </w:rPr>
+            <w:t>☐</w:t>
+          </w:r>
+        </w:sdtContent>
+      </w:sdt>
+      <w:r>
+        <w:t xml:space="preserve"> Desejável</w:t>
+      </w:r>
+    </w:p>
+    <w:p>
+      <w:r>
+        <w:rPr>
+          <w:b/>
+        </w:rPr>
+        <w:t xml:space="preserve">Categoria: </w:t>
+      </w:r>
+      <w:r>
+        <w:t>Manutenibilidade</w:t>
+      </w:r>
+    </w:p>
+    <w:p>
+      <w:r>
+        <w:t xml:space="preserve">O sistema deve ser desenvolvido </w:t>
+      </w:r>
+      <w:r>
+        <w:t>n</w:t>
+      </w:r>
+      <w:r>
+        <w:t>o padrão de arquitetura MVC (</w:t>
+      </w:r>
+      <w:proofErr w:type="spellStart"/>
+      <w:r>
+        <w:t>Model-View-Controller</w:t>
+      </w:r>
+      <w:proofErr w:type="spellEnd"/>
+      <w:r>
+        <w:t>) de modo a facilitar a sua manutenção</w:t>
+      </w:r>
+      <w:r>
+        <w:t>.</w:t>
+      </w:r>
+    </w:p>
+    <w:p>
+      <w:pPr>
+        <w:pStyle w:val="Requisitosnofuncionais"/>
+      </w:pPr>
+      <w:r>
+        <w:lastRenderedPageBreak/>
+        <w:t>Requisições assíncronas</w:t>
+      </w:r>
+    </w:p>
+    <w:p>
+      <w:r>
+        <w:rPr>
+          <w:b/>
+          <w:bCs/>
+        </w:rPr>
+        <w:t xml:space="preserve">Prioridade: </w:t>
+      </w:r>
+      <w:sdt>
+        <w:sdtPr>
+          <w:id w:val="-331602660"/>
+          <w14:checkbox>
+            <w14:checked w14:val="1"/>
+            <w14:checkedState w14:val="2612" w14:font="MS Gothic"/>
+            <w14:uncheckedState w14:val="2610" w14:font="MS Gothic"/>
+          </w14:checkbox>
+        </w:sdtPr>
+        <w:sdtContent>
+          <w:r>
+            <w:rPr>
+              <w:rFonts w:ascii="MS Gothic" w:eastAsia="MS Gothic" w:hAnsi="MS Gothic" w:hint="eastAsia"/>
+            </w:rPr>
+            <w:t>☒</w:t>
+          </w:r>
+        </w:sdtContent>
+      </w:sdt>
+      <w:r>
+        <w:t xml:space="preserve"> Essencial </w:t>
+      </w:r>
+      <w:sdt>
+        <w:sdtPr>
+          <w:id w:val="-56865267"/>
+          <w14:checkbox>
+            <w14:checked w14:val="0"/>
+            <w14:checkedState w14:val="2612" w14:font="MS Gothic"/>
+            <w14:uncheckedState w14:val="2610" w14:font="MS Gothic"/>
+          </w14:checkbox>
+        </w:sdtPr>
+        <w:sdtContent>
+          <w:r>
+            <w:rPr>
+              <w:rFonts w:ascii="MS Gothic" w:eastAsia="MS Gothic" w:hAnsi="MS Gothic" w:hint="eastAsia"/>
+            </w:rPr>
+            <w:t>☐</w:t>
+          </w:r>
+        </w:sdtContent>
+      </w:sdt>
+      <w:r>
+        <w:t xml:space="preserve"> Importante </w:t>
+      </w:r>
+      <w:sdt>
+        <w:sdtPr>
+          <w:id w:val="-1571957088"/>
+          <w14:checkbox>
+            <w14:checked w14:val="0"/>
+            <w14:checkedState w14:val="2612" w14:font="MS Gothic"/>
+            <w14:uncheckedState w14:val="2610" w14:font="MS Gothic"/>
+          </w14:checkbox>
+        </w:sdtPr>
+        <w:sdtContent>
+          <w:r>
+            <w:rPr>
+              <w:rFonts w:ascii="MS Gothic" w:eastAsia="MS Gothic" w:hAnsi="MS Gothic" w:hint="eastAsia"/>
+            </w:rPr>
+            <w:t>☐</w:t>
+          </w:r>
+        </w:sdtContent>
+      </w:sdt>
+      <w:r>
+        <w:t xml:space="preserve"> Desejável</w:t>
+      </w:r>
+    </w:p>
+    <w:p>
+      <w:r>
+        <w:rPr>
+          <w:b/>
+        </w:rPr>
+        <w:t xml:space="preserve">Categoria: </w:t>
+      </w:r>
+      <w:r>
+        <w:t>Desempenho</w:t>
+      </w:r>
+    </w:p>
+    <w:p>
+      <w:r>
+        <w:t xml:space="preserve">O sistema deve suportar requisições assíncronas com o uso da tecnologia Ajax na linguagem </w:t>
+      </w:r>
+      <w:proofErr w:type="spellStart"/>
+      <w:r>
+        <w:t>JavaScript</w:t>
+      </w:r>
+      <w:proofErr w:type="spellEnd"/>
+      <w:r>
+        <w:t>.</w:t>
+      </w:r>
+    </w:p>
+    <w:p>
+      <w:pPr>
+        <w:pStyle w:val="Requisitosnofuncionais"/>
+      </w:pPr>
+      <w:r>
+        <w:t>Compatibilidade com telas de vários tamanhos</w:t>
+      </w:r>
+    </w:p>
+    <w:p>
+      <w:r>
+        <w:rPr>
+          <w:b/>
+          <w:bCs/>
+        </w:rPr>
+        <w:t xml:space="preserve">Prioridade: </w:t>
+      </w:r>
+      <w:sdt>
+        <w:sdtPr>
+          <w:id w:val="-542603171"/>
+          <w14:checkbox>
+            <w14:checked w14:val="0"/>
+            <w14:checkedState w14:val="2612" w14:font="MS Gothic"/>
+            <w14:uncheckedState w14:val="2610" w14:font="MS Gothic"/>
+          </w14:checkbox>
+        </w:sdtPr>
+        <w:sdtContent>
+          <w:r>
+            <w:rPr>
+              <w:rFonts w:ascii="MS Gothic" w:eastAsia="MS Gothic" w:hAnsi="MS Gothic" w:hint="eastAsia"/>
+            </w:rPr>
+            <w:t>☐</w:t>
+          </w:r>
+        </w:sdtContent>
+      </w:sdt>
+      <w:r>
+        <w:t xml:space="preserve"> Essencial </w:t>
+      </w:r>
+      <w:sdt>
+        <w:sdtPr>
+          <w:id w:val="-1321422740"/>
+          <w14:checkbox>
+            <w14:checked w14:val="1"/>
+            <w14:checkedState w14:val="2612" w14:font="MS Gothic"/>
+            <w14:uncheckedState w14:val="2610" w14:font="MS Gothic"/>
+          </w14:checkbox>
+        </w:sdtPr>
+        <w:sdtContent>
+          <w:r>
+            <w:rPr>
+              <w:rFonts w:ascii="MS Gothic" w:eastAsia="MS Gothic" w:hAnsi="MS Gothic" w:hint="eastAsia"/>
+            </w:rPr>
+            <w:t>☒</w:t>
+          </w:r>
+        </w:sdtContent>
+      </w:sdt>
+      <w:r>
+        <w:t xml:space="preserve"> Importante </w:t>
+      </w:r>
+      <w:sdt>
+        <w:sdtPr>
+          <w:id w:val="2111304151"/>
+          <w14:checkbox>
+            <w14:checked w14:val="0"/>
+            <w14:checkedState w14:val="2612" w14:font="MS Gothic"/>
+            <w14:uncheckedState w14:val="2610" w14:font="MS Gothic"/>
+          </w14:checkbox>
+        </w:sdtPr>
+        <w:sdtContent>
+          <w:r>
+            <w:rPr>
+              <w:rFonts w:ascii="MS Gothic" w:eastAsia="MS Gothic" w:hAnsi="MS Gothic" w:hint="eastAsia"/>
+            </w:rPr>
+            <w:t>☐</w:t>
+          </w:r>
+        </w:sdtContent>
+      </w:sdt>
+      <w:r>
+        <w:t xml:space="preserve"> Desejável</w:t>
+      </w:r>
+    </w:p>
+    <w:p>
+      <w:r>
+        <w:rPr>
+          <w:b/>
+        </w:rPr>
+        <w:t xml:space="preserve">Categoria: </w:t>
+      </w:r>
+      <w:r>
+        <w:t>Compatibilidade</w:t>
+      </w:r>
+    </w:p>
+    <w:p>
+      <w:r>
+        <w:t xml:space="preserve">O sistema deve ser compatível com telas de vários tamanhos para que possa ser </w:t>
+      </w:r>
+      <w:r>
+        <w:t>acessado</w:t>
+      </w:r>
+      <w:r>
+        <w:t xml:space="preserve"> em d</w:t>
+      </w:r>
+      <w:r>
+        <w:t>iversos dispositivos</w:t>
+      </w:r>
+      <w:r>
+        <w:t>.</w:t>
+      </w:r>
+    </w:p>
+    <w:p>
+      <w:pPr>
+        <w:pStyle w:val="Requisitosnofuncionais"/>
+      </w:pPr>
+      <w:r>
+        <w:t>Tempo de resposta</w:t>
+      </w:r>
+    </w:p>
+    <w:p>
+      <w:r>
+        <w:rPr>
+          <w:b/>
+          <w:bCs/>
+        </w:rPr>
+        <w:t xml:space="preserve">Prioridade: </w:t>
+      </w:r>
+      <w:sdt>
+        <w:sdtPr>
+          <w:id w:val="1819842415"/>
+          <w14:checkbox>
+            <w14:checked w14:val="1"/>
+            <w14:checkedState w14:val="2612" w14:font="MS Gothic"/>
+            <w14:uncheckedState w14:val="2610" w14:font="MS Gothic"/>
+          </w14:checkbox>
+        </w:sdtPr>
+        <w:sdtContent>
+          <w:r>
+            <w:rPr>
+              <w:rFonts w:ascii="MS Gothic" w:eastAsia="MS Gothic" w:hAnsi="MS Gothic" w:hint="eastAsia"/>
+            </w:rPr>
+            <w:t>☒</w:t>
+          </w:r>
+        </w:sdtContent>
+      </w:sdt>
+      <w:r>
+        <w:t xml:space="preserve"> Essencial </w:t>
+      </w:r>
+      <w:sdt>
+        <w:sdtPr>
+          <w:id w:val="-777874329"/>
+          <w14:checkbox>
+            <w14:checked w14:val="0"/>
+            <w14:checkedState w14:val="2612" w14:font="MS Gothic"/>
+            <w14:uncheckedState w14:val="2610" w14:font="MS Gothic"/>
+          </w14:checkbox>
+        </w:sdtPr>
+        <w:sdtContent>
+          <w:r>
+            <w:rPr>
+              <w:rFonts w:ascii="MS Gothic" w:eastAsia="MS Gothic" w:hAnsi="MS Gothic" w:hint="eastAsia"/>
+            </w:rPr>
+            <w:t>☐</w:t>
+          </w:r>
+        </w:sdtContent>
+      </w:sdt>
+      <w:r>
+        <w:t xml:space="preserve"> Importante </w:t>
+      </w:r>
+      <w:sdt>
+        <w:sdtPr>
+          <w:id w:val="-1917082811"/>
+          <w14:checkbox>
+            <w14:checked w14:val="0"/>
+            <w14:checkedState w14:val="2612" w14:font="MS Gothic"/>
+            <w14:uncheckedState w14:val="2610" w14:font="MS Gothic"/>
+          </w14:checkbox>
+        </w:sdtPr>
+        <w:sdtContent>
+          <w:r>
+            <w:rPr>
+              <w:rFonts w:ascii="MS Gothic" w:eastAsia="MS Gothic" w:hAnsi="MS Gothic" w:hint="eastAsia"/>
+            </w:rPr>
+            <w:t>☐</w:t>
+          </w:r>
+        </w:sdtContent>
+      </w:sdt>
+      <w:r>
+        <w:t xml:space="preserve"> Desejável</w:t>
+      </w:r>
+    </w:p>
+    <w:p>
+      <w:r>
+        <w:rPr>
+          <w:b/>
+        </w:rPr>
+        <w:t xml:space="preserve">Categoria: </w:t>
+      </w:r>
+      <w:r>
+        <w:t>Desempenho</w:t>
+      </w:r>
+    </w:p>
+    <w:p>
+      <w:r>
+        <w:t xml:space="preserve">O sistema deve ter um tempo de resposta </w:t>
+      </w:r>
+      <w:r>
+        <w:t>inferior a 10</w:t>
+      </w:r>
+      <w:r>
+        <w:t xml:space="preserve"> segundos.</w:t>
       </w:r>
     </w:p>
     <w:sectPr>
@@ -4540,7 +5795,7 @@
 </file>
 
 <file path=word/endnotes.xml><?xml version="1.0" encoding="utf-8"?>
-<w:endnotes xmlns:wpc="http://schemas.microsoft.com/office/word/2010/wordprocessingCanvas" xmlns:cx="http://schemas.microsoft.com/office/drawing/2014/chartex" xmlns:cx1="http://schemas.microsoft.com/office/drawing/2015/9/8/chartex" xmlns:cx2="http://schemas.microsoft.com/office/drawing/2015/10/21/chartex" xmlns:cx3="http://schemas.microsoft.com/office/drawing/2016/5/9/chartex" xmlns:cx4="http://schemas.microsoft.com/office/drawing/2016/5/10/chartex" xmlns:cx5="http://schemas.microsoft.com/office/drawing/2016/5/11/chartex" xmlns:cx6="http://schemas.microsoft.com/office/drawing/2016/5/12/chartex" xmlns:cx7="http://schemas.microsoft.com/office/drawing/2016/5/13/chartex" xmlns:cx8="http://schemas.microsoft.com/office/drawing/2016/5/14/chartex" xmlns:mc="http://schemas.openxmlformats.org/markup-compatibility/2006" xmlns:aink="http://schemas.microsoft.com/office/drawing/2016/ink" xmlns:am3d="http://schemas.microsoft.com/office/drawing/2017/model3d" xmlns:o="urn:schemas-microsoft-com:office:office" xmlns:oel="http://schemas.microsoft.com/office/2019/extlst" xmlns:r="http://schemas.openxmlformats.org/officeDocument/2006/relationships" xmlns:m="http://schemas.openxmlformats.org/officeDocument/2006/math" xmlns:v="urn:schemas-microsoft-com:vml" xmlns:wp14="http://schemas.microsoft.com/office/word/2010/wordprocessingDrawing" xmlns:wp="http://schemas.openxmlformats.org/drawingml/2006/wordprocessingDrawing" xmlns:w10="urn:schemas-microsoft-com:office:word" xmlns:w="http://schemas.openxmlformats.org/wordprocessingml/2006/main" xmlns:w14="http://schemas.microsoft.com/office/word/2010/wordml" xmlns:w15="http://schemas.microsoft.com/office/word/2012/wordml" xmlns:w16cex="http://schemas.microsoft.com/office/word/2018/wordml/cex" xmlns:w16cid="http://schemas.microsoft.com/office/word/2016/wordml/cid" xmlns:w16="http://schemas.microsoft.com/office/word/2018/wordml" xmlns:w16sdtdh="http://schemas.microsoft.com/office/word/2020/wordml/sdtdatahash" xmlns:w16se="http://schemas.microsoft.com/office/word/2015/wordml/symex" xmlns:wpg="http://schemas.microsoft.com/office/word/2010/wordprocessingGroup" xmlns:wpi="http://schemas.microsoft.com/office/word/2010/wordprocessingInk" xmlns:wne="http://schemas.microsoft.com/office/word/2006/wordml" xmlns:wps="http://schemas.microsoft.com/office/word/2010/wordprocessingShape" mc:Ignorable="w14 w15 w16se w16cid w16 w16cex w16sdtdh wp14">
+<w:endnotes xmlns:wpc="http://schemas.microsoft.com/office/word/2010/wordprocessingCanvas" xmlns:cx="http://schemas.microsoft.com/office/drawing/2014/chartex" xmlns:cx1="http://schemas.microsoft.com/office/drawing/2015/9/8/chartex" xmlns:mc="http://schemas.openxmlformats.org/markup-compatibility/2006" xmlns:o="urn:schemas-microsoft-com:office:office" xmlns:r="http://schemas.openxmlformats.org/officeDocument/2006/relationships" xmlns:m="http://schemas.openxmlformats.org/officeDocument/2006/math" xmlns:v="urn:schemas-microsoft-com:vml" xmlns:wp14="http://schemas.microsoft.com/office/word/2010/wordprocessingDrawing" xmlns:wp="http://schemas.openxmlformats.org/drawingml/2006/wordprocessingDrawing" xmlns:w10="urn:schemas-microsoft-com:office:word" xmlns:w="http://schemas.openxmlformats.org/wordprocessingml/2006/main" xmlns:w14="http://schemas.microsoft.com/office/word/2010/wordml" xmlns:w15="http://schemas.microsoft.com/office/word/2012/wordml" xmlns:w16se="http://schemas.microsoft.com/office/word/2015/wordml/symex" xmlns:wpg="http://schemas.microsoft.com/office/word/2010/wordprocessingGroup" xmlns:wpi="http://schemas.microsoft.com/office/word/2010/wordprocessingInk" xmlns:wne="http://schemas.microsoft.com/office/word/2006/wordml" xmlns:wps="http://schemas.microsoft.com/office/word/2010/wordprocessingShape" mc:Ignorable="w14 w15 w16se wp14">
   <w:endnote w:type="separator" w:id="-1">
     <w:p>
       <w:pPr>
@@ -4565,7 +5820,7 @@
 </file>
 
 <file path=word/footer1.xml><?xml version="1.0" encoding="utf-8"?>
-<w:ftr xmlns:wpc="http://schemas.microsoft.com/office/word/2010/wordprocessingCanvas" xmlns:cx="http://schemas.microsoft.com/office/drawing/2014/chartex" xmlns:cx1="http://schemas.microsoft.com/office/drawing/2015/9/8/chartex" xmlns:cx2="http://schemas.microsoft.com/office/drawing/2015/10/21/chartex" xmlns:cx3="http://schemas.microsoft.com/office/drawing/2016/5/9/chartex" xmlns:cx4="http://schemas.microsoft.com/office/drawing/2016/5/10/chartex" xmlns:cx5="http://schemas.microsoft.com/office/drawing/2016/5/11/chartex" xmlns:cx6="http://schemas.microsoft.com/office/drawing/2016/5/12/chartex" xmlns:cx7="http://schemas.microsoft.com/office/drawing/2016/5/13/chartex" xmlns:cx8="http://schemas.microsoft.com/office/drawing/2016/5/14/chartex" xmlns:mc="http://schemas.openxmlformats.org/markup-compatibility/2006" xmlns:aink="http://schemas.microsoft.com/office/drawing/2016/ink" xmlns:am3d="http://schemas.microsoft.com/office/drawing/2017/model3d" xmlns:o="urn:schemas-microsoft-com:office:office" xmlns:oel="http://schemas.microsoft.com/office/2019/extlst" xmlns:r="http://schemas.openxmlformats.org/officeDocument/2006/relationships" xmlns:m="http://schemas.openxmlformats.org/officeDocument/2006/math" xmlns:v="urn:schemas-microsoft-com:vml" xmlns:wp14="http://schemas.microsoft.com/office/word/2010/wordprocessingDrawing" xmlns:wp="http://schemas.openxmlformats.org/drawingml/2006/wordprocessingDrawing" xmlns:w10="urn:schemas-microsoft-com:office:word" xmlns:w="http://schemas.openxmlformats.org/wordprocessingml/2006/main" xmlns:w14="http://schemas.microsoft.com/office/word/2010/wordml" xmlns:w15="http://schemas.microsoft.com/office/word/2012/wordml" xmlns:w16cex="http://schemas.microsoft.com/office/word/2018/wordml/cex" xmlns:w16cid="http://schemas.microsoft.com/office/word/2016/wordml/cid" xmlns:w16="http://schemas.microsoft.com/office/word/2018/wordml" xmlns:w16sdtdh="http://schemas.microsoft.com/office/word/2020/wordml/sdtdatahash" xmlns:w16se="http://schemas.microsoft.com/office/word/2015/wordml/symex" xmlns:wpg="http://schemas.microsoft.com/office/word/2010/wordprocessingGroup" xmlns:wpi="http://schemas.microsoft.com/office/word/2010/wordprocessingInk" xmlns:wne="http://schemas.microsoft.com/office/word/2006/wordml" xmlns:wps="http://schemas.microsoft.com/office/word/2010/wordprocessingShape" mc:Ignorable="w14 w15 w16se w16cid w16 w16cex w16sdtdh wp14">
+<w:ftr xmlns:wpc="http://schemas.microsoft.com/office/word/2010/wordprocessingCanvas" xmlns:cx="http://schemas.microsoft.com/office/drawing/2014/chartex" xmlns:cx1="http://schemas.microsoft.com/office/drawing/2015/9/8/chartex" xmlns:mc="http://schemas.openxmlformats.org/markup-compatibility/2006" xmlns:o="urn:schemas-microsoft-com:office:office" xmlns:r="http://schemas.openxmlformats.org/officeDocument/2006/relationships" xmlns:m="http://schemas.openxmlformats.org/officeDocument/2006/math" xmlns:v="urn:schemas-microsoft-com:vml" xmlns:wp14="http://schemas.microsoft.com/office/word/2010/wordprocessingDrawing" xmlns:wp="http://schemas.openxmlformats.org/drawingml/2006/wordprocessingDrawing" xmlns:w10="urn:schemas-microsoft-com:office:word" xmlns:w="http://schemas.openxmlformats.org/wordprocessingml/2006/main" xmlns:w14="http://schemas.microsoft.com/office/word/2010/wordml" xmlns:w15="http://schemas.microsoft.com/office/word/2012/wordml" xmlns:w16se="http://schemas.microsoft.com/office/word/2015/wordml/symex" xmlns:wpg="http://schemas.microsoft.com/office/word/2010/wordprocessingGroup" xmlns:wpi="http://schemas.microsoft.com/office/word/2010/wordprocessingInk" xmlns:wne="http://schemas.microsoft.com/office/word/2006/wordml" xmlns:wps="http://schemas.microsoft.com/office/word/2010/wordprocessingShape" mc:Ignorable="w14 w15 w16se wp14">
   <w:p>
     <w:pPr>
       <w:pStyle w:val="Rodap"/>
@@ -4576,7 +5831,7 @@
 </file>
 
 <file path=word/footnotes.xml><?xml version="1.0" encoding="utf-8"?>
-<w:footnotes xmlns:wpc="http://schemas.microsoft.com/office/word/2010/wordprocessingCanvas" xmlns:cx="http://schemas.microsoft.com/office/drawing/2014/chartex" xmlns:cx1="http://schemas.microsoft.com/office/drawing/2015/9/8/chartex" xmlns:cx2="http://schemas.microsoft.com/office/drawing/2015/10/21/chartex" xmlns:cx3="http://schemas.microsoft.com/office/drawing/2016/5/9/chartex" xmlns:cx4="http://schemas.microsoft.com/office/drawing/2016/5/10/chartex" xmlns:cx5="http://schemas.microsoft.com/office/drawing/2016/5/11/chartex" xmlns:cx6="http://schemas.microsoft.com/office/drawing/2016/5/12/chartex" xmlns:cx7="http://schemas.microsoft.com/office/drawing/2016/5/13/chartex" xmlns:cx8="http://schemas.microsoft.com/office/drawing/2016/5/14/chartex" xmlns:mc="http://schemas.openxmlformats.org/markup-compatibility/2006" xmlns:aink="http://schemas.microsoft.com/office/drawing/2016/ink" xmlns:am3d="http://schemas.microsoft.com/office/drawing/2017/model3d" xmlns:o="urn:schemas-microsoft-com:office:office" xmlns:oel="http://schemas.microsoft.com/office/2019/extlst" xmlns:r="http://schemas.openxmlformats.org/officeDocument/2006/relationships" xmlns:m="http://schemas.openxmlformats.org/officeDocument/2006/math" xmlns:v="urn:schemas-microsoft-com:vml" xmlns:wp14="http://schemas.microsoft.com/office/word/2010/wordprocessingDrawing" xmlns:wp="http://schemas.openxmlformats.org/drawingml/2006/wordprocessingDrawing" xmlns:w10="urn:schemas-microsoft-com:office:word" xmlns:w="http://schemas.openxmlformats.org/wordprocessingml/2006/main" xmlns:w14="http://schemas.microsoft.com/office/word/2010/wordml" xmlns:w15="http://schemas.microsoft.com/office/word/2012/wordml" xmlns:w16cex="http://schemas.microsoft.com/office/word/2018/wordml/cex" xmlns:w16cid="http://schemas.microsoft.com/office/word/2016/wordml/cid" xmlns:w16="http://schemas.microsoft.com/office/word/2018/wordml" xmlns:w16sdtdh="http://schemas.microsoft.com/office/word/2020/wordml/sdtdatahash" xmlns:w16se="http://schemas.microsoft.com/office/word/2015/wordml/symex" xmlns:wpg="http://schemas.microsoft.com/office/word/2010/wordprocessingGroup" xmlns:wpi="http://schemas.microsoft.com/office/word/2010/wordprocessingInk" xmlns:wne="http://schemas.microsoft.com/office/word/2006/wordml" xmlns:wps="http://schemas.microsoft.com/office/word/2010/wordprocessingShape" mc:Ignorable="w14 w15 w16se w16cid w16 w16cex w16sdtdh wp14">
+<w:footnotes xmlns:wpc="http://schemas.microsoft.com/office/word/2010/wordprocessingCanvas" xmlns:cx="http://schemas.microsoft.com/office/drawing/2014/chartex" xmlns:cx1="http://schemas.microsoft.com/office/drawing/2015/9/8/chartex" xmlns:mc="http://schemas.openxmlformats.org/markup-compatibility/2006" xmlns:o="urn:schemas-microsoft-com:office:office" xmlns:r="http://schemas.openxmlformats.org/officeDocument/2006/relationships" xmlns:m="http://schemas.openxmlformats.org/officeDocument/2006/math" xmlns:v="urn:schemas-microsoft-com:vml" xmlns:wp14="http://schemas.microsoft.com/office/word/2010/wordprocessingDrawing" xmlns:wp="http://schemas.openxmlformats.org/drawingml/2006/wordprocessingDrawing" xmlns:w10="urn:schemas-microsoft-com:office:word" xmlns:w="http://schemas.openxmlformats.org/wordprocessingml/2006/main" xmlns:w14="http://schemas.microsoft.com/office/word/2010/wordml" xmlns:w15="http://schemas.microsoft.com/office/word/2012/wordml" xmlns:w16se="http://schemas.microsoft.com/office/word/2015/wordml/symex" xmlns:wpg="http://schemas.microsoft.com/office/word/2010/wordprocessingGroup" xmlns:wpi="http://schemas.microsoft.com/office/word/2010/wordprocessingInk" xmlns:wne="http://schemas.microsoft.com/office/word/2006/wordml" xmlns:wps="http://schemas.microsoft.com/office/word/2010/wordprocessingShape" mc:Ignorable="w14 w15 w16se wp14">
   <w:footnote w:type="separator" w:id="-1">
     <w:p>
       <w:pPr>
@@ -4601,7 +5856,7 @@
 </file>
 
 <file path=word/numbering.xml><?xml version="1.0" encoding="utf-8"?>
-<w:numbering xmlns:wpc="http://schemas.microsoft.com/office/word/2010/wordprocessingCanvas" xmlns:cx="http://schemas.microsoft.com/office/drawing/2014/chartex" xmlns:cx1="http://schemas.microsoft.com/office/drawing/2015/9/8/chartex" xmlns:cx2="http://schemas.microsoft.com/office/drawing/2015/10/21/chartex" xmlns:cx3="http://schemas.microsoft.com/office/drawing/2016/5/9/chartex" xmlns:cx4="http://schemas.microsoft.com/office/drawing/2016/5/10/chartex" xmlns:cx5="http://schemas.microsoft.com/office/drawing/2016/5/11/chartex" xmlns:cx6="http://schemas.microsoft.com/office/drawing/2016/5/12/chartex" xmlns:cx7="http://schemas.microsoft.com/office/drawing/2016/5/13/chartex" xmlns:cx8="http://schemas.microsoft.com/office/drawing/2016/5/14/chartex" xmlns:mc="http://schemas.openxmlformats.org/markup-compatibility/2006" xmlns:aink="http://schemas.microsoft.com/office/drawing/2016/ink" xmlns:am3d="http://schemas.microsoft.com/office/drawing/2017/model3d" xmlns:o="urn:schemas-microsoft-com:office:office" xmlns:oel="http://schemas.microsoft.com/office/2019/extlst" xmlns:r="http://schemas.openxmlformats.org/officeDocument/2006/relationships" xmlns:m="http://schemas.openxmlformats.org/officeDocument/2006/math" xmlns:v="urn:schemas-microsoft-com:vml" xmlns:wp14="http://schemas.microsoft.com/office/word/2010/wordprocessingDrawing" xmlns:wp="http://schemas.openxmlformats.org/drawingml/2006/wordprocessingDrawing" xmlns:w10="urn:schemas-microsoft-com:office:word" xmlns:w="http://schemas.openxmlformats.org/wordprocessingml/2006/main" xmlns:w14="http://schemas.microsoft.com/office/word/2010/wordml" xmlns:w15="http://schemas.microsoft.com/office/word/2012/wordml" xmlns:w16cex="http://schemas.microsoft.com/office/word/2018/wordml/cex" xmlns:w16cid="http://schemas.microsoft.com/office/word/2016/wordml/cid" xmlns:w16="http://schemas.microsoft.com/office/word/2018/wordml" xmlns:w16sdtdh="http://schemas.microsoft.com/office/word/2020/wordml/sdtdatahash" xmlns:w16se="http://schemas.microsoft.com/office/word/2015/wordml/symex" xmlns:wpg="http://schemas.microsoft.com/office/word/2010/wordprocessingGroup" xmlns:wpi="http://schemas.microsoft.com/office/word/2010/wordprocessingInk" xmlns:wne="http://schemas.microsoft.com/office/word/2006/wordml" xmlns:wps="http://schemas.microsoft.com/office/word/2010/wordprocessingShape" mc:Ignorable="w14 w15 w16se w16cid w16 w16cex w16sdtdh wp14">
+<w:numbering xmlns:wpc="http://schemas.microsoft.com/office/word/2010/wordprocessingCanvas" xmlns:cx="http://schemas.microsoft.com/office/drawing/2014/chartex" xmlns:cx1="http://schemas.microsoft.com/office/drawing/2015/9/8/chartex" xmlns:mc="http://schemas.openxmlformats.org/markup-compatibility/2006" xmlns:o="urn:schemas-microsoft-com:office:office" xmlns:r="http://schemas.openxmlformats.org/officeDocument/2006/relationships" xmlns:m="http://schemas.openxmlformats.org/officeDocument/2006/math" xmlns:v="urn:schemas-microsoft-com:vml" xmlns:wp14="http://schemas.microsoft.com/office/word/2010/wordprocessingDrawing" xmlns:wp="http://schemas.openxmlformats.org/drawingml/2006/wordprocessingDrawing" xmlns:w10="urn:schemas-microsoft-com:office:word" xmlns:w="http://schemas.openxmlformats.org/wordprocessingml/2006/main" xmlns:w14="http://schemas.microsoft.com/office/word/2010/wordml" xmlns:w15="http://schemas.microsoft.com/office/word/2012/wordml" xmlns:w16se="http://schemas.microsoft.com/office/word/2015/wordml/symex" xmlns:wpg="http://schemas.microsoft.com/office/word/2010/wordprocessingGroup" xmlns:wpi="http://schemas.microsoft.com/office/word/2010/wordprocessingInk" xmlns:wne="http://schemas.microsoft.com/office/word/2006/wordml" xmlns:wps="http://schemas.microsoft.com/office/word/2010/wordprocessingShape" mc:Ignorable="w14 w15 w16se wp14">
   <w:abstractNum w:abstractNumId="0" w15:restartNumberingAfterBreak="0">
     <w:nsid w:val="FFFFFF82"/>
     <w:multiLevelType w:val="singleLevel"/>
@@ -5145,6 +6400,103 @@
     </w:lvl>
   </w:abstractNum>
   <w:abstractNum w:abstractNumId="7" w15:restartNumberingAfterBreak="0">
+    <w:nsid w:val="4E0F648B"/>
+    <w:multiLevelType w:val="hybridMultilevel"/>
+    <w:tmpl w:val="D4F2F4FC"/>
+    <w:lvl w:ilvl="0" w:tplc="8AC64D66">
+      <w:start w:val="1"/>
+      <mc:AlternateContent>
+        <mc:Choice Requires="w14">
+          <w:numFmt w:val="custom" w:format="001, 002, 003, ..."/>
+        </mc:Choice>
+        <mc:Fallback>
+          <w:numFmt w:val="decimal"/>
+        </mc:Fallback>
+      </mc:AlternateContent>
+      <w:pStyle w:val="Requisitosnofuncionais"/>
+      <w:lvlText w:val="[NF%1]"/>
+      <w:lvlJc w:val="left"/>
+      <w:pPr>
+        <w:ind w:left="720" w:hanging="360"/>
+      </w:pPr>
+      <w:rPr>
+        <w:rFonts w:hint="default"/>
+      </w:rPr>
+    </w:lvl>
+    <w:lvl w:ilvl="1" w:tplc="04160019" w:tentative="1">
+      <w:start w:val="1"/>
+      <w:numFmt w:val="lowerLetter"/>
+      <w:lvlText w:val="%2."/>
+      <w:lvlJc w:val="left"/>
+      <w:pPr>
+        <w:ind w:left="1440" w:hanging="360"/>
+      </w:pPr>
+    </w:lvl>
+    <w:lvl w:ilvl="2" w:tplc="0416001B" w:tentative="1">
+      <w:start w:val="1"/>
+      <w:numFmt w:val="lowerRoman"/>
+      <w:lvlText w:val="%3."/>
+      <w:lvlJc w:val="right"/>
+      <w:pPr>
+        <w:ind w:left="2160" w:hanging="180"/>
+      </w:pPr>
+    </w:lvl>
+    <w:lvl w:ilvl="3" w:tplc="0416000F" w:tentative="1">
+      <w:start w:val="1"/>
+      <w:numFmt w:val="decimal"/>
+      <w:lvlText w:val="%4."/>
+      <w:lvlJc w:val="left"/>
+      <w:pPr>
+        <w:ind w:left="2880" w:hanging="360"/>
+      </w:pPr>
+    </w:lvl>
+    <w:lvl w:ilvl="4" w:tplc="04160019" w:tentative="1">
+      <w:start w:val="1"/>
+      <w:numFmt w:val="lowerLetter"/>
+      <w:lvlText w:val="%5."/>
+      <w:lvlJc w:val="left"/>
+      <w:pPr>
+        <w:ind w:left="3600" w:hanging="360"/>
+      </w:pPr>
+    </w:lvl>
+    <w:lvl w:ilvl="5" w:tplc="0416001B" w:tentative="1">
+      <w:start w:val="1"/>
+      <w:numFmt w:val="lowerRoman"/>
+      <w:lvlText w:val="%6."/>
+      <w:lvlJc w:val="right"/>
+      <w:pPr>
+        <w:ind w:left="4320" w:hanging="180"/>
+      </w:pPr>
+    </w:lvl>
+    <w:lvl w:ilvl="6" w:tplc="0416000F" w:tentative="1">
+      <w:start w:val="1"/>
+      <w:numFmt w:val="decimal"/>
+      <w:lvlText w:val="%7."/>
+      <w:lvlJc w:val="left"/>
+      <w:pPr>
+        <w:ind w:left="5040" w:hanging="360"/>
+      </w:pPr>
+    </w:lvl>
+    <w:lvl w:ilvl="7" w:tplc="04160019" w:tentative="1">
+      <w:start w:val="1"/>
+      <w:numFmt w:val="lowerLetter"/>
+      <w:lvlText w:val="%8."/>
+      <w:lvlJc w:val="left"/>
+      <w:pPr>
+        <w:ind w:left="5760" w:hanging="360"/>
+      </w:pPr>
+    </w:lvl>
+    <w:lvl w:ilvl="8" w:tplc="0416001B" w:tentative="1">
+      <w:start w:val="1"/>
+      <w:numFmt w:val="lowerRoman"/>
+      <w:lvlText w:val="%9."/>
+      <w:lvlJc w:val="right"/>
+      <w:pPr>
+        <w:ind w:left="6480" w:hanging="180"/>
+      </w:pPr>
+    </w:lvl>
+  </w:abstractNum>
+  <w:abstractNum w:abstractNumId="8" w15:restartNumberingAfterBreak="0">
     <w:nsid w:val="4EB94F43"/>
     <w:multiLevelType w:val="hybridMultilevel"/>
     <w:tmpl w:val="359E54D2"/>
@@ -5233,7 +6585,7 @@
       </w:pPr>
     </w:lvl>
   </w:abstractNum>
-  <w:abstractNum w:abstractNumId="8" w15:restartNumberingAfterBreak="0">
+  <w:abstractNum w:abstractNumId="9" w15:restartNumberingAfterBreak="0">
     <w:nsid w:val="54726E34"/>
     <w:multiLevelType w:val="hybridMultilevel"/>
     <w:tmpl w:val="9AEE07DA"/>
@@ -5330,19 +6682,19 @@
       </w:pPr>
     </w:lvl>
   </w:abstractNum>
-  <w:abstractNum w:abstractNumId="9" w15:restartNumberingAfterBreak="0">
+  <w:abstractNum w:abstractNumId="10" w15:restartNumberingAfterBreak="0">
     <w:nsid w:val="6328332B"/>
     <w:multiLevelType w:val="multilevel"/>
     <w:tmpl w:val="B01837D8"/>
     <w:numStyleLink w:val="Tpicos"/>
   </w:abstractNum>
-  <w:abstractNum w:abstractNumId="10" w15:restartNumberingAfterBreak="0">
+  <w:abstractNum w:abstractNumId="11" w15:restartNumberingAfterBreak="0">
     <w:nsid w:val="676B50A0"/>
     <w:multiLevelType w:val="multilevel"/>
     <w:tmpl w:val="B01837D8"/>
     <w:numStyleLink w:val="Tpicos"/>
   </w:abstractNum>
-  <w:abstractNum w:abstractNumId="11" w15:restartNumberingAfterBreak="0">
+  <w:abstractNum w:abstractNumId="12" w15:restartNumberingAfterBreak="0">
     <w:nsid w:val="6DF76560"/>
     <w:multiLevelType w:val="multilevel"/>
     <w:tmpl w:val="F5787D08"/>
@@ -5431,7 +6783,7 @@
       </w:pPr>
     </w:lvl>
   </w:abstractNum>
-  <w:abstractNum w:abstractNumId="12" w15:restartNumberingAfterBreak="0">
+  <w:abstractNum w:abstractNumId="13" w15:restartNumberingAfterBreak="0">
     <w:nsid w:val="6E30775C"/>
     <w:multiLevelType w:val="multilevel"/>
     <w:tmpl w:val="0416001F"/>
@@ -5517,7 +6869,7 @@
       </w:pPr>
     </w:lvl>
   </w:abstractNum>
-  <w:abstractNum w:abstractNumId="13" w15:restartNumberingAfterBreak="0">
+  <w:abstractNum w:abstractNumId="14" w15:restartNumberingAfterBreak="0">
     <w:nsid w:val="722F3821"/>
     <w:multiLevelType w:val="hybridMultilevel"/>
     <w:tmpl w:val="F5787D08"/>
@@ -5607,53 +6959,56 @@
       </w:pPr>
     </w:lvl>
   </w:abstractNum>
-  <w:num w:numId="1" w16cid:durableId="2002150904">
-    <w:abstractNumId w:val="7"/>
+  <w:num w:numId="1">
+    <w:abstractNumId w:val="8"/>
   </w:num>
-  <w:num w:numId="2" w16cid:durableId="609747779">
+  <w:num w:numId="2">
     <w:abstractNumId w:val="1"/>
   </w:num>
-  <w:num w:numId="3" w16cid:durableId="1634367031">
+  <w:num w:numId="3">
     <w:abstractNumId w:val="0"/>
   </w:num>
-  <w:num w:numId="4" w16cid:durableId="1716076749">
+  <w:num w:numId="4">
     <w:abstractNumId w:val="6"/>
   </w:num>
-  <w:num w:numId="5" w16cid:durableId="478766015">
+  <w:num w:numId="5">
+    <w:abstractNumId w:val="14"/>
+  </w:num>
+  <w:num w:numId="6">
+    <w:abstractNumId w:val="5"/>
+  </w:num>
+  <w:num w:numId="7">
+    <w:abstractNumId w:val="10"/>
+  </w:num>
+  <w:num w:numId="8">
+    <w:abstractNumId w:val="4"/>
+  </w:num>
+  <w:num w:numId="9">
+    <w:abstractNumId w:val="12"/>
+  </w:num>
+  <w:num w:numId="10">
     <w:abstractNumId w:val="13"/>
   </w:num>
-  <w:num w:numId="6" w16cid:durableId="1945188857">
-    <w:abstractNumId w:val="5"/>
+  <w:num w:numId="11">
+    <w:abstractNumId w:val="11"/>
   </w:num>
-  <w:num w:numId="7" w16cid:durableId="139659243">
+  <w:num w:numId="12">
+    <w:abstractNumId w:val="3"/>
+  </w:num>
+  <w:num w:numId="13">
     <w:abstractNumId w:val="9"/>
   </w:num>
-  <w:num w:numId="8" w16cid:durableId="1078097493">
-    <w:abstractNumId w:val="4"/>
+  <w:num w:numId="14">
+    <w:abstractNumId w:val="2"/>
   </w:num>
-  <w:num w:numId="9" w16cid:durableId="754254227">
-    <w:abstractNumId w:val="11"/>
-  </w:num>
-  <w:num w:numId="10" w16cid:durableId="874006693">
-    <w:abstractNumId w:val="12"/>
-  </w:num>
-  <w:num w:numId="11" w16cid:durableId="1785036173">
-    <w:abstractNumId w:val="10"/>
-  </w:num>
-  <w:num w:numId="12" w16cid:durableId="385378815">
-    <w:abstractNumId w:val="3"/>
-  </w:num>
-  <w:num w:numId="13" w16cid:durableId="1828469932">
-    <w:abstractNumId w:val="8"/>
-  </w:num>
-  <w:num w:numId="14" w16cid:durableId="1503885673">
-    <w:abstractNumId w:val="2"/>
+  <w:num w:numId="15">
+    <w:abstractNumId w:val="7"/>
   </w:num>
 </w:numbering>
 </file>
 
 <file path=word/styles.xml><?xml version="1.0" encoding="utf-8"?>
-<w:styles xmlns:mc="http://schemas.openxmlformats.org/markup-compatibility/2006" xmlns:r="http://schemas.openxmlformats.org/officeDocument/2006/relationships" xmlns:w="http://schemas.openxmlformats.org/wordprocessingml/2006/main" xmlns:w14="http://schemas.microsoft.com/office/word/2010/wordml" xmlns:w15="http://schemas.microsoft.com/office/word/2012/wordml" xmlns:w16cex="http://schemas.microsoft.com/office/word/2018/wordml/cex" xmlns:w16cid="http://schemas.microsoft.com/office/word/2016/wordml/cid" xmlns:w16="http://schemas.microsoft.com/office/word/2018/wordml" xmlns:w16sdtdh="http://schemas.microsoft.com/office/word/2020/wordml/sdtdatahash" xmlns:w16se="http://schemas.microsoft.com/office/word/2015/wordml/symex" mc:Ignorable="w14 w15 w16se w16cid w16 w16cex w16sdtdh">
+<w:styles xmlns:mc="http://schemas.openxmlformats.org/markup-compatibility/2006" xmlns:r="http://schemas.openxmlformats.org/officeDocument/2006/relationships" xmlns:w="http://schemas.openxmlformats.org/wordprocessingml/2006/main" xmlns:w14="http://schemas.microsoft.com/office/word/2010/wordml" xmlns:w15="http://schemas.microsoft.com/office/word/2012/wordml" xmlns:w16se="http://schemas.microsoft.com/office/word/2015/wordml/symex" mc:Ignorable="w14 w15 w16se">
   <w:docDefaults>
     <w:rPrDefault>
       <w:rPr>
@@ -5671,7 +7026,7 @@
       </w:pPr>
     </w:pPrDefault>
   </w:docDefaults>
-  <w:latentStyles w:defLockedState="0" w:defUIPriority="99" w:defSemiHidden="0" w:defUnhideWhenUsed="0" w:defQFormat="0" w:count="376">
+  <w:latentStyles w:defLockedState="0" w:defUIPriority="99" w:defSemiHidden="0" w:defUnhideWhenUsed="0" w:defQFormat="0" w:count="371">
     <w:lsdException w:name="Normal" w:uiPriority="0" w:qFormat="1"/>
     <w:lsdException w:name="heading 1" w:uiPriority="9" w:qFormat="1"/>
     <w:lsdException w:name="heading 2" w:semiHidden="1" w:uiPriority="9" w:unhideWhenUsed="1"/>
@@ -6043,11 +7398,6 @@
     <w:lsdException w:name="List Table 5 Dark Accent 6" w:uiPriority="50"/>
     <w:lsdException w:name="List Table 6 Colorful Accent 6" w:uiPriority="51"/>
     <w:lsdException w:name="List Table 7 Colorful Accent 6" w:uiPriority="52"/>
-    <w:lsdException w:name="Mention" w:semiHidden="1" w:unhideWhenUsed="1"/>
-    <w:lsdException w:name="Smart Hyperlink" w:semiHidden="1" w:unhideWhenUsed="1"/>
-    <w:lsdException w:name="Hashtag" w:semiHidden="1" w:unhideWhenUsed="1"/>
-    <w:lsdException w:name="Unresolved Mention" w:semiHidden="1" w:unhideWhenUsed="1"/>
-    <w:lsdException w:name="Smart Link" w:semiHidden="1" w:unhideWhenUsed="1"/>
   </w:latentStyles>
   <w:style w:type="paragraph" w:default="1" w:styleId="Normal">
     <w:name w:val="Normal"/>
@@ -6563,6 +7913,32 @@
       <w:color w:val="666666"/>
     </w:rPr>
   </w:style>
+  <w:style w:type="paragraph" w:customStyle="1" w:styleId="Requisitosnofuncionais">
+    <w:name w:val="Requisitos não funcionais"/>
+    <w:basedOn w:val="Tpico"/>
+    <w:link w:val="RequisitosnofuncionaisChar"/>
+    <w:qFormat/>
+    <w:rsid w:val="000B158D"/>
+    <w:pPr>
+      <w:numPr>
+        <w:ilvl w:val="0"/>
+        <w:numId w:val="15"/>
+      </w:numPr>
+      <w:ind w:left="0" w:firstLine="0"/>
+    </w:pPr>
+  </w:style>
+  <w:style w:type="character" w:customStyle="1" w:styleId="RequisitosnofuncionaisChar">
+    <w:name w:val="Requisitos não funcionais Char"/>
+    <w:basedOn w:val="TpicoChar"/>
+    <w:link w:val="Requisitosnofuncionais"/>
+    <w:rsid w:val="000B158D"/>
+    <w:rPr>
+      <w:rFonts w:ascii="Arial" w:hAnsi="Arial"/>
+      <w:b/>
+      <w:color w:val="000000" w:themeColor="text1"/>
+      <w:sz w:val="24"/>
+    </w:rPr>
+  </w:style>
 </w:styles>
 </file>
 
@@ -6866,7 +8242,7 @@
 </file>
 
 <file path=customXml/itemProps1.xml><?xml version="1.0" encoding="utf-8"?>
-<ds:datastoreItem xmlns:ds="http://schemas.openxmlformats.org/officeDocument/2006/customXml" ds:itemID="{B6E60F31-727C-4BAC-9775-3FC6AF56EE88}">
+<ds:datastoreItem xmlns:ds="http://schemas.openxmlformats.org/officeDocument/2006/customXml" ds:itemID="{F85A0E31-DD30-4B77-BE53-FFF0B3D53CE4}">
   <ds:schemaRefs>
     <ds:schemaRef ds:uri="http://schemas.openxmlformats.org/officeDocument/2006/bibliography"/>
   </ds:schemaRefs>

</xml_diff>

<commit_message>
create historia de usuario.docx
</commit_message>
<xml_diff>
--- a/documento de requisitos.docx
+++ b/documento de requisitos.docx
@@ -121,7 +121,13 @@
       </w:pPr>
       <w:r>
         <w:lastRenderedPageBreak/>
-        <w:t>Histórico de Alterações</w:t>
+        <w:t xml:space="preserve">Histórico de </w:t>
+      </w:r>
+      <w:r>
+        <w:t>a</w:t>
+      </w:r>
+      <w:r>
+        <w:t>lterações</w:t>
       </w:r>
     </w:p>
     <w:tbl>

</xml_diff>